<commit_message>
show video content on video index when enabled
</commit_message>
<xml_diff>
--- a/docs/api_v1_doc.docx
+++ b/docs/api_v1_doc.docx
@@ -25,8 +25,6 @@
         </w:tabs>
       </w:pPr>
     </w:p>
-    <w:bookmarkStart w:id="0" w:name="_GoBack"/>
-    <w:bookmarkEnd w:id="0"/>
     <w:p>
       <w:pPr>
         <w:pStyle w:val="TOC1"/>
@@ -2582,24 +2580,24 @@
           <w:rtl/>
         </w:rPr>
       </w:pPr>
-      <w:bookmarkStart w:id="1" w:name="_Toc391194198"/>
+      <w:bookmarkStart w:id="0" w:name="_Toc391194198"/>
       <w:r>
         <w:lastRenderedPageBreak/>
         <w:t>General</w:t>
       </w:r>
+      <w:bookmarkEnd w:id="0"/>
+    </w:p>
+    <w:p>
+      <w:pPr>
+        <w:pStyle w:val="Heading2"/>
+      </w:pPr>
+      <w:bookmarkStart w:id="1" w:name="_Ref386451556"/>
+      <w:bookmarkStart w:id="2" w:name="_Toc391194199"/>
+      <w:r>
+        <w:t>Authorization Token</w:t>
+      </w:r>
       <w:bookmarkEnd w:id="1"/>
-    </w:p>
-    <w:p>
-      <w:pPr>
-        <w:pStyle w:val="Heading2"/>
-      </w:pPr>
-      <w:bookmarkStart w:id="2" w:name="_Ref386451556"/>
-      <w:bookmarkStart w:id="3" w:name="_Toc391194199"/>
-      <w:r>
-        <w:t>Authorization Token</w:t>
-      </w:r>
       <w:bookmarkEnd w:id="2"/>
-      <w:bookmarkEnd w:id="3"/>
     </w:p>
     <w:p>
       <w:r>
@@ -2698,7 +2696,7 @@
       <w:pPr>
         <w:pStyle w:val="Heading2"/>
       </w:pPr>
-      <w:bookmarkStart w:id="4" w:name="_Toc391194200"/>
+      <w:bookmarkStart w:id="3" w:name="_Toc391194200"/>
       <w:r>
         <w:t>Response</w:t>
       </w:r>
@@ -2714,7 +2712,7 @@
       <w:r>
         <w:t>s</w:t>
       </w:r>
-      <w:bookmarkEnd w:id="4"/>
+      <w:bookmarkEnd w:id="3"/>
     </w:p>
     <w:p>
       <w:r>
@@ -2948,14 +2946,14 @@
       <w:pPr>
         <w:pStyle w:val="Heading2"/>
       </w:pPr>
-      <w:bookmarkStart w:id="5" w:name="_Toc391194201"/>
+      <w:bookmarkStart w:id="4" w:name="_Toc391194201"/>
       <w:r>
         <w:t xml:space="preserve">Successful </w:t>
       </w:r>
       <w:r>
         <w:t>Response Layout</w:t>
       </w:r>
-      <w:bookmarkEnd w:id="5"/>
+      <w:bookmarkEnd w:id="4"/>
     </w:p>
     <w:p>
       <w:r>
@@ -3235,11 +3233,11 @@
       <w:pPr>
         <w:pStyle w:val="Heading2"/>
       </w:pPr>
-      <w:bookmarkStart w:id="6" w:name="_Toc391194202"/>
+      <w:bookmarkStart w:id="5" w:name="_Toc391194202"/>
       <w:r>
         <w:t>Error Response Layout</w:t>
       </w:r>
-      <w:bookmarkEnd w:id="6"/>
+      <w:bookmarkEnd w:id="5"/>
     </w:p>
     <w:p>
       <w:r>
@@ -3622,54 +3620,54 @@
       <w:pPr>
         <w:pStyle w:val="Heading1"/>
       </w:pPr>
-      <w:bookmarkStart w:id="7" w:name="_Toc391194203"/>
+      <w:bookmarkStart w:id="6" w:name="_Toc391194203"/>
       <w:r>
         <w:t xml:space="preserve">Authentication - </w:t>
       </w:r>
       <w:r>
         <w:t>Login &amp; Logout</w:t>
       </w:r>
+      <w:bookmarkEnd w:id="6"/>
+    </w:p>
+    <w:p>
+      <w:pPr>
+        <w:pStyle w:val="Heading2"/>
+      </w:pPr>
+      <w:r>
+        <w:rPr>
+          <w:b/>
+          <w:bCs/>
+        </w:rPr>
+        <w:t xml:space="preserve"> </w:t>
+      </w:r>
+      <w:bookmarkStart w:id="7" w:name="_Toc391194204"/>
+      <w:r>
+        <w:rPr>
+          <w:b/>
+          <w:bCs/>
+        </w:rPr>
+        <w:t>[POST] /</w:t>
+      </w:r>
+      <w:proofErr w:type="spellStart"/>
+      <w:r>
+        <w:rPr>
+          <w:b/>
+          <w:bCs/>
+        </w:rPr>
+        <w:t>api</w:t>
+      </w:r>
+      <w:proofErr w:type="spellEnd"/>
+      <w:r>
+        <w:rPr>
+          <w:b/>
+          <w:bCs/>
+        </w:rPr>
+        <w:t>/sessions</w:t>
+      </w:r>
+      <w:r>
+        <w:t xml:space="preserve"> – Login via Email &amp; Password</w:t>
+      </w:r>
       <w:bookmarkEnd w:id="7"/>
-    </w:p>
-    <w:p>
-      <w:pPr>
-        <w:pStyle w:val="Heading2"/>
-      </w:pPr>
-      <w:r>
-        <w:rPr>
-          <w:b/>
-          <w:bCs/>
-        </w:rPr>
-        <w:t xml:space="preserve"> </w:t>
-      </w:r>
-      <w:bookmarkStart w:id="8" w:name="_Toc391194204"/>
-      <w:r>
-        <w:rPr>
-          <w:b/>
-          <w:bCs/>
-        </w:rPr>
-        <w:t>[POST] /</w:t>
-      </w:r>
-      <w:proofErr w:type="spellStart"/>
-      <w:r>
-        <w:rPr>
-          <w:b/>
-          <w:bCs/>
-        </w:rPr>
-        <w:t>api</w:t>
-      </w:r>
-      <w:proofErr w:type="spellEnd"/>
-      <w:r>
-        <w:rPr>
-          <w:b/>
-          <w:bCs/>
-        </w:rPr>
-        <w:t>/sessions</w:t>
-      </w:r>
-      <w:r>
-        <w:t xml:space="preserve"> – Login via Email &amp; Password</w:t>
-      </w:r>
-      <w:bookmarkEnd w:id="8"/>
     </w:p>
     <w:p>
       <w:r>
@@ -3891,7 +3889,7 @@
       <w:pPr>
         <w:pStyle w:val="Heading2"/>
       </w:pPr>
-      <w:bookmarkStart w:id="9" w:name="_Toc391194205"/>
+      <w:bookmarkStart w:id="8" w:name="_Toc391194205"/>
       <w:r>
         <w:rPr>
           <w:b/>
@@ -3950,7 +3948,7 @@
       <w:r>
         <w:t xml:space="preserve"> – Login via Facebook</w:t>
       </w:r>
-      <w:bookmarkEnd w:id="9"/>
+      <w:bookmarkEnd w:id="8"/>
     </w:p>
     <w:p>
       <w:r>
@@ -4221,7 +4219,7 @@
           <w:rtl/>
         </w:rPr>
       </w:pPr>
-      <w:bookmarkStart w:id="10" w:name="_Toc391194206"/>
+      <w:bookmarkStart w:id="9" w:name="_Toc391194206"/>
       <w:r>
         <w:rPr>
           <w:b/>
@@ -4255,7 +4253,7 @@
       <w:r>
         <w:t xml:space="preserve"> – Logout</w:t>
       </w:r>
-      <w:bookmarkEnd w:id="10"/>
+      <w:bookmarkEnd w:id="9"/>
     </w:p>
     <w:p>
       <w:r>
@@ -4309,54 +4307,54 @@
           <w:rtl/>
         </w:rPr>
       </w:pPr>
-      <w:bookmarkStart w:id="11" w:name="_Toc391194207"/>
+      <w:bookmarkStart w:id="10" w:name="_Toc391194207"/>
       <w:r>
         <w:t>Account Registration</w:t>
       </w:r>
+      <w:bookmarkEnd w:id="10"/>
+    </w:p>
+    <w:p>
+      <w:pPr>
+        <w:pStyle w:val="Heading2"/>
+      </w:pPr>
+      <w:bookmarkStart w:id="11" w:name="_Toc391194208"/>
+      <w:r>
+        <w:rPr>
+          <w:b/>
+          <w:bCs/>
+        </w:rPr>
+        <w:t>[POST] /</w:t>
+      </w:r>
+      <w:proofErr w:type="spellStart"/>
+      <w:r>
+        <w:rPr>
+          <w:b/>
+          <w:bCs/>
+        </w:rPr>
+        <w:t>api</w:t>
+      </w:r>
+      <w:proofErr w:type="spellEnd"/>
+      <w:r>
+        <w:rPr>
+          <w:b/>
+          <w:bCs/>
+        </w:rPr>
+        <w:t>/</w:t>
+      </w:r>
+      <w:r>
+        <w:rPr>
+          <w:b/>
+          <w:bCs/>
+        </w:rPr>
+        <w:t>registrations</w:t>
+      </w:r>
+      <w:r>
+        <w:t xml:space="preserve"> – </w:t>
+      </w:r>
+      <w:r>
+        <w:t>Register a new user account with email &amp; password</w:t>
+      </w:r>
       <w:bookmarkEnd w:id="11"/>
-    </w:p>
-    <w:p>
-      <w:pPr>
-        <w:pStyle w:val="Heading2"/>
-      </w:pPr>
-      <w:bookmarkStart w:id="12" w:name="_Toc391194208"/>
-      <w:r>
-        <w:rPr>
-          <w:b/>
-          <w:bCs/>
-        </w:rPr>
-        <w:t>[POST] /</w:t>
-      </w:r>
-      <w:proofErr w:type="spellStart"/>
-      <w:r>
-        <w:rPr>
-          <w:b/>
-          <w:bCs/>
-        </w:rPr>
-        <w:t>api</w:t>
-      </w:r>
-      <w:proofErr w:type="spellEnd"/>
-      <w:r>
-        <w:rPr>
-          <w:b/>
-          <w:bCs/>
-        </w:rPr>
-        <w:t>/</w:t>
-      </w:r>
-      <w:r>
-        <w:rPr>
-          <w:b/>
-          <w:bCs/>
-        </w:rPr>
-        <w:t>registrations</w:t>
-      </w:r>
-      <w:r>
-        <w:t xml:space="preserve"> – </w:t>
-      </w:r>
-      <w:r>
-        <w:t>Register a new user account with email &amp; password</w:t>
-      </w:r>
-      <w:bookmarkEnd w:id="12"/>
     </w:p>
     <w:p>
       <w:r>
@@ -5277,7 +5275,7 @@
       <w:pPr>
         <w:pStyle w:val="Heading2"/>
       </w:pPr>
-      <w:bookmarkStart w:id="13" w:name="_Toc391194209"/>
+      <w:bookmarkStart w:id="12" w:name="_Toc391194209"/>
       <w:r>
         <w:rPr>
           <w:b/>
@@ -5339,7 +5337,7 @@
       <w:r>
         <w:t>Register a new user account via Facebook</w:t>
       </w:r>
-      <w:bookmarkEnd w:id="13"/>
+      <w:bookmarkEnd w:id="12"/>
     </w:p>
     <w:p>
       <w:r>
@@ -5637,7 +5635,7 @@
       <w:pPr>
         <w:pStyle w:val="Heading2"/>
       </w:pPr>
-      <w:bookmarkStart w:id="14" w:name="_Toc391194210"/>
+      <w:bookmarkStart w:id="13" w:name="_Toc391194210"/>
       <w:r>
         <w:rPr>
           <w:b/>
@@ -5667,14 +5665,7 @@
           <w:b/>
           <w:bCs/>
         </w:rPr>
-        <w:t>registration</w:t>
-      </w:r>
-      <w:r>
-        <w:rPr>
-          <w:b/>
-          <w:bCs/>
-        </w:rPr>
-        <w:t>_codes</w:t>
+        <w:t>registration_codes</w:t>
       </w:r>
       <w:proofErr w:type="spellEnd"/>
       <w:r>
@@ -5692,12 +5683,9 @@
         <w:t>verify</w:t>
       </w:r>
       <w:r>
-        <w:t xml:space="preserve"> – </w:t>
-      </w:r>
-      <w:r>
-        <w:t>Check validity of a registration code</w:t>
-      </w:r>
-      <w:bookmarkEnd w:id="14"/>
+        <w:t xml:space="preserve"> – Check validity of a registration code</w:t>
+      </w:r>
+      <w:bookmarkEnd w:id="13"/>
     </w:p>
     <w:p>
       <w:r>
@@ -5728,10 +5716,7 @@
       </w:r>
       <w:proofErr w:type="spellEnd"/>
       <w:r>
-        <w:t xml:space="preserve"> – a </w:t>
-      </w:r>
-      <w:r>
-        <w:t xml:space="preserve"> group registration code</w:t>
+        <w:t xml:space="preserve"> – a  group registration code</w:t>
       </w:r>
     </w:p>
     <w:p>
@@ -5818,13 +5803,7 @@
       </w:r>
       <w:proofErr w:type="spellEnd"/>
       <w:r>
-        <w:t xml:space="preserve"> – </w:t>
-      </w:r>
-      <w:r>
-        <w:t>when the given code is not valid</w:t>
-      </w:r>
-      <w:r>
-        <w:t>, for example:</w:t>
+        <w:t xml:space="preserve"> – when the given code is not valid, for example:</w:t>
       </w:r>
     </w:p>
     <w:p>
@@ -5935,51 +5914,51 @@
       <w:pPr>
         <w:pStyle w:val="Heading1"/>
       </w:pPr>
-      <w:bookmarkStart w:id="15" w:name="_Toc391194211"/>
+      <w:bookmarkStart w:id="14" w:name="_Toc391194211"/>
       <w:r>
         <w:t>Password Reset</w:t>
       </w:r>
+      <w:bookmarkEnd w:id="14"/>
+    </w:p>
+    <w:p>
+      <w:pPr>
+        <w:pStyle w:val="Heading2"/>
+      </w:pPr>
+      <w:bookmarkStart w:id="15" w:name="_Toc391194212"/>
+      <w:r>
+        <w:rPr>
+          <w:b/>
+          <w:bCs/>
+        </w:rPr>
+        <w:t>[POST] /</w:t>
+      </w:r>
+      <w:proofErr w:type="spellStart"/>
+      <w:r>
+        <w:rPr>
+          <w:b/>
+          <w:bCs/>
+        </w:rPr>
+        <w:t>api</w:t>
+      </w:r>
+      <w:proofErr w:type="spellEnd"/>
+      <w:r>
+        <w:rPr>
+          <w:b/>
+          <w:bCs/>
+        </w:rPr>
+        <w:t>/</w:t>
+      </w:r>
+      <w:r>
+        <w:rPr>
+          <w:b/>
+          <w:bCs/>
+        </w:rPr>
+        <w:t>password</w:t>
+      </w:r>
+      <w:r>
+        <w:t xml:space="preserve"> – Request password reset</w:t>
+      </w:r>
       <w:bookmarkEnd w:id="15"/>
-    </w:p>
-    <w:p>
-      <w:pPr>
-        <w:pStyle w:val="Heading2"/>
-      </w:pPr>
-      <w:bookmarkStart w:id="16" w:name="_Toc391194212"/>
-      <w:r>
-        <w:rPr>
-          <w:b/>
-          <w:bCs/>
-        </w:rPr>
-        <w:t>[POST] /</w:t>
-      </w:r>
-      <w:proofErr w:type="spellStart"/>
-      <w:r>
-        <w:rPr>
-          <w:b/>
-          <w:bCs/>
-        </w:rPr>
-        <w:t>api</w:t>
-      </w:r>
-      <w:proofErr w:type="spellEnd"/>
-      <w:r>
-        <w:rPr>
-          <w:b/>
-          <w:bCs/>
-        </w:rPr>
-        <w:t>/</w:t>
-      </w:r>
-      <w:r>
-        <w:rPr>
-          <w:b/>
-          <w:bCs/>
-        </w:rPr>
-        <w:t>password</w:t>
-      </w:r>
-      <w:r>
-        <w:t xml:space="preserve"> – Request password reset</w:t>
-      </w:r>
-      <w:bookmarkEnd w:id="16"/>
     </w:p>
     <w:p>
       <w:r>
@@ -6036,7 +6015,7 @@
           <w:color w:val="FFFFFF" w:themeColor="background1"/>
         </w:rPr>
       </w:pPr>
-      <w:bookmarkStart w:id="17" w:name="_Toc391194213"/>
+      <w:bookmarkStart w:id="16" w:name="_Toc391194213"/>
       <w:r>
         <w:rPr>
           <w:b/>
@@ -6084,7 +6063,7 @@
       <w:r>
         <w:t xml:space="preserve"> – Change password using reset token</w:t>
       </w:r>
-      <w:bookmarkEnd w:id="17"/>
+      <w:bookmarkEnd w:id="16"/>
     </w:p>
     <w:p>
       <w:r>
@@ -6161,60 +6140,60 @@
       <w:pPr>
         <w:pStyle w:val="Heading1"/>
       </w:pPr>
-      <w:bookmarkStart w:id="18" w:name="_Toc391194214"/>
+      <w:bookmarkStart w:id="17" w:name="_Toc391194214"/>
       <w:r>
         <w:t>Interactive Videos</w:t>
       </w:r>
+      <w:bookmarkEnd w:id="17"/>
+    </w:p>
+    <w:p>
+      <w:pPr>
+        <w:pStyle w:val="Heading2"/>
+      </w:pPr>
+      <w:bookmarkStart w:id="18" w:name="_Toc391194215"/>
+      <w:r>
+        <w:rPr>
+          <w:b/>
+          <w:bCs/>
+        </w:rPr>
+        <w:t>[GET] /</w:t>
+      </w:r>
+      <w:proofErr w:type="spellStart"/>
+      <w:r>
+        <w:rPr>
+          <w:b/>
+          <w:bCs/>
+        </w:rPr>
+        <w:t>api</w:t>
+      </w:r>
+      <w:proofErr w:type="spellEnd"/>
+      <w:r>
+        <w:rPr>
+          <w:b/>
+          <w:bCs/>
+        </w:rPr>
+        <w:t>/</w:t>
+      </w:r>
+      <w:proofErr w:type="spellStart"/>
+      <w:r>
+        <w:rPr>
+          <w:b/>
+          <w:bCs/>
+        </w:rPr>
+        <w:t>interactive_videos</w:t>
+      </w:r>
+      <w:proofErr w:type="spellEnd"/>
+      <w:r>
+        <w:rPr>
+          <w:b/>
+          <w:bCs/>
+        </w:rPr>
+        <w:t>/</w:t>
+      </w:r>
+      <w:r>
+        <w:t xml:space="preserve"> - get a list of available videos</w:t>
+      </w:r>
       <w:bookmarkEnd w:id="18"/>
-    </w:p>
-    <w:p>
-      <w:pPr>
-        <w:pStyle w:val="Heading2"/>
-      </w:pPr>
-      <w:bookmarkStart w:id="19" w:name="_Toc391194215"/>
-      <w:r>
-        <w:rPr>
-          <w:b/>
-          <w:bCs/>
-        </w:rPr>
-        <w:t>[GET] /</w:t>
-      </w:r>
-      <w:proofErr w:type="spellStart"/>
-      <w:r>
-        <w:rPr>
-          <w:b/>
-          <w:bCs/>
-        </w:rPr>
-        <w:t>api</w:t>
-      </w:r>
-      <w:proofErr w:type="spellEnd"/>
-      <w:r>
-        <w:rPr>
-          <w:b/>
-          <w:bCs/>
-        </w:rPr>
-        <w:t>/</w:t>
-      </w:r>
-      <w:proofErr w:type="spellStart"/>
-      <w:r>
-        <w:rPr>
-          <w:b/>
-          <w:bCs/>
-        </w:rPr>
-        <w:t>interactive_videos</w:t>
-      </w:r>
-      <w:proofErr w:type="spellEnd"/>
-      <w:r>
-        <w:rPr>
-          <w:b/>
-          <w:bCs/>
-        </w:rPr>
-        <w:t>/</w:t>
-      </w:r>
-      <w:r>
-        <w:t xml:space="preserve"> - get a list of available videos</w:t>
-      </w:r>
-      <w:bookmarkEnd w:id="19"/>
     </w:p>
     <w:p>
       <w:r>
@@ -6356,6 +6335,28 @@
         <w:pStyle w:val="CodeBlock"/>
       </w:pPr>
       <w:r>
+        <w:t xml:space="preserve">            </w:t>
+      </w:r>
+      <w:r>
+        <w:t>"</w:t>
+      </w:r>
+      <w:proofErr w:type="gramStart"/>
+      <w:r>
+        <w:t>content</w:t>
+      </w:r>
+      <w:proofErr w:type="gramEnd"/>
+      <w:r>
+        <w:t>": "&lt;xml-content-for-flash-player&gt;"</w:t>
+      </w:r>
+      <w:r>
+        <w:t>,</w:t>
+      </w:r>
+    </w:p>
+    <w:p>
+      <w:pPr>
+        <w:pStyle w:val="CodeBlock"/>
+      </w:pPr>
+      <w:r>
         <w:t xml:space="preserve">            "</w:t>
       </w:r>
       <w:proofErr w:type="gramStart"/>
@@ -6672,7 +6673,13 @@
       </w:r>
       <w:proofErr w:type="gramEnd"/>
       <w:r>
-        <w:t>": true,</w:t>
+        <w:t xml:space="preserve">": </w:t>
+      </w:r>
+      <w:r>
+        <w:t>false</w:t>
+      </w:r>
+      <w:r>
+        <w:t>,</w:t>
       </w:r>
     </w:p>
     <w:p>
@@ -6816,6 +6823,37 @@
       <w:r>
         <w:t xml:space="preserve"> – for a video or survey, give the API URL for its details</w:t>
       </w:r>
+      <w:r>
+        <w:t>.</w:t>
+      </w:r>
+      <w:bookmarkStart w:id="19" w:name="_GoBack"/>
+      <w:bookmarkEnd w:id="19"/>
+    </w:p>
+    <w:p>
+      <w:pPr>
+        <w:pStyle w:val="ListParagraph"/>
+        <w:numPr>
+          <w:ilvl w:val="0"/>
+          <w:numId w:val="18"/>
+        </w:numPr>
+        <w:rPr>
+          <w:b/>
+          <w:bCs/>
+        </w:rPr>
+      </w:pPr>
+      <w:proofErr w:type="gramStart"/>
+      <w:r>
+        <w:rPr>
+          <w:b/>
+          <w:bCs/>
+        </w:rPr>
+        <w:lastRenderedPageBreak/>
+        <w:t>content</w:t>
+      </w:r>
+      <w:proofErr w:type="gramEnd"/>
+      <w:r>
+        <w:t xml:space="preserve"> – will only be included if the video is currently enabled for the user.</w:t>
+      </w:r>
     </w:p>
     <w:p>
       <w:pPr>
@@ -6827,7 +6865,6 @@
           <w:b/>
           <w:bCs/>
         </w:rPr>
-        <w:lastRenderedPageBreak/>
         <w:t>[GET] /</w:t>
       </w:r>
       <w:proofErr w:type="spellStart"/>
@@ -7462,6 +7499,7 @@
         <w:pStyle w:val="CodeBlock"/>
       </w:pPr>
       <w:r>
+        <w:lastRenderedPageBreak/>
         <w:t xml:space="preserve">                "</w:t>
       </w:r>
       <w:proofErr w:type="gramStart"/>
@@ -7494,7 +7532,6 @@
         <w:pStyle w:val="CodeBlock"/>
       </w:pPr>
       <w:r>
-        <w:lastRenderedPageBreak/>
         <w:t xml:space="preserve">                "</w:t>
       </w:r>
       <w:proofErr w:type="gramStart"/>
@@ -8243,6 +8280,7 @@
           <w:iCs w:val="0"/>
           <w:color w:val="00B050"/>
         </w:rPr>
+        <w:lastRenderedPageBreak/>
         <w:t xml:space="preserve">    {"</w:t>
       </w:r>
       <w:proofErr w:type="spellStart"/>
@@ -8399,7 +8437,6 @@
           <w:iCs w:val="0"/>
           <w:color w:val="00B050"/>
         </w:rPr>
-        <w:lastRenderedPageBreak/>
         <w:t xml:space="preserve">   ]</w:t>
       </w:r>
     </w:p>
@@ -8919,6 +8956,7 @@
         <w:pStyle w:val="CodeBlock"/>
       </w:pPr>
       <w:r>
+        <w:lastRenderedPageBreak/>
         <w:t>{</w:t>
       </w:r>
     </w:p>
@@ -8943,7 +8981,6 @@
         <w:pStyle w:val="CodeBlock"/>
       </w:pPr>
       <w:r>
-        <w:lastRenderedPageBreak/>
         <w:t xml:space="preserve">        "</w:t>
       </w:r>
       <w:proofErr w:type="gramStart"/>
@@ -9483,6 +9520,7 @@
           <w:b/>
           <w:bCs/>
         </w:rPr>
+        <w:lastRenderedPageBreak/>
         <w:t>email</w:t>
       </w:r>
       <w:r>
@@ -9507,7 +9545,6 @@
           <w:b/>
           <w:bCs/>
         </w:rPr>
-        <w:lastRenderedPageBreak/>
         <w:t>message</w:t>
       </w:r>
       <w:r>
@@ -14159,7 +14196,7 @@
 </file>
 
 <file path=customXml/itemProps1.xml><?xml version="1.0" encoding="utf-8"?>
-<ds:datastoreItem xmlns:ds="http://schemas.openxmlformats.org/officeDocument/2006/customXml" ds:itemID="{0E870892-D4FD-4714-B2E3-932C48327806}">
+<ds:datastoreItem xmlns:ds="http://schemas.openxmlformats.org/officeDocument/2006/customXml" ds:itemID="{356079F6-E5AA-4760-888D-62146145429F}">
   <ds:schemaRefs>
     <ds:schemaRef ds:uri="http://schemas.openxmlformats.org/officeDocument/2006/bibliography"/>
   </ds:schemaRefs>

</xml_diff>

<commit_message>
Added content_mobile to interactive video
</commit_message>
<xml_diff>
--- a/docs/api_v1_doc.docx
+++ b/docs/api_v1_doc.docx
@@ -2693,10 +2693,15 @@
       </w:r>
     </w:p>
     <w:p>
+      <w:bookmarkStart w:id="3" w:name="_Toc391194200"/>
+      <w:r>
+        <w:t>Each use of a token, postpones its expiry by 1 additional hour.</w:t>
+      </w:r>
+    </w:p>
+    <w:p>
       <w:pPr>
         <w:pStyle w:val="Heading2"/>
       </w:pPr>
-      <w:bookmarkStart w:id="3" w:name="_Toc391194200"/>
       <w:r>
         <w:t>Response</w:t>
       </w:r>
@@ -3201,6 +3206,7 @@
         </w:rPr>
       </w:pPr>
       <w:r>
+        <w:lastRenderedPageBreak/>
         <w:t xml:space="preserve">        ]</w:t>
       </w:r>
     </w:p>
@@ -3220,7 +3226,6 @@
         <w:pStyle w:val="CodeBlock"/>
       </w:pPr>
       <w:r>
-        <w:lastRenderedPageBreak/>
         <w:t>}</w:t>
       </w:r>
     </w:p>
@@ -3820,6 +3825,7 @@
         <w:pStyle w:val="CodeBlock"/>
       </w:pPr>
       <w:r>
+        <w:lastRenderedPageBreak/>
         <w:t>}</w:t>
       </w:r>
     </w:p>
@@ -3880,7 +3886,6 @@
           <w:b/>
           <w:bCs/>
         </w:rPr>
-        <w:lastRenderedPageBreak/>
         <w:t>invalid_login_credentials</w:t>
       </w:r>
       <w:proofErr w:type="spellEnd"/>
@@ -4553,6 +4558,7 @@
         <w:rPr>
           <w:rStyle w:val="SubtleEmphasis"/>
         </w:rPr>
+        <w:lastRenderedPageBreak/>
         <w:t xml:space="preserve"> Response</w:t>
       </w:r>
       <w:r>
@@ -4578,7 +4584,6 @@
         <w:pStyle w:val="CodeBlock"/>
       </w:pPr>
       <w:r>
-        <w:lastRenderedPageBreak/>
         <w:t>{</w:t>
       </w:r>
     </w:p>
@@ -5442,6 +5447,7 @@
     </w:p>
     <w:p>
       <w:r>
+        <w:lastRenderedPageBreak/>
         <w:t>An access token that should be used with all further requests (see "General – Authorization Token"</w:t>
       </w:r>
       <w:r>
@@ -5473,7 +5479,6 @@
         <w:pStyle w:val="CodeBlock"/>
       </w:pPr>
       <w:r>
-        <w:lastRenderedPageBreak/>
         <w:t xml:space="preserve">    "</w:t>
       </w:r>
       <w:proofErr w:type="gramStart"/>
@@ -6110,6 +6115,7 @@
           <w:b/>
           <w:bCs/>
         </w:rPr>
+        <w:lastRenderedPageBreak/>
         <w:t>password</w:t>
       </w:r>
       <w:r>
@@ -6121,7 +6127,6 @@
         <w:rPr>
           <w:rStyle w:val="SubtleEmphasis"/>
         </w:rPr>
-        <w:lastRenderedPageBreak/>
         <w:t>Response</w:t>
       </w:r>
       <w:r>
@@ -6335,10 +6340,7 @@
         <w:pStyle w:val="CodeBlock"/>
       </w:pPr>
       <w:r>
-        <w:t xml:space="preserve">            </w:t>
-      </w:r>
-      <w:r>
-        <w:t>"</w:t>
+        <w:t xml:space="preserve">            "</w:t>
       </w:r>
       <w:proofErr w:type="gramStart"/>
       <w:r>
@@ -6346,10 +6348,7 @@
       </w:r>
       <w:proofErr w:type="gramEnd"/>
       <w:r>
-        <w:t>": "&lt;xml-content-for-flash-player&gt;"</w:t>
-      </w:r>
-      <w:r>
-        <w:t>,</w:t>
+        <w:t>": "&lt;xml-content-for-flash-player&gt;",</w:t>
       </w:r>
     </w:p>
     <w:p>
@@ -6359,6 +6358,31 @@
       <w:r>
         <w:t xml:space="preserve">            "</w:t>
       </w:r>
+      <w:proofErr w:type="spellStart"/>
+      <w:r>
+        <w:t>content</w:t>
+      </w:r>
+      <w:r>
+        <w:t>_mobile</w:t>
+      </w:r>
+      <w:proofErr w:type="spellEnd"/>
+      <w:r>
+        <w:t>": "&lt;xml-content-for-</w:t>
+      </w:r>
+      <w:r>
+        <w:t>mobile-</w:t>
+      </w:r>
+      <w:r>
+        <w:t>player&gt;",</w:t>
+      </w:r>
+    </w:p>
+    <w:p>
+      <w:pPr>
+        <w:pStyle w:val="CodeBlock"/>
+      </w:pPr>
+      <w:r>
+        <w:t xml:space="preserve">            "</w:t>
+      </w:r>
       <w:proofErr w:type="gramStart"/>
       <w:r>
         <w:t>surveys</w:t>
@@ -6367,6 +6391,8 @@
       <w:r>
         <w:t>": {</w:t>
       </w:r>
+      <w:bookmarkStart w:id="19" w:name="_GoBack"/>
+      <w:bookmarkEnd w:id="19"/>
     </w:p>
     <w:p>
       <w:pPr>
@@ -6775,6 +6801,7 @@
           <w:b/>
           <w:bCs/>
         </w:rPr>
+        <w:lastRenderedPageBreak/>
         <w:t>enabled</w:t>
       </w:r>
       <w:proofErr w:type="gramEnd"/>
@@ -6826,8 +6853,6 @@
       <w:r>
         <w:t>.</w:t>
       </w:r>
-      <w:bookmarkStart w:id="19" w:name="_GoBack"/>
-      <w:bookmarkEnd w:id="19"/>
     </w:p>
     <w:p>
       <w:pPr>
@@ -6847,10 +6872,32 @@
           <w:b/>
           <w:bCs/>
         </w:rPr>
-        <w:lastRenderedPageBreak/>
-        <w:t>content</w:t>
+        <w:t>c</w:t>
+      </w:r>
+      <w:r>
+        <w:rPr>
+          <w:b/>
+          <w:bCs/>
+        </w:rPr>
+        <w:t>ontent</w:t>
       </w:r>
       <w:proofErr w:type="gramEnd"/>
+      <w:r>
+        <w:rPr>
+          <w:b/>
+          <w:bCs/>
+        </w:rPr>
+        <w:t xml:space="preserve"> / </w:t>
+      </w:r>
+      <w:proofErr w:type="spellStart"/>
+      <w:r>
+        <w:rPr>
+          <w:b/>
+          <w:bCs/>
+        </w:rPr>
+        <w:t>content_mobile</w:t>
+      </w:r>
+      <w:proofErr w:type="spellEnd"/>
       <w:r>
         <w:t xml:space="preserve"> – will only be included if the video is currently enabled for the user.</w:t>
       </w:r>
@@ -7044,6 +7091,28 @@
       <w:r>
         <w:t>": "&lt;xml-content-for-flash-player&gt;"</w:t>
       </w:r>
+      <w:r>
+        <w:t>,</w:t>
+      </w:r>
+    </w:p>
+    <w:p>
+      <w:pPr>
+        <w:pStyle w:val="CodeBlock"/>
+      </w:pPr>
+      <w:r>
+        <w:t xml:space="preserve">        </w:t>
+      </w:r>
+      <w:r>
+        <w:t>"</w:t>
+      </w:r>
+      <w:proofErr w:type="spellStart"/>
+      <w:r>
+        <w:t>content_mobile</w:t>
+      </w:r>
+      <w:proofErr w:type="spellEnd"/>
+      <w:r>
+        <w:t>": "&lt;xml-content-for-mobile-player&gt;",</w:t>
+      </w:r>
     </w:p>
     <w:p>
       <w:pPr>
@@ -7443,6 +7512,7 @@
         <w:pStyle w:val="CodeBlock"/>
       </w:pPr>
       <w:r>
+        <w:lastRenderedPageBreak/>
         <w:t xml:space="preserve">        "</w:t>
       </w:r>
       <w:proofErr w:type="gramStart"/>
@@ -7499,7 +7569,6 @@
         <w:pStyle w:val="CodeBlock"/>
       </w:pPr>
       <w:r>
-        <w:lastRenderedPageBreak/>
         <w:t xml:space="preserve">                "</w:t>
       </w:r>
       <w:proofErr w:type="gramStart"/>
@@ -8169,6 +8238,7 @@
           <w:b/>
           <w:bCs/>
         </w:rPr>
+        <w:lastRenderedPageBreak/>
         <w:t>answers</w:t>
       </w:r>
       <w:r>
@@ -8280,7 +8350,6 @@
           <w:iCs w:val="0"/>
           <w:color w:val="00B050"/>
         </w:rPr>
-        <w:lastRenderedPageBreak/>
         <w:t xml:space="preserve">    {"</w:t>
       </w:r>
       <w:proofErr w:type="spellStart"/>
@@ -8940,6 +9009,7 @@
         <w:rPr>
           <w:rStyle w:val="SubtleEmphasis"/>
         </w:rPr>
+        <w:lastRenderedPageBreak/>
         <w:t>Response</w:t>
       </w:r>
       <w:r>
@@ -8956,7 +9026,6 @@
         <w:pStyle w:val="CodeBlock"/>
       </w:pPr>
       <w:r>
-        <w:lastRenderedPageBreak/>
         <w:t>{</w:t>
       </w:r>
     </w:p>
@@ -9455,6 +9524,7 @@
           <w:b/>
           <w:bCs/>
         </w:rPr>
+        <w:lastRenderedPageBreak/>
         <w:t>[POST] /</w:t>
       </w:r>
       <w:proofErr w:type="spellStart"/>
@@ -9520,7 +9590,6 @@
           <w:b/>
           <w:bCs/>
         </w:rPr>
-        <w:lastRenderedPageBreak/>
         <w:t>email</w:t>
       </w:r>
       <w:r>
@@ -14196,7 +14265,7 @@
 </file>
 
 <file path=customXml/itemProps1.xml><?xml version="1.0" encoding="utf-8"?>
-<ds:datastoreItem xmlns:ds="http://schemas.openxmlformats.org/officeDocument/2006/customXml" ds:itemID="{356079F6-E5AA-4760-888D-62146145429F}">
+<ds:datastoreItem xmlns:ds="http://schemas.openxmlformats.org/officeDocument/2006/customXml" ds:itemID="{17FCA59D-5DE2-4274-ADD6-8D85E2D0FE45}">
   <ds:schemaRefs>
     <ds:schemaRef ds:uri="http://schemas.openxmlformats.org/officeDocument/2006/bibliography"/>
   </ds:schemaRefs>

</xml_diff>

<commit_message>
added enabled_from to interactive video
</commit_message>
<xml_diff>
--- a/docs/api_v1_doc.docx
+++ b/docs/api_v1_doc.docx
@@ -7,8 +7,6 @@
         <w:pStyle w:val="Title"/>
         <w:jc w:val="center"/>
       </w:pPr>
-      <w:bookmarkStart w:id="0" w:name="_GoBack"/>
-      <w:bookmarkEnd w:id="0"/>
       <w:r>
         <w:t xml:space="preserve">Cinema Drive - API </w:t>
       </w:r>
@@ -27,6 +25,8 @@
         </w:tabs>
       </w:pPr>
     </w:p>
+    <w:bookmarkStart w:id="0" w:name="_GoBack"/>
+    <w:bookmarkEnd w:id="0"/>
     <w:p>
       <w:pPr>
         <w:pStyle w:val="TOC1"/>
@@ -48,7 +48,7 @@
       <w:r>
         <w:fldChar w:fldCharType="separate"/>
       </w:r>
-      <w:hyperlink w:anchor="_Toc393009229" w:history="1">
+      <w:hyperlink w:anchor="_Toc393011984" w:history="1">
         <w:r>
           <w:rPr>
             <w:rStyle w:val="Hyperlink"/>
@@ -76,7 +76,7 @@
             <w:noProof/>
             <w:webHidden/>
           </w:rPr>
-          <w:instrText xml:space="preserve"> PAGEREF _Toc393009229 \h </w:instrText>
+          <w:instrText xml:space="preserve"> PAGEREF _Toc393011984 \h </w:instrText>
         </w:r>
         <w:r>
           <w:rPr>
@@ -122,7 +122,7 @@
           <w:szCs w:val="22"/>
         </w:rPr>
       </w:pPr>
-      <w:hyperlink w:anchor="_Toc393009230" w:history="1">
+      <w:hyperlink w:anchor="_Toc393011985" w:history="1">
         <w:r>
           <w:rPr>
             <w:rStyle w:val="Hyperlink"/>
@@ -150,7 +150,7 @@
             <w:noProof/>
             <w:webHidden/>
           </w:rPr>
-          <w:instrText xml:space="preserve"> PAGEREF _Toc393009230 \h </w:instrText>
+          <w:instrText xml:space="preserve"> PAGEREF _Toc393011985 \h </w:instrText>
         </w:r>
         <w:r>
           <w:rPr>
@@ -196,7 +196,7 @@
           <w:szCs w:val="22"/>
         </w:rPr>
       </w:pPr>
-      <w:hyperlink w:anchor="_Toc393009231" w:history="1">
+      <w:hyperlink w:anchor="_Toc393011986" w:history="1">
         <w:r>
           <w:rPr>
             <w:rStyle w:val="Hyperlink"/>
@@ -224,7 +224,7 @@
             <w:noProof/>
             <w:webHidden/>
           </w:rPr>
-          <w:instrText xml:space="preserve"> PAGEREF _Toc393009231 \h </w:instrText>
+          <w:instrText xml:space="preserve"> PAGEREF _Toc393011986 \h </w:instrText>
         </w:r>
         <w:r>
           <w:rPr>
@@ -270,7 +270,7 @@
           <w:szCs w:val="22"/>
         </w:rPr>
       </w:pPr>
-      <w:hyperlink w:anchor="_Toc393009232" w:history="1">
+      <w:hyperlink w:anchor="_Toc393011987" w:history="1">
         <w:r>
           <w:rPr>
             <w:rStyle w:val="Hyperlink"/>
@@ -298,7 +298,7 @@
             <w:noProof/>
             <w:webHidden/>
           </w:rPr>
-          <w:instrText xml:space="preserve"> PAGEREF _Toc393009232 \h </w:instrText>
+          <w:instrText xml:space="preserve"> PAGEREF _Toc393011987 \h </w:instrText>
         </w:r>
         <w:r>
           <w:rPr>
@@ -344,7 +344,7 @@
           <w:szCs w:val="22"/>
         </w:rPr>
       </w:pPr>
-      <w:hyperlink w:anchor="_Toc393009233" w:history="1">
+      <w:hyperlink w:anchor="_Toc393011988" w:history="1">
         <w:r>
           <w:rPr>
             <w:rStyle w:val="Hyperlink"/>
@@ -372,7 +372,7 @@
             <w:noProof/>
             <w:webHidden/>
           </w:rPr>
-          <w:instrText xml:space="preserve"> PAGEREF _Toc393009233 \h </w:instrText>
+          <w:instrText xml:space="preserve"> PAGEREF _Toc393011988 \h </w:instrText>
         </w:r>
         <w:r>
           <w:rPr>
@@ -418,7 +418,7 @@
           <w:szCs w:val="22"/>
         </w:rPr>
       </w:pPr>
-      <w:hyperlink w:anchor="_Toc393009234" w:history="1">
+      <w:hyperlink w:anchor="_Toc393011989" w:history="1">
         <w:r>
           <w:rPr>
             <w:rStyle w:val="Hyperlink"/>
@@ -446,7 +446,7 @@
             <w:noProof/>
             <w:webHidden/>
           </w:rPr>
-          <w:instrText xml:space="preserve"> PAGEREF _Toc393009234 \h </w:instrText>
+          <w:instrText xml:space="preserve"> PAGEREF _Toc393011989 \h </w:instrText>
         </w:r>
         <w:r>
           <w:rPr>
@@ -492,7 +492,7 @@
           <w:szCs w:val="22"/>
         </w:rPr>
       </w:pPr>
-      <w:hyperlink w:anchor="_Toc393009235" w:history="1">
+      <w:hyperlink w:anchor="_Toc393011990" w:history="1">
         <w:r>
           <w:rPr>
             <w:rStyle w:val="Hyperlink"/>
@@ -529,7 +529,7 @@
             <w:noProof/>
             <w:webHidden/>
           </w:rPr>
-          <w:instrText xml:space="preserve"> PAGEREF _Toc393009235 \h </w:instrText>
+          <w:instrText xml:space="preserve"> PAGEREF _Toc393011990 \h </w:instrText>
         </w:r>
         <w:r>
           <w:rPr>
@@ -575,7 +575,7 @@
           <w:szCs w:val="22"/>
         </w:rPr>
       </w:pPr>
-      <w:hyperlink w:anchor="_Toc393009236" w:history="1">
+      <w:hyperlink w:anchor="_Toc393011991" w:history="1">
         <w:r>
           <w:rPr>
             <w:rStyle w:val="Hyperlink"/>
@@ -612,7 +612,7 @@
             <w:noProof/>
             <w:webHidden/>
           </w:rPr>
-          <w:instrText xml:space="preserve"> PAGEREF _Toc393009236 \h </w:instrText>
+          <w:instrText xml:space="preserve"> PAGEREF _Toc393011991 \h </w:instrText>
         </w:r>
         <w:r>
           <w:rPr>
@@ -658,7 +658,7 @@
           <w:szCs w:val="22"/>
         </w:rPr>
       </w:pPr>
-      <w:hyperlink w:anchor="_Toc393009237" w:history="1">
+      <w:hyperlink w:anchor="_Toc393011992" w:history="1">
         <w:r>
           <w:rPr>
             <w:rStyle w:val="Hyperlink"/>
@@ -695,7 +695,7 @@
             <w:noProof/>
             <w:webHidden/>
           </w:rPr>
-          <w:instrText xml:space="preserve"> PAGEREF _Toc393009237 \h </w:instrText>
+          <w:instrText xml:space="preserve"> PAGEREF _Toc393011992 \h </w:instrText>
         </w:r>
         <w:r>
           <w:rPr>
@@ -741,7 +741,7 @@
           <w:szCs w:val="22"/>
         </w:rPr>
       </w:pPr>
-      <w:hyperlink w:anchor="_Toc393009238" w:history="1">
+      <w:hyperlink w:anchor="_Toc393011993" w:history="1">
         <w:r>
           <w:rPr>
             <w:rStyle w:val="Hyperlink"/>
@@ -769,7 +769,7 @@
             <w:noProof/>
             <w:webHidden/>
           </w:rPr>
-          <w:instrText xml:space="preserve"> PAGEREF _Toc393009238 \h </w:instrText>
+          <w:instrText xml:space="preserve"> PAGEREF _Toc393011993 \h </w:instrText>
         </w:r>
         <w:r>
           <w:rPr>
@@ -815,7 +815,7 @@
           <w:szCs w:val="22"/>
         </w:rPr>
       </w:pPr>
-      <w:hyperlink w:anchor="_Toc393009239" w:history="1">
+      <w:hyperlink w:anchor="_Toc393011994" w:history="1">
         <w:r>
           <w:rPr>
             <w:rStyle w:val="Hyperlink"/>
@@ -852,7 +852,7 @@
             <w:noProof/>
             <w:webHidden/>
           </w:rPr>
-          <w:instrText xml:space="preserve"> PAGEREF _Toc393009239 \h </w:instrText>
+          <w:instrText xml:space="preserve"> PAGEREF _Toc393011994 \h </w:instrText>
         </w:r>
         <w:r>
           <w:rPr>
@@ -898,7 +898,7 @@
           <w:szCs w:val="22"/>
         </w:rPr>
       </w:pPr>
-      <w:hyperlink w:anchor="_Toc393009240" w:history="1">
+      <w:hyperlink w:anchor="_Toc393011995" w:history="1">
         <w:r>
           <w:rPr>
             <w:rStyle w:val="Hyperlink"/>
@@ -935,7 +935,7 @@
             <w:noProof/>
             <w:webHidden/>
           </w:rPr>
-          <w:instrText xml:space="preserve"> PAGEREF _Toc393009240 \h </w:instrText>
+          <w:instrText xml:space="preserve"> PAGEREF _Toc393011995 \h </w:instrText>
         </w:r>
         <w:r>
           <w:rPr>
@@ -981,7 +981,7 @@
           <w:szCs w:val="22"/>
         </w:rPr>
       </w:pPr>
-      <w:hyperlink w:anchor="_Toc393009241" w:history="1">
+      <w:hyperlink w:anchor="_Toc393011996" w:history="1">
         <w:r>
           <w:rPr>
             <w:rStyle w:val="Hyperlink"/>
@@ -1018,7 +1018,7 @@
             <w:noProof/>
             <w:webHidden/>
           </w:rPr>
-          <w:instrText xml:space="preserve"> PAGEREF _Toc393009241 \h </w:instrText>
+          <w:instrText xml:space="preserve"> PAGEREF _Toc393011996 \h </w:instrText>
         </w:r>
         <w:r>
           <w:rPr>
@@ -1040,7 +1040,7 @@
             <w:noProof/>
             <w:webHidden/>
           </w:rPr>
-          <w:t>6</w:t>
+          <w:t>7</w:t>
         </w:r>
         <w:r>
           <w:rPr>
@@ -1064,7 +1064,7 @@
           <w:szCs w:val="22"/>
         </w:rPr>
       </w:pPr>
-      <w:hyperlink w:anchor="_Toc393009242" w:history="1">
+      <w:hyperlink w:anchor="_Toc393011997" w:history="1">
         <w:r>
           <w:rPr>
             <w:rStyle w:val="Hyperlink"/>
@@ -1101,7 +1101,7 @@
             <w:noProof/>
             <w:webHidden/>
           </w:rPr>
-          <w:instrText xml:space="preserve"> PAGEREF _Toc393009242 \h </w:instrText>
+          <w:instrText xml:space="preserve"> PAGEREF _Toc393011997 \h </w:instrText>
         </w:r>
         <w:r>
           <w:rPr>
@@ -1147,7 +1147,7 @@
           <w:szCs w:val="22"/>
         </w:rPr>
       </w:pPr>
-      <w:hyperlink w:anchor="_Toc393009243" w:history="1">
+      <w:hyperlink w:anchor="_Toc393011998" w:history="1">
         <w:r>
           <w:rPr>
             <w:rStyle w:val="Hyperlink"/>
@@ -1175,7 +1175,7 @@
             <w:noProof/>
             <w:webHidden/>
           </w:rPr>
-          <w:instrText xml:space="preserve"> PAGEREF _Toc393009243 \h </w:instrText>
+          <w:instrText xml:space="preserve"> PAGEREF _Toc393011998 \h </w:instrText>
         </w:r>
         <w:r>
           <w:rPr>
@@ -1221,7 +1221,7 @@
           <w:szCs w:val="22"/>
         </w:rPr>
       </w:pPr>
-      <w:hyperlink w:anchor="_Toc393009244" w:history="1">
+      <w:hyperlink w:anchor="_Toc393011999" w:history="1">
         <w:r>
           <w:rPr>
             <w:rStyle w:val="Hyperlink"/>
@@ -1258,7 +1258,7 @@
             <w:noProof/>
             <w:webHidden/>
           </w:rPr>
-          <w:instrText xml:space="preserve"> PAGEREF _Toc393009244 \h </w:instrText>
+          <w:instrText xml:space="preserve"> PAGEREF _Toc393011999 \h </w:instrText>
         </w:r>
         <w:r>
           <w:rPr>
@@ -1304,7 +1304,7 @@
           <w:szCs w:val="22"/>
         </w:rPr>
       </w:pPr>
-      <w:hyperlink w:anchor="_Toc393009245" w:history="1">
+      <w:hyperlink w:anchor="_Toc393012000" w:history="1">
         <w:r>
           <w:rPr>
             <w:rStyle w:val="Hyperlink"/>
@@ -1341,7 +1341,7 @@
             <w:noProof/>
             <w:webHidden/>
           </w:rPr>
-          <w:instrText xml:space="preserve"> PAGEREF _Toc393009245 \h </w:instrText>
+          <w:instrText xml:space="preserve"> PAGEREF _Toc393012000 \h </w:instrText>
         </w:r>
         <w:r>
           <w:rPr>
@@ -1363,7 +1363,7 @@
             <w:noProof/>
             <w:webHidden/>
           </w:rPr>
-          <w:t>7</w:t>
+          <w:t>8</w:t>
         </w:r>
         <w:r>
           <w:rPr>
@@ -1387,7 +1387,7 @@
           <w:szCs w:val="22"/>
         </w:rPr>
       </w:pPr>
-      <w:hyperlink w:anchor="_Toc393009246" w:history="1">
+      <w:hyperlink w:anchor="_Toc393012001" w:history="1">
         <w:r>
           <w:rPr>
             <w:rStyle w:val="Hyperlink"/>
@@ -1415,7 +1415,7 @@
             <w:noProof/>
             <w:webHidden/>
           </w:rPr>
-          <w:instrText xml:space="preserve"> PAGEREF _Toc393009246 \h </w:instrText>
+          <w:instrText xml:space="preserve"> PAGEREF _Toc393012001 \h </w:instrText>
         </w:r>
         <w:r>
           <w:rPr>
@@ -1461,7 +1461,7 @@
           <w:szCs w:val="22"/>
         </w:rPr>
       </w:pPr>
-      <w:hyperlink w:anchor="_Toc393009247" w:history="1">
+      <w:hyperlink w:anchor="_Toc393012002" w:history="1">
         <w:r>
           <w:rPr>
             <w:rStyle w:val="Hyperlink"/>
@@ -1498,7 +1498,7 @@
             <w:noProof/>
             <w:webHidden/>
           </w:rPr>
-          <w:instrText xml:space="preserve"> PAGEREF _Toc393009247 \h </w:instrText>
+          <w:instrText xml:space="preserve"> PAGEREF _Toc393012002 \h </w:instrText>
         </w:r>
         <w:r>
           <w:rPr>
@@ -1544,7 +1544,7 @@
           <w:szCs w:val="22"/>
         </w:rPr>
       </w:pPr>
-      <w:hyperlink w:anchor="_Toc393009248" w:history="1">
+      <w:hyperlink w:anchor="_Toc393012003" w:history="1">
         <w:r>
           <w:rPr>
             <w:rStyle w:val="Hyperlink"/>
@@ -1581,7 +1581,7 @@
             <w:noProof/>
             <w:webHidden/>
           </w:rPr>
-          <w:instrText xml:space="preserve"> PAGEREF _Toc393009248 \h </w:instrText>
+          <w:instrText xml:space="preserve"> PAGEREF _Toc393012003 \h </w:instrText>
         </w:r>
         <w:r>
           <w:rPr>
@@ -1627,7 +1627,7 @@
           <w:szCs w:val="22"/>
         </w:rPr>
       </w:pPr>
-      <w:hyperlink w:anchor="_Toc393009249" w:history="1">
+      <w:hyperlink w:anchor="_Toc393012004" w:history="1">
         <w:r>
           <w:rPr>
             <w:rStyle w:val="Hyperlink"/>
@@ -1664,7 +1664,7 @@
             <w:noProof/>
             <w:webHidden/>
           </w:rPr>
-          <w:instrText xml:space="preserve"> PAGEREF _Toc393009249 \h </w:instrText>
+          <w:instrText xml:space="preserve"> PAGEREF _Toc393012004 \h </w:instrText>
         </w:r>
         <w:r>
           <w:rPr>
@@ -1710,7 +1710,7 @@
           <w:szCs w:val="22"/>
         </w:rPr>
       </w:pPr>
-      <w:hyperlink w:anchor="_Toc393009250" w:history="1">
+      <w:hyperlink w:anchor="_Toc393012005" w:history="1">
         <w:r>
           <w:rPr>
             <w:rStyle w:val="Hyperlink"/>
@@ -1738,7 +1738,7 @@
             <w:noProof/>
             <w:webHidden/>
           </w:rPr>
-          <w:instrText xml:space="preserve"> PAGEREF _Toc393009250 \h </w:instrText>
+          <w:instrText xml:space="preserve"> PAGEREF _Toc393012005 \h </w:instrText>
         </w:r>
         <w:r>
           <w:rPr>
@@ -1784,7 +1784,7 @@
           <w:szCs w:val="22"/>
         </w:rPr>
       </w:pPr>
-      <w:hyperlink w:anchor="_Toc393009251" w:history="1">
+      <w:hyperlink w:anchor="_Toc393012006" w:history="1">
         <w:r>
           <w:rPr>
             <w:rStyle w:val="Hyperlink"/>
@@ -1821,7 +1821,7 @@
             <w:noProof/>
             <w:webHidden/>
           </w:rPr>
-          <w:instrText xml:space="preserve"> PAGEREF _Toc393009251 \h </w:instrText>
+          <w:instrText xml:space="preserve"> PAGEREF _Toc393012006 \h </w:instrText>
         </w:r>
         <w:r>
           <w:rPr>
@@ -1867,7 +1867,7 @@
           <w:szCs w:val="22"/>
         </w:rPr>
       </w:pPr>
-      <w:hyperlink w:anchor="_Toc393009252" w:history="1">
+      <w:hyperlink w:anchor="_Toc393012007" w:history="1">
         <w:r>
           <w:rPr>
             <w:rStyle w:val="Hyperlink"/>
@@ -1904,7 +1904,7 @@
             <w:noProof/>
             <w:webHidden/>
           </w:rPr>
-          <w:instrText xml:space="preserve"> PAGEREF _Toc393009252 \h </w:instrText>
+          <w:instrText xml:space="preserve"> PAGEREF _Toc393012007 \h </w:instrText>
         </w:r>
         <w:r>
           <w:rPr>
@@ -1926,7 +1926,7 @@
             <w:noProof/>
             <w:webHidden/>
           </w:rPr>
-          <w:t>10</w:t>
+          <w:t>11</w:t>
         </w:r>
         <w:r>
           <w:rPr>
@@ -1950,7 +1950,7 @@
           <w:szCs w:val="22"/>
         </w:rPr>
       </w:pPr>
-      <w:hyperlink w:anchor="_Toc393009253" w:history="1">
+      <w:hyperlink w:anchor="_Toc393012008" w:history="1">
         <w:r>
           <w:rPr>
             <w:rStyle w:val="Hyperlink"/>
@@ -1978,7 +1978,7 @@
             <w:noProof/>
             <w:webHidden/>
           </w:rPr>
-          <w:instrText xml:space="preserve"> PAGEREF _Toc393009253 \h </w:instrText>
+          <w:instrText xml:space="preserve"> PAGEREF _Toc393012008 \h </w:instrText>
         </w:r>
         <w:r>
           <w:rPr>
@@ -2024,7 +2024,7 @@
           <w:szCs w:val="22"/>
         </w:rPr>
       </w:pPr>
-      <w:hyperlink w:anchor="_Toc393009254" w:history="1">
+      <w:hyperlink w:anchor="_Toc393012009" w:history="1">
         <w:r>
           <w:rPr>
             <w:rStyle w:val="Hyperlink"/>
@@ -2061,7 +2061,7 @@
             <w:noProof/>
             <w:webHidden/>
           </w:rPr>
-          <w:instrText xml:space="preserve"> PAGEREF _Toc393009254 \h </w:instrText>
+          <w:instrText xml:space="preserve"> PAGEREF _Toc393012009 \h </w:instrText>
         </w:r>
         <w:r>
           <w:rPr>
@@ -2083,7 +2083,7 @@
             <w:noProof/>
             <w:webHidden/>
           </w:rPr>
-          <w:t>11</w:t>
+          <w:t>12</w:t>
         </w:r>
         <w:r>
           <w:rPr>
@@ -2107,7 +2107,7 @@
           <w:szCs w:val="22"/>
         </w:rPr>
       </w:pPr>
-      <w:hyperlink w:anchor="_Toc393009255" w:history="1">
+      <w:hyperlink w:anchor="_Toc393012010" w:history="1">
         <w:r>
           <w:rPr>
             <w:rStyle w:val="Hyperlink"/>
@@ -2135,7 +2135,7 @@
             <w:noProof/>
             <w:webHidden/>
           </w:rPr>
-          <w:instrText xml:space="preserve"> PAGEREF _Toc393009255 \h </w:instrText>
+          <w:instrText xml:space="preserve"> PAGEREF _Toc393012010 \h </w:instrText>
         </w:r>
         <w:r>
           <w:rPr>
@@ -2181,7 +2181,7 @@
           <w:szCs w:val="22"/>
         </w:rPr>
       </w:pPr>
-      <w:hyperlink w:anchor="_Toc393009256" w:history="1">
+      <w:hyperlink w:anchor="_Toc393012011" w:history="1">
         <w:r>
           <w:rPr>
             <w:rStyle w:val="Hyperlink"/>
@@ -2209,7 +2209,7 @@
             <w:noProof/>
             <w:webHidden/>
           </w:rPr>
-          <w:instrText xml:space="preserve"> PAGEREF _Toc393009256 \h </w:instrText>
+          <w:instrText xml:space="preserve"> PAGEREF _Toc393012011 \h </w:instrText>
         </w:r>
         <w:r>
           <w:rPr>
@@ -2255,7 +2255,7 @@
           <w:szCs w:val="22"/>
         </w:rPr>
       </w:pPr>
-      <w:hyperlink w:anchor="_Toc393009257" w:history="1">
+      <w:hyperlink w:anchor="_Toc393012012" w:history="1">
         <w:r>
           <w:rPr>
             <w:rStyle w:val="Hyperlink"/>
@@ -2292,7 +2292,7 @@
             <w:noProof/>
             <w:webHidden/>
           </w:rPr>
-          <w:instrText xml:space="preserve"> PAGEREF _Toc393009257 \h </w:instrText>
+          <w:instrText xml:space="preserve"> PAGEREF _Toc393012012 \h </w:instrText>
         </w:r>
         <w:r>
           <w:rPr>
@@ -2338,7 +2338,7 @@
           <w:szCs w:val="22"/>
         </w:rPr>
       </w:pPr>
-      <w:hyperlink w:anchor="_Toc393009258" w:history="1">
+      <w:hyperlink w:anchor="_Toc393012013" w:history="1">
         <w:r>
           <w:rPr>
             <w:rStyle w:val="Hyperlink"/>
@@ -2375,7 +2375,7 @@
             <w:noProof/>
             <w:webHidden/>
           </w:rPr>
-          <w:instrText xml:space="preserve"> PAGEREF _Toc393009258 \h </w:instrText>
+          <w:instrText xml:space="preserve"> PAGEREF _Toc393012013 \h </w:instrText>
         </w:r>
         <w:r>
           <w:rPr>
@@ -2397,7 +2397,7 @@
             <w:noProof/>
             <w:webHidden/>
           </w:rPr>
-          <w:t>12</w:t>
+          <w:t>13</w:t>
         </w:r>
         <w:r>
           <w:rPr>
@@ -2421,7 +2421,7 @@
           <w:szCs w:val="22"/>
         </w:rPr>
       </w:pPr>
-      <w:hyperlink w:anchor="_Toc393009259" w:history="1">
+      <w:hyperlink w:anchor="_Toc393012014" w:history="1">
         <w:r>
           <w:rPr>
             <w:rStyle w:val="Hyperlink"/>
@@ -2449,7 +2449,7 @@
             <w:noProof/>
             <w:webHidden/>
           </w:rPr>
-          <w:instrText xml:space="preserve"> PAGEREF _Toc393009259 \h </w:instrText>
+          <w:instrText xml:space="preserve"> PAGEREF _Toc393012014 \h </w:instrText>
         </w:r>
         <w:r>
           <w:rPr>
@@ -2471,7 +2471,7 @@
             <w:noProof/>
             <w:webHidden/>
           </w:rPr>
-          <w:t>12</w:t>
+          <w:t>13</w:t>
         </w:r>
         <w:r>
           <w:rPr>
@@ -2495,7 +2495,7 @@
           <w:szCs w:val="22"/>
         </w:rPr>
       </w:pPr>
-      <w:hyperlink w:anchor="_Toc393009260" w:history="1">
+      <w:hyperlink w:anchor="_Toc393012015" w:history="1">
         <w:r>
           <w:rPr>
             <w:rStyle w:val="Hyperlink"/>
@@ -2532,7 +2532,7 @@
             <w:noProof/>
             <w:webHidden/>
           </w:rPr>
-          <w:instrText xml:space="preserve"> PAGEREF _Toc393009260 \h </w:instrText>
+          <w:instrText xml:space="preserve"> PAGEREF _Toc393012015 \h </w:instrText>
         </w:r>
         <w:r>
           <w:rPr>
@@ -2578,7 +2578,7 @@
           <w:szCs w:val="22"/>
         </w:rPr>
       </w:pPr>
-      <w:hyperlink w:anchor="_Toc393009261" w:history="1">
+      <w:hyperlink w:anchor="_Toc393012016" w:history="1">
         <w:r>
           <w:rPr>
             <w:rStyle w:val="Hyperlink"/>
@@ -2606,7 +2606,7 @@
             <w:noProof/>
             <w:webHidden/>
           </w:rPr>
-          <w:instrText xml:space="preserve"> PAGEREF _Toc393009261 \h </w:instrText>
+          <w:instrText xml:space="preserve"> PAGEREF _Toc393012016 \h </w:instrText>
         </w:r>
         <w:r>
           <w:rPr>
@@ -2665,7 +2665,7 @@
           <w:rtl/>
         </w:rPr>
       </w:pPr>
-      <w:bookmarkStart w:id="1" w:name="_Toc393009229"/>
+      <w:bookmarkStart w:id="1" w:name="_Toc393011984"/>
       <w:r>
         <w:lastRenderedPageBreak/>
         <w:t>General</w:t>
@@ -2677,7 +2677,7 @@
         <w:pStyle w:val="Heading2"/>
       </w:pPr>
       <w:bookmarkStart w:id="2" w:name="_Ref386451556"/>
-      <w:bookmarkStart w:id="3" w:name="_Toc393009230"/>
+      <w:bookmarkStart w:id="3" w:name="_Toc393011985"/>
       <w:r>
         <w:t>Authorization Token</w:t>
       </w:r>
@@ -2786,7 +2786,7 @@
       <w:pPr>
         <w:pStyle w:val="Heading2"/>
       </w:pPr>
-      <w:bookmarkStart w:id="4" w:name="_Toc393009231"/>
+      <w:bookmarkStart w:id="4" w:name="_Toc393011986"/>
       <w:r>
         <w:t>Response</w:t>
       </w:r>
@@ -3036,7 +3036,7 @@
       <w:pPr>
         <w:pStyle w:val="Heading2"/>
       </w:pPr>
-      <w:bookmarkStart w:id="5" w:name="_Toc393009232"/>
+      <w:bookmarkStart w:id="5" w:name="_Toc393011987"/>
       <w:r>
         <w:t xml:space="preserve">Successful </w:t>
       </w:r>
@@ -3323,7 +3323,7 @@
       <w:pPr>
         <w:pStyle w:val="Heading2"/>
       </w:pPr>
-      <w:bookmarkStart w:id="6" w:name="_Toc393009233"/>
+      <w:bookmarkStart w:id="6" w:name="_Toc393011988"/>
       <w:r>
         <w:t>Error Response Layout</w:t>
       </w:r>
@@ -3710,7 +3710,7 @@
       <w:pPr>
         <w:pStyle w:val="Heading1"/>
       </w:pPr>
-      <w:bookmarkStart w:id="7" w:name="_Toc393009234"/>
+      <w:bookmarkStart w:id="7" w:name="_Toc393011989"/>
       <w:r>
         <w:t xml:space="preserve">Authentication - </w:t>
       </w:r>
@@ -3730,7 +3730,7 @@
         </w:rPr>
         <w:t xml:space="preserve"> </w:t>
       </w:r>
-      <w:bookmarkStart w:id="8" w:name="_Toc393009235"/>
+      <w:bookmarkStart w:id="8" w:name="_Toc393011990"/>
       <w:r>
         <w:rPr>
           <w:b/>
@@ -3916,6 +3916,7 @@
         </w:rPr>
       </w:pPr>
       <w:r>
+        <w:lastRenderedPageBreak/>
         <w:t xml:space="preserve">    }</w:t>
       </w:r>
     </w:p>
@@ -3924,7 +3925,6 @@
         <w:pStyle w:val="CodeBlock"/>
       </w:pPr>
       <w:r>
-        <w:lastRenderedPageBreak/>
         <w:t>}</w:t>
       </w:r>
     </w:p>
@@ -3993,7 +3993,7 @@
       <w:pPr>
         <w:pStyle w:val="Heading2"/>
       </w:pPr>
-      <w:bookmarkStart w:id="9" w:name="_Toc393009236"/>
+      <w:bookmarkStart w:id="9" w:name="_Toc393011991"/>
       <w:r>
         <w:rPr>
           <w:b/>
@@ -4337,7 +4337,7 @@
           <w:rtl/>
         </w:rPr>
       </w:pPr>
-      <w:bookmarkStart w:id="10" w:name="_Toc393009237"/>
+      <w:bookmarkStart w:id="10" w:name="_Toc393011992"/>
       <w:r>
         <w:rPr>
           <w:b/>
@@ -4425,7 +4425,7 @@
           <w:rtl/>
         </w:rPr>
       </w:pPr>
-      <w:bookmarkStart w:id="11" w:name="_Toc393009238"/>
+      <w:bookmarkStart w:id="11" w:name="_Toc393011993"/>
       <w:r>
         <w:t>Account Registration</w:t>
       </w:r>
@@ -4438,7 +4438,7 @@
       <w:pPr>
         <w:pStyle w:val="Heading2"/>
       </w:pPr>
-      <w:bookmarkStart w:id="12" w:name="_Toc393009239"/>
+      <w:bookmarkStart w:id="12" w:name="_Toc393011994"/>
       <w:r>
         <w:rPr>
           <w:b/>
@@ -4641,6 +4641,7 @@
           <w:b/>
           <w:bCs/>
         </w:rPr>
+        <w:lastRenderedPageBreak/>
         <w:t>reg_code</w:t>
       </w:r>
       <w:proofErr w:type="spellEnd"/>
@@ -4662,7 +4663,6 @@
           <w:b/>
           <w:bCs/>
         </w:rPr>
-        <w:lastRenderedPageBreak/>
         <w:t>tos_accepted</w:t>
       </w:r>
       <w:proofErr w:type="spellEnd"/>
@@ -5473,7 +5473,7 @@
       <w:pPr>
         <w:pStyle w:val="Heading2"/>
       </w:pPr>
-      <w:bookmarkStart w:id="13" w:name="_Toc393009240"/>
+      <w:bookmarkStart w:id="13" w:name="_Toc393011995"/>
       <w:r>
         <w:rPr>
           <w:b/>
@@ -5532,17 +5532,34 @@
     </w:p>
     <w:p>
       <w:r>
-        <w:t xml:space="preserve">Response is the same after </w:t>
+        <w:rPr>
+          <w:rStyle w:val="SubtleEmphasis"/>
+        </w:rPr>
+        <w:t>Response</w:t>
+      </w:r>
+      <w:r>
+        <w:t>:</w:t>
+      </w:r>
+    </w:p>
+    <w:p>
+      <w:r>
+        <w:t xml:space="preserve">The same </w:t>
+      </w:r>
+      <w:r>
+        <w:t xml:space="preserve">Response </w:t>
+      </w:r>
+      <w:r>
+        <w:t xml:space="preserve">as after registration </w:t>
       </w:r>
       <w:proofErr w:type="gramStart"/>
       <w:r>
-        <w:t>registration  (</w:t>
+        <w:t>with</w:t>
+      </w:r>
+      <w:r>
+        <w:t xml:space="preserve">  "</w:t>
       </w:r>
       <w:proofErr w:type="gramEnd"/>
       <w:r>
-        <w:t>see:  "</w:t>
-      </w:r>
-      <w:r>
         <w:t>[POST] /</w:t>
       </w:r>
       <w:proofErr w:type="spellStart"/>
@@ -5554,19 +5571,23 @@
         <w:t>/registrations</w:t>
       </w:r>
       <w:r>
-        <w:t>" above).</w:t>
+        <w:t>"</w:t>
+      </w:r>
+      <w:r>
+        <w:t>.</w:t>
       </w:r>
     </w:p>
     <w:p>
       <w:pPr>
         <w:pStyle w:val="Heading2"/>
       </w:pPr>
-      <w:bookmarkStart w:id="14" w:name="_Toc393009241"/>
-      <w:r>
-        <w:rPr>
-          <w:b/>
-          <w:bCs/>
-        </w:rPr>
+      <w:bookmarkStart w:id="14" w:name="_Toc393011996"/>
+      <w:r>
+        <w:rPr>
+          <w:b/>
+          <w:bCs/>
+        </w:rPr>
+        <w:lastRenderedPageBreak/>
         <w:t>[POST] /</w:t>
       </w:r>
       <w:proofErr w:type="spellStart"/>
@@ -5630,7 +5651,6 @@
         <w:rPr>
           <w:rStyle w:val="SubtleEmphasis"/>
         </w:rPr>
-        <w:lastRenderedPageBreak/>
         <w:t>Parameters</w:t>
       </w:r>
       <w:r>
@@ -5935,7 +5955,7 @@
       <w:pPr>
         <w:pStyle w:val="Heading2"/>
       </w:pPr>
-      <w:bookmarkStart w:id="15" w:name="_Toc393009242"/>
+      <w:bookmarkStart w:id="15" w:name="_Toc393011997"/>
       <w:r>
         <w:rPr>
           <w:b/>
@@ -6214,7 +6234,7 @@
       <w:pPr>
         <w:pStyle w:val="Heading1"/>
       </w:pPr>
-      <w:bookmarkStart w:id="16" w:name="_Toc393009243"/>
+      <w:bookmarkStart w:id="16" w:name="_Toc393011998"/>
       <w:r>
         <w:t>Password Reset</w:t>
       </w:r>
@@ -6224,7 +6244,7 @@
       <w:pPr>
         <w:pStyle w:val="Heading2"/>
       </w:pPr>
-      <w:bookmarkStart w:id="17" w:name="_Toc393009244"/>
+      <w:bookmarkStart w:id="17" w:name="_Toc393011999"/>
       <w:r>
         <w:rPr>
           <w:b/>
@@ -6284,6 +6304,7 @@
           <w:b/>
           <w:bCs/>
         </w:rPr>
+        <w:lastRenderedPageBreak/>
         <w:t>email</w:t>
       </w:r>
       <w:r>
@@ -6295,7 +6316,6 @@
         <w:rPr>
           <w:rStyle w:val="SubtleEmphasis"/>
         </w:rPr>
-        <w:lastRenderedPageBreak/>
         <w:t>Response</w:t>
       </w:r>
       <w:r>
@@ -6316,7 +6336,7 @@
           <w:color w:val="FFFFFF" w:themeColor="background1"/>
         </w:rPr>
       </w:pPr>
-      <w:bookmarkStart w:id="18" w:name="_Toc393009245"/>
+      <w:bookmarkStart w:id="18" w:name="_Toc393012000"/>
       <w:r>
         <w:rPr>
           <w:b/>
@@ -6440,7 +6460,7 @@
       <w:pPr>
         <w:pStyle w:val="Heading1"/>
       </w:pPr>
-      <w:bookmarkStart w:id="19" w:name="_Toc393009246"/>
+      <w:bookmarkStart w:id="19" w:name="_Toc393012001"/>
       <w:r>
         <w:t>Interactive Videos</w:t>
       </w:r>
@@ -6450,7 +6470,7 @@
       <w:pPr>
         <w:pStyle w:val="Heading2"/>
       </w:pPr>
-      <w:bookmarkStart w:id="20" w:name="_Toc393009247"/>
+      <w:bookmarkStart w:id="20" w:name="_Toc393012002"/>
       <w:r>
         <w:rPr>
           <w:b/>
@@ -6873,6 +6893,29 @@
         <w:pStyle w:val="CodeBlock"/>
       </w:pPr>
       <w:r>
+        <w:tab/>
+        <w:t xml:space="preserve">     "</w:t>
+      </w:r>
+      <w:proofErr w:type="spellStart"/>
+      <w:r>
+        <w:t>enabled_from</w:t>
+      </w:r>
+      <w:proofErr w:type="spellEnd"/>
+      <w:r>
+        <w:t xml:space="preserve">": </w:t>
+      </w:r>
+      <w:r>
+        <w:t>2286028080</w:t>
+      </w:r>
+      <w:r>
+        <w:t>,</w:t>
+      </w:r>
+    </w:p>
+    <w:p>
+      <w:pPr>
+        <w:pStyle w:val="CodeBlock"/>
+      </w:pPr>
+      <w:r>
         <w:t xml:space="preserve">            "</w:t>
       </w:r>
       <w:proofErr w:type="spellStart"/>
@@ -6929,57 +6972,57 @@
         <w:pStyle w:val="CodeBlock"/>
       </w:pPr>
       <w:r>
-        <w:t xml:space="preserve">            "</w:t>
-      </w:r>
-      <w:proofErr w:type="gramStart"/>
-      <w:r>
-        <w:t>id</w:t>
-      </w:r>
-      <w:proofErr w:type="gramEnd"/>
-      <w:r>
-        <w:t>": 3,</w:t>
-      </w:r>
-    </w:p>
-    <w:p>
-      <w:pPr>
-        <w:pStyle w:val="CodeBlock"/>
-      </w:pPr>
-      <w:r>
-        <w:t xml:space="preserve">            "</w:t>
-      </w:r>
-      <w:proofErr w:type="gramStart"/>
-      <w:r>
-        <w:t>name</w:t>
-      </w:r>
-      <w:proofErr w:type="gramEnd"/>
-      <w:r>
-        <w:t xml:space="preserve">": "Interactive video </w:t>
-      </w:r>
-      <w:r>
-        <w:t>3</w:t>
-      </w:r>
-      <w:r>
-        <w:t>",</w:t>
-      </w:r>
-    </w:p>
-    <w:p>
-      <w:pPr>
-        <w:pStyle w:val="CodeBlock"/>
-      </w:pPr>
-      <w:r>
-        <w:t xml:space="preserve">            "description": "",</w:t>
-      </w:r>
-    </w:p>
-    <w:p>
-      <w:pPr>
-        <w:pStyle w:val="CodeBlock"/>
-      </w:pPr>
-      <w:r>
         <w:lastRenderedPageBreak/>
         <w:t xml:space="preserve">            "</w:t>
       </w:r>
       <w:proofErr w:type="gramStart"/>
       <w:r>
+        <w:t>id</w:t>
+      </w:r>
+      <w:proofErr w:type="gramEnd"/>
+      <w:r>
+        <w:t>": 3,</w:t>
+      </w:r>
+    </w:p>
+    <w:p>
+      <w:pPr>
+        <w:pStyle w:val="CodeBlock"/>
+      </w:pPr>
+      <w:r>
+        <w:t xml:space="preserve">            "</w:t>
+      </w:r>
+      <w:proofErr w:type="gramStart"/>
+      <w:r>
+        <w:t>name</w:t>
+      </w:r>
+      <w:proofErr w:type="gramEnd"/>
+      <w:r>
+        <w:t xml:space="preserve">": "Interactive video </w:t>
+      </w:r>
+      <w:r>
+        <w:t>3</w:t>
+      </w:r>
+      <w:r>
+        <w:t>",</w:t>
+      </w:r>
+    </w:p>
+    <w:p>
+      <w:pPr>
+        <w:pStyle w:val="CodeBlock"/>
+      </w:pPr>
+      <w:r>
+        <w:t xml:space="preserve">            "description": "",</w:t>
+      </w:r>
+    </w:p>
+    <w:p>
+      <w:pPr>
+        <w:pStyle w:val="CodeBlock"/>
+      </w:pPr>
+      <w:r>
+        <w:t xml:space="preserve">            "</w:t>
+      </w:r>
+      <w:proofErr w:type="gramStart"/>
+      <w:r>
         <w:t>enabled</w:t>
       </w:r>
       <w:proofErr w:type="gramEnd"/>
@@ -7007,6 +7050,31 @@
       <w:proofErr w:type="gramEnd"/>
       <w:r>
         <w:t>": false,</w:t>
+      </w:r>
+    </w:p>
+    <w:p>
+      <w:pPr>
+        <w:pStyle w:val="CodeBlock"/>
+      </w:pPr>
+      <w:r>
+        <w:t xml:space="preserve">            </w:t>
+      </w:r>
+      <w:r>
+        <w:t>"</w:t>
+      </w:r>
+      <w:proofErr w:type="spellStart"/>
+      <w:r>
+        <w:t>enabled_from</w:t>
+      </w:r>
+      <w:proofErr w:type="spellEnd"/>
+      <w:r>
+        <w:t xml:space="preserve">": </w:t>
+      </w:r>
+      <w:r>
+        <w:t>2286634140</w:t>
+      </w:r>
+      <w:r>
+        <w:t>,</w:t>
       </w:r>
     </w:p>
     <w:p>
@@ -7128,14 +7196,28 @@
           <w:b/>
           <w:bCs/>
         </w:rPr>
-        <w:t>url</w:t>
+        <w:t>e</w:t>
+      </w:r>
+      <w:r>
+        <w:rPr>
+          <w:b/>
+          <w:bCs/>
+        </w:rPr>
+        <w:t>nabled_from</w:t>
       </w:r>
       <w:proofErr w:type="spellEnd"/>
       <w:r>
-        <w:t xml:space="preserve"> – for a video or survey, give the API URL for its details</w:t>
-      </w:r>
-      <w:r>
-        <w:t>.</w:t>
+        <w:t xml:space="preserve"> – a </w:t>
+      </w:r>
+      <w:proofErr w:type="spellStart"/>
+      <w:proofErr w:type="gramStart"/>
+      <w:r>
+        <w:t>unix</w:t>
+      </w:r>
+      <w:proofErr w:type="spellEnd"/>
+      <w:proofErr w:type="gramEnd"/>
+      <w:r>
+        <w:t xml:space="preserve"> timestamp.</w:t>
       </w:r>
     </w:p>
     <w:p>
@@ -7145,17 +7227,43 @@
           <w:ilvl w:val="0"/>
           <w:numId w:val="18"/>
         </w:numPr>
-        <w:rPr>
-          <w:b/>
-          <w:bCs/>
-        </w:rPr>
-      </w:pPr>
+      </w:pPr>
+      <w:proofErr w:type="spellStart"/>
       <w:proofErr w:type="gramStart"/>
       <w:r>
         <w:rPr>
           <w:b/>
           <w:bCs/>
         </w:rPr>
+        <w:t>url</w:t>
+      </w:r>
+      <w:proofErr w:type="spellEnd"/>
+      <w:proofErr w:type="gramEnd"/>
+      <w:r>
+        <w:t xml:space="preserve"> – for a video or survey, give the API URL for its details</w:t>
+      </w:r>
+      <w:r>
+        <w:t>.</w:t>
+      </w:r>
+    </w:p>
+    <w:p>
+      <w:pPr>
+        <w:pStyle w:val="ListParagraph"/>
+        <w:numPr>
+          <w:ilvl w:val="0"/>
+          <w:numId w:val="18"/>
+        </w:numPr>
+        <w:rPr>
+          <w:b/>
+          <w:bCs/>
+        </w:rPr>
+      </w:pPr>
+      <w:proofErr w:type="gramStart"/>
+      <w:r>
+        <w:rPr>
+          <w:b/>
+          <w:bCs/>
+        </w:rPr>
         <w:t>c</w:t>
       </w:r>
       <w:r>
@@ -7190,7 +7298,7 @@
       <w:pPr>
         <w:pStyle w:val="Heading2"/>
       </w:pPr>
-      <w:bookmarkStart w:id="21" w:name="_Toc393009248"/>
+      <w:bookmarkStart w:id="21" w:name="_Toc393012003"/>
       <w:r>
         <w:rPr>
           <w:b/>
@@ -7290,126 +7398,38 @@
     </w:p>
     <w:p>
       <w:pPr>
-        <w:pStyle w:val="CodeBlock"/>
-      </w:pPr>
-      <w:r>
-        <w:t>{</w:t>
-      </w:r>
-    </w:p>
-    <w:p>
-      <w:pPr>
-        <w:pStyle w:val="CodeBlock"/>
-      </w:pPr>
-      <w:r>
-        <w:t xml:space="preserve">    "</w:t>
-      </w:r>
+        <w:pStyle w:val="NoSpacing"/>
+      </w:pPr>
       <w:proofErr w:type="gramStart"/>
       <w:r>
-        <w:t>data</w:t>
+        <w:t xml:space="preserve">The same response as for each video in the list given by </w:t>
+      </w:r>
+      <w:r>
+        <w:t>"</w:t>
+      </w:r>
+      <w:r>
+        <w:t>[GET] /</w:t>
+      </w:r>
+      <w:proofErr w:type="spellStart"/>
+      <w:r>
+        <w:t>api</w:t>
+      </w:r>
+      <w:proofErr w:type="spellEnd"/>
+      <w:r>
+        <w:t>/</w:t>
+      </w:r>
+      <w:proofErr w:type="spellStart"/>
+      <w:r>
+        <w:t>interactive_videos</w:t>
+      </w:r>
+      <w:proofErr w:type="spellEnd"/>
+      <w:r>
+        <w:t>"</w:t>
+      </w:r>
+      <w:r>
+        <w:t>.</w:t>
       </w:r>
       <w:proofErr w:type="gramEnd"/>
-      <w:r>
-        <w:t>": {</w:t>
-      </w:r>
-    </w:p>
-    <w:p>
-      <w:pPr>
-        <w:pStyle w:val="CodeBlock"/>
-      </w:pPr>
-      <w:r>
-        <w:t xml:space="preserve">        "</w:t>
-      </w:r>
-      <w:proofErr w:type="gramStart"/>
-      <w:r>
-        <w:t>id</w:t>
-      </w:r>
-      <w:proofErr w:type="gramEnd"/>
-      <w:r>
-        <w:t>": 2,</w:t>
-      </w:r>
-    </w:p>
-    <w:p>
-      <w:pPr>
-        <w:pStyle w:val="CodeBlock"/>
-      </w:pPr>
-      <w:r>
-        <w:t xml:space="preserve">        "</w:t>
-      </w:r>
-      <w:proofErr w:type="gramStart"/>
-      <w:r>
-        <w:t>name</w:t>
-      </w:r>
-      <w:proofErr w:type="gramEnd"/>
-      <w:r>
-        <w:t>": "Interactive video 2",</w:t>
-      </w:r>
-    </w:p>
-    <w:p>
-      <w:pPr>
-        <w:pStyle w:val="CodeBlock"/>
-      </w:pPr>
-      <w:r>
-        <w:t xml:space="preserve">        "</w:t>
-      </w:r>
-      <w:proofErr w:type="gramStart"/>
-      <w:r>
-        <w:t>description</w:t>
-      </w:r>
-      <w:proofErr w:type="gramEnd"/>
-      <w:r>
-        <w:t>": "This is the second video",</w:t>
-      </w:r>
-    </w:p>
-    <w:p>
-      <w:pPr>
-        <w:pStyle w:val="CodeBlock"/>
-      </w:pPr>
-      <w:r>
-        <w:t xml:space="preserve">        "</w:t>
-      </w:r>
-      <w:proofErr w:type="gramStart"/>
-      <w:r>
-        <w:t>content</w:t>
-      </w:r>
-      <w:proofErr w:type="gramEnd"/>
-      <w:r>
-        <w:t>": "&lt;xml-content-for-flash-player&gt;"</w:t>
-      </w:r>
-      <w:r>
-        <w:t>,</w:t>
-      </w:r>
-    </w:p>
-    <w:p>
-      <w:pPr>
-        <w:pStyle w:val="CodeBlock"/>
-      </w:pPr>
-      <w:r>
-        <w:t xml:space="preserve">        "</w:t>
-      </w:r>
-      <w:proofErr w:type="spellStart"/>
-      <w:r>
-        <w:t>content_mobile</w:t>
-      </w:r>
-      <w:proofErr w:type="spellEnd"/>
-      <w:r>
-        <w:t>": "&lt;xml-content-for-mobile-player&gt;",</w:t>
-      </w:r>
-    </w:p>
-    <w:p>
-      <w:pPr>
-        <w:pStyle w:val="CodeBlock"/>
-      </w:pPr>
-      <w:r>
-        <w:t xml:space="preserve">    }</w:t>
-      </w:r>
-    </w:p>
-    <w:p>
-      <w:pPr>
-        <w:pStyle w:val="CodeBlock"/>
-      </w:pPr>
-      <w:r>
-        <w:t>}</w:t>
-      </w:r>
     </w:p>
     <w:p>
       <w:pPr>
@@ -7475,7 +7495,7 @@
       <w:pPr>
         <w:pStyle w:val="Heading2"/>
       </w:pPr>
-      <w:bookmarkStart w:id="22" w:name="_Toc393009249"/>
+      <w:bookmarkStart w:id="22" w:name="_Toc393012004"/>
       <w:r>
         <w:rPr>
           <w:b/>
@@ -7665,7 +7685,7 @@
       <w:pPr>
         <w:pStyle w:val="Heading1"/>
       </w:pPr>
-      <w:bookmarkStart w:id="23" w:name="_Toc393009250"/>
+      <w:bookmarkStart w:id="23" w:name="_Toc393012005"/>
       <w:r>
         <w:t>Surveys</w:t>
       </w:r>
@@ -7675,7 +7695,7 @@
       <w:pPr>
         <w:pStyle w:val="Heading2"/>
       </w:pPr>
-      <w:bookmarkStart w:id="24" w:name="_Toc393009251"/>
+      <w:bookmarkStart w:id="24" w:name="_Toc393012006"/>
       <w:r>
         <w:rPr>
           <w:b/>
@@ -7718,7 +7738,6 @@
         <w:rPr>
           <w:rStyle w:val="SubtleEmphasis"/>
         </w:rPr>
-        <w:lastRenderedPageBreak/>
         <w:t>Parameters</w:t>
       </w:r>
       <w:r>
@@ -7752,6 +7771,7 @@
         <w:rPr>
           <w:rStyle w:val="SubtleEmphasis"/>
         </w:rPr>
+        <w:lastRenderedPageBreak/>
         <w:t>Response</w:t>
       </w:r>
       <w:r>
@@ -8323,7 +8343,6 @@
         </w:numPr>
       </w:pPr>
       <w:r>
-        <w:lastRenderedPageBreak/>
         <w:t xml:space="preserve">Each </w:t>
       </w:r>
       <w:r>
@@ -8420,9 +8439,10 @@
           <w:b/>
           <w:bCs/>
         </w:rPr>
+        <w:lastRenderedPageBreak/>
         <w:t xml:space="preserve"> </w:t>
       </w:r>
-      <w:bookmarkStart w:id="25" w:name="_Toc393009252"/>
+      <w:bookmarkStart w:id="25" w:name="_Toc393012007"/>
       <w:r>
         <w:rPr>
           <w:b/>
@@ -9204,23 +9224,23 @@
       <w:pPr>
         <w:pStyle w:val="Heading1"/>
       </w:pPr>
-      <w:bookmarkStart w:id="26" w:name="_Toc393009253"/>
-      <w:r>
+      <w:bookmarkStart w:id="26" w:name="_Toc393012008"/>
+      <w:r>
+        <w:t>Scores</w:t>
+      </w:r>
+      <w:bookmarkEnd w:id="26"/>
+    </w:p>
+    <w:p>
+      <w:pPr>
+        <w:pStyle w:val="Heading2"/>
+      </w:pPr>
+      <w:bookmarkStart w:id="27" w:name="_Toc393012009"/>
+      <w:r>
+        <w:rPr>
+          <w:b/>
+          <w:bCs/>
+        </w:rPr>
         <w:lastRenderedPageBreak/>
-        <w:t>Scores</w:t>
-      </w:r>
-      <w:bookmarkEnd w:id="26"/>
-    </w:p>
-    <w:p>
-      <w:pPr>
-        <w:pStyle w:val="Heading2"/>
-      </w:pPr>
-      <w:bookmarkStart w:id="27" w:name="_Toc393009254"/>
-      <w:r>
-        <w:rPr>
-          <w:b/>
-          <w:bCs/>
-        </w:rPr>
         <w:t>[</w:t>
       </w:r>
       <w:r>
@@ -9428,7 +9448,7 @@
       <w:pPr>
         <w:pStyle w:val="Heading2"/>
       </w:pPr>
-      <w:bookmarkStart w:id="28" w:name="_Toc393009255"/>
+      <w:bookmarkStart w:id="28" w:name="_Toc393012010"/>
       <w:r>
         <w:t>Score updates</w:t>
       </w:r>
@@ -9650,7 +9670,7 @@
       <w:pPr>
         <w:pStyle w:val="Heading1"/>
       </w:pPr>
-      <w:bookmarkStart w:id="29" w:name="_Toc393009256"/>
+      <w:bookmarkStart w:id="29" w:name="_Toc393012011"/>
       <w:r>
         <w:t>Campaigns</w:t>
       </w:r>
@@ -9660,7 +9680,7 @@
       <w:pPr>
         <w:pStyle w:val="Heading2"/>
       </w:pPr>
-      <w:bookmarkStart w:id="30" w:name="_Toc393009257"/>
+      <w:bookmarkStart w:id="30" w:name="_Toc393012012"/>
       <w:r>
         <w:rPr>
           <w:b/>
@@ -9706,101 +9726,101 @@
         <w:rPr>
           <w:color w:val="FF0000"/>
         </w:rPr>
+        <w:t>Not yet implemented</w:t>
+      </w:r>
+    </w:p>
+    <w:p>
+      <w:pPr>
+        <w:pStyle w:val="Heading2"/>
+      </w:pPr>
+      <w:r>
+        <w:rPr>
+          <w:b/>
+          <w:bCs/>
+        </w:rPr>
         <w:lastRenderedPageBreak/>
+        <w:t xml:space="preserve"> </w:t>
+      </w:r>
+      <w:bookmarkStart w:id="31" w:name="_Toc393012013"/>
+      <w:r>
+        <w:rPr>
+          <w:b/>
+          <w:bCs/>
+        </w:rPr>
+        <w:t>[GET] /</w:t>
+      </w:r>
+      <w:proofErr w:type="spellStart"/>
+      <w:r>
+        <w:rPr>
+          <w:b/>
+          <w:bCs/>
+        </w:rPr>
+        <w:t>api</w:t>
+      </w:r>
+      <w:proofErr w:type="spellEnd"/>
+      <w:r>
+        <w:rPr>
+          <w:b/>
+          <w:bCs/>
+        </w:rPr>
+        <w:t>/</w:t>
+      </w:r>
+      <w:r>
+        <w:rPr>
+          <w:b/>
+          <w:bCs/>
+        </w:rPr>
+        <w:t>campaigns/</w:t>
+      </w:r>
+      <w:proofErr w:type="gramStart"/>
+      <w:r>
+        <w:rPr>
+          <w:b/>
+          <w:bCs/>
+        </w:rPr>
+        <w:t>:id</w:t>
+      </w:r>
+      <w:proofErr w:type="gramEnd"/>
+      <w:r>
+        <w:rPr>
+          <w:b/>
+          <w:bCs/>
+        </w:rPr>
+        <w:t>/click</w:t>
+      </w:r>
+      <w:r>
+        <w:t xml:space="preserve"> – indicate a click on the campaign with the given ID</w:t>
+      </w:r>
+      <w:bookmarkEnd w:id="31"/>
+    </w:p>
+    <w:p>
+      <w:pPr>
+        <w:rPr>
+          <w:color w:val="FF0000"/>
+        </w:rPr>
+      </w:pPr>
+      <w:r>
+        <w:rPr>
+          <w:color w:val="FF0000"/>
+        </w:rPr>
         <w:t>Not yet implemented</w:t>
       </w:r>
     </w:p>
     <w:p>
       <w:pPr>
+        <w:pStyle w:val="Heading1"/>
+      </w:pPr>
+      <w:bookmarkStart w:id="32" w:name="_Toc393012014"/>
+      <w:r>
+        <w:t>Invites</w:t>
+      </w:r>
+      <w:bookmarkEnd w:id="32"/>
+    </w:p>
+    <w:p>
+      <w:pPr>
         <w:pStyle w:val="Heading2"/>
       </w:pPr>
-      <w:r>
-        <w:rPr>
-          <w:b/>
-          <w:bCs/>
-        </w:rPr>
-        <w:t xml:space="preserve"> </w:t>
-      </w:r>
-      <w:bookmarkStart w:id="31" w:name="_Toc393009258"/>
-      <w:r>
-        <w:rPr>
-          <w:b/>
-          <w:bCs/>
-        </w:rPr>
-        <w:t>[GET] /</w:t>
-      </w:r>
-      <w:proofErr w:type="spellStart"/>
-      <w:r>
-        <w:rPr>
-          <w:b/>
-          <w:bCs/>
-        </w:rPr>
-        <w:t>api</w:t>
-      </w:r>
-      <w:proofErr w:type="spellEnd"/>
-      <w:r>
-        <w:rPr>
-          <w:b/>
-          <w:bCs/>
-        </w:rPr>
-        <w:t>/</w:t>
-      </w:r>
-      <w:r>
-        <w:rPr>
-          <w:b/>
-          <w:bCs/>
-        </w:rPr>
-        <w:t>campaigns/</w:t>
-      </w:r>
-      <w:proofErr w:type="gramStart"/>
-      <w:r>
-        <w:rPr>
-          <w:b/>
-          <w:bCs/>
-        </w:rPr>
-        <w:t>:id</w:t>
-      </w:r>
-      <w:proofErr w:type="gramEnd"/>
-      <w:r>
-        <w:rPr>
-          <w:b/>
-          <w:bCs/>
-        </w:rPr>
-        <w:t>/click</w:t>
-      </w:r>
-      <w:r>
-        <w:t xml:space="preserve"> – indicate a click on the campaign with the given ID</w:t>
-      </w:r>
-      <w:bookmarkEnd w:id="31"/>
-    </w:p>
-    <w:p>
-      <w:pPr>
-        <w:rPr>
-          <w:color w:val="FF0000"/>
-        </w:rPr>
-      </w:pPr>
-      <w:r>
-        <w:rPr>
-          <w:color w:val="FF0000"/>
-        </w:rPr>
-        <w:t>Not yet implemented</w:t>
-      </w:r>
-    </w:p>
-    <w:p>
-      <w:pPr>
-        <w:pStyle w:val="Heading1"/>
-      </w:pPr>
-      <w:bookmarkStart w:id="32" w:name="_Toc393009259"/>
-      <w:r>
-        <w:t>Invites</w:t>
-      </w:r>
-      <w:bookmarkEnd w:id="32"/>
-    </w:p>
-    <w:p>
-      <w:pPr>
-        <w:pStyle w:val="Heading2"/>
-      </w:pPr>
-      <w:bookmarkStart w:id="33" w:name="_Toc393009260"/>
+      <w:bookmarkStart w:id="33" w:name="_Toc393012015"/>
       <w:r>
         <w:rPr>
           <w:b/>
@@ -9921,7 +9941,7 @@
       <w:pPr>
         <w:pStyle w:val="Heading1"/>
       </w:pPr>
-      <w:bookmarkStart w:id="34" w:name="_Toc393009261"/>
+      <w:bookmarkStart w:id="34" w:name="_Toc393012016"/>
       <w:r>
         <w:t>Interactive Video Choices</w:t>
       </w:r>
@@ -14546,7 +14566,7 @@
 </file>
 
 <file path=customXml/itemProps1.xml><?xml version="1.0" encoding="utf-8"?>
-<ds:datastoreItem xmlns:ds="http://schemas.openxmlformats.org/officeDocument/2006/customXml" ds:itemID="{61174755-E353-4EC1-8D93-206D79B49649}">
+<ds:datastoreItem xmlns:ds="http://schemas.openxmlformats.org/officeDocument/2006/customXml" ds:itemID="{ED243B20-B312-477E-9813-E440C2485E2B}">
   <ds:schemaRefs>
     <ds:schemaRef ds:uri="http://schemas.openxmlformats.org/officeDocument/2006/bibliography"/>
   </ds:schemaRefs>

</xml_diff>

<commit_message>
separate facebook api parameters
</commit_message>
<xml_diff>
--- a/docs/api_v1_doc.docx
+++ b/docs/api_v1_doc.docx
@@ -25,8 +25,6 @@
         </w:tabs>
       </w:pPr>
     </w:p>
-    <w:bookmarkStart w:id="0" w:name="_GoBack"/>
-    <w:bookmarkEnd w:id="0"/>
     <w:p>
       <w:pPr>
         <w:pStyle w:val="TOC1"/>
@@ -2000,7 +1998,7 @@
             <w:noProof/>
             <w:webHidden/>
           </w:rPr>
-          <w:t>11</w:t>
+          <w:t>12</w:t>
         </w:r>
         <w:r>
           <w:rPr>
@@ -2665,24 +2663,24 @@
           <w:rtl/>
         </w:rPr>
       </w:pPr>
-      <w:bookmarkStart w:id="1" w:name="_Toc393011984"/>
+      <w:bookmarkStart w:id="0" w:name="_Toc393011984"/>
       <w:r>
         <w:lastRenderedPageBreak/>
         <w:t>General</w:t>
       </w:r>
+      <w:bookmarkEnd w:id="0"/>
+    </w:p>
+    <w:p>
+      <w:pPr>
+        <w:pStyle w:val="Heading2"/>
+      </w:pPr>
+      <w:bookmarkStart w:id="1" w:name="_Ref386451556"/>
+      <w:bookmarkStart w:id="2" w:name="_Toc393011985"/>
+      <w:r>
+        <w:t>Authorization Token</w:t>
+      </w:r>
       <w:bookmarkEnd w:id="1"/>
-    </w:p>
-    <w:p>
-      <w:pPr>
-        <w:pStyle w:val="Heading2"/>
-      </w:pPr>
-      <w:bookmarkStart w:id="2" w:name="_Ref386451556"/>
-      <w:bookmarkStart w:id="3" w:name="_Toc393011985"/>
-      <w:r>
-        <w:t>Authorization Token</w:t>
-      </w:r>
       <w:bookmarkEnd w:id="2"/>
-      <w:bookmarkEnd w:id="3"/>
     </w:p>
     <w:p>
       <w:r>
@@ -2786,7 +2784,7 @@
       <w:pPr>
         <w:pStyle w:val="Heading2"/>
       </w:pPr>
-      <w:bookmarkStart w:id="4" w:name="_Toc393011986"/>
+      <w:bookmarkStart w:id="3" w:name="_Toc393011986"/>
       <w:r>
         <w:t>Response</w:t>
       </w:r>
@@ -2802,7 +2800,7 @@
       <w:r>
         <w:t>s</w:t>
       </w:r>
-      <w:bookmarkEnd w:id="4"/>
+      <w:bookmarkEnd w:id="3"/>
     </w:p>
     <w:p>
       <w:r>
@@ -3036,14 +3034,14 @@
       <w:pPr>
         <w:pStyle w:val="Heading2"/>
       </w:pPr>
-      <w:bookmarkStart w:id="5" w:name="_Toc393011987"/>
+      <w:bookmarkStart w:id="4" w:name="_Toc393011987"/>
       <w:r>
         <w:t xml:space="preserve">Successful </w:t>
       </w:r>
       <w:r>
         <w:t>Response Layout</w:t>
       </w:r>
-      <w:bookmarkEnd w:id="5"/>
+      <w:bookmarkEnd w:id="4"/>
     </w:p>
     <w:p>
       <w:r>
@@ -3323,11 +3321,11 @@
       <w:pPr>
         <w:pStyle w:val="Heading2"/>
       </w:pPr>
-      <w:bookmarkStart w:id="6" w:name="_Toc393011988"/>
+      <w:bookmarkStart w:id="5" w:name="_Toc393011988"/>
       <w:r>
         <w:t>Error Response Layout</w:t>
       </w:r>
-      <w:bookmarkEnd w:id="6"/>
+      <w:bookmarkEnd w:id="5"/>
     </w:p>
     <w:p>
       <w:r>
@@ -3710,54 +3708,54 @@
       <w:pPr>
         <w:pStyle w:val="Heading1"/>
       </w:pPr>
-      <w:bookmarkStart w:id="7" w:name="_Toc393011989"/>
+      <w:bookmarkStart w:id="6" w:name="_Toc393011989"/>
       <w:r>
         <w:t xml:space="preserve">Authentication - </w:t>
       </w:r>
       <w:r>
         <w:t>Login &amp; Logout</w:t>
       </w:r>
+      <w:bookmarkEnd w:id="6"/>
+    </w:p>
+    <w:p>
+      <w:pPr>
+        <w:pStyle w:val="Heading2"/>
+      </w:pPr>
+      <w:r>
+        <w:rPr>
+          <w:b/>
+          <w:bCs/>
+        </w:rPr>
+        <w:t xml:space="preserve"> </w:t>
+      </w:r>
+      <w:bookmarkStart w:id="7" w:name="_Toc393011990"/>
+      <w:r>
+        <w:rPr>
+          <w:b/>
+          <w:bCs/>
+        </w:rPr>
+        <w:t>[POST] /</w:t>
+      </w:r>
+      <w:proofErr w:type="spellStart"/>
+      <w:r>
+        <w:rPr>
+          <w:b/>
+          <w:bCs/>
+        </w:rPr>
+        <w:t>api</w:t>
+      </w:r>
+      <w:proofErr w:type="spellEnd"/>
+      <w:r>
+        <w:rPr>
+          <w:b/>
+          <w:bCs/>
+        </w:rPr>
+        <w:t>/sessions</w:t>
+      </w:r>
+      <w:r>
+        <w:t xml:space="preserve"> – Login via Email &amp; Password</w:t>
+      </w:r>
       <w:bookmarkEnd w:id="7"/>
-    </w:p>
-    <w:p>
-      <w:pPr>
-        <w:pStyle w:val="Heading2"/>
-      </w:pPr>
-      <w:r>
-        <w:rPr>
-          <w:b/>
-          <w:bCs/>
-        </w:rPr>
-        <w:t xml:space="preserve"> </w:t>
-      </w:r>
-      <w:bookmarkStart w:id="8" w:name="_Toc393011990"/>
-      <w:r>
-        <w:rPr>
-          <w:b/>
-          <w:bCs/>
-        </w:rPr>
-        <w:t>[POST] /</w:t>
-      </w:r>
-      <w:proofErr w:type="spellStart"/>
-      <w:r>
-        <w:rPr>
-          <w:b/>
-          <w:bCs/>
-        </w:rPr>
-        <w:t>api</w:t>
-      </w:r>
-      <w:proofErr w:type="spellEnd"/>
-      <w:r>
-        <w:rPr>
-          <w:b/>
-          <w:bCs/>
-        </w:rPr>
-        <w:t>/sessions</w:t>
-      </w:r>
-      <w:r>
-        <w:t xml:space="preserve"> – Login via Email &amp; Password</w:t>
-      </w:r>
-      <w:bookmarkEnd w:id="8"/>
     </w:p>
     <w:p>
       <w:r>
@@ -3916,15 +3914,15 @@
         </w:rPr>
       </w:pPr>
       <w:r>
+        <w:t xml:space="preserve">    }</w:t>
+      </w:r>
+    </w:p>
+    <w:p>
+      <w:pPr>
+        <w:pStyle w:val="CodeBlock"/>
+      </w:pPr>
+      <w:r>
         <w:lastRenderedPageBreak/>
-        <w:t xml:space="preserve">    }</w:t>
-      </w:r>
-    </w:p>
-    <w:p>
-      <w:pPr>
-        <w:pStyle w:val="CodeBlock"/>
-      </w:pPr>
-      <w:r>
         <w:t>}</w:t>
       </w:r>
     </w:p>
@@ -3993,7 +3991,7 @@
       <w:pPr>
         <w:pStyle w:val="Heading2"/>
       </w:pPr>
-      <w:bookmarkStart w:id="9" w:name="_Toc393011991"/>
+      <w:bookmarkStart w:id="8" w:name="_Toc393011991"/>
       <w:r>
         <w:rPr>
           <w:b/>
@@ -4052,7 +4050,7 @@
       <w:r>
         <w:t xml:space="preserve"> – Login via Facebook</w:t>
       </w:r>
-      <w:bookmarkEnd w:id="9"/>
+      <w:bookmarkEnd w:id="8"/>
     </w:p>
     <w:p>
       <w:r>
@@ -4079,40 +4077,38 @@
           <w:b/>
           <w:bCs/>
         </w:rPr>
-        <w:t>auth_response</w:t>
+        <w:t>signed_request</w:t>
       </w:r>
       <w:proofErr w:type="spellEnd"/>
       <w:r>
-        <w:t xml:space="preserve"> – the "</w:t>
-      </w:r>
+        <w:t xml:space="preserve"> – the signed request received after a successful login with Facebook on the client side.</w:t>
+      </w:r>
+    </w:p>
+    <w:p>
+      <w:pPr>
+        <w:pStyle w:val="ListParagraph"/>
+        <w:numPr>
+          <w:ilvl w:val="0"/>
+          <w:numId w:val="9"/>
+        </w:numPr>
+      </w:pPr>
       <w:proofErr w:type="spellStart"/>
       <w:r>
-        <w:t>authResponse</w:t>
+        <w:rPr>
+          <w:b/>
+          <w:bCs/>
+        </w:rPr>
+        <w:t>access_token</w:t>
       </w:r>
       <w:proofErr w:type="spellEnd"/>
       <w:r>
-        <w:t xml:space="preserve">" object </w:t>
-      </w:r>
-      <w:r>
-        <w:t xml:space="preserve">received as part of a successful </w:t>
-      </w:r>
-      <w:r>
-        <w:t>login with F</w:t>
-      </w:r>
-      <w:r>
-        <w:t xml:space="preserve">acebook </w:t>
-      </w:r>
-      <w:r>
-        <w:t>login on the client side.</w:t>
-      </w:r>
-    </w:p>
-    <w:p>
-      <w:r>
-        <w:rPr>
-          <w:rStyle w:val="SubtleEmphasis"/>
-        </w:rPr>
-        <w:t xml:space="preserve"> </w:t>
-      </w:r>
+        <w:t xml:space="preserve"> – the access token </w:t>
+      </w:r>
+      <w:r>
+        <w:t>received after a successful login with Facebook on the client side.</w:t>
+      </w:r>
+    </w:p>
+    <w:p>
       <w:r>
         <w:rPr>
           <w:rStyle w:val="SubtleEmphasis"/>
@@ -4278,19 +4274,25 @@
           <w:b/>
           <w:bCs/>
         </w:rPr>
-        <w:t>invalid_facebook_authentication</w:t>
+        <w:t>invalid_facebook_signed_request</w:t>
       </w:r>
       <w:proofErr w:type="spellEnd"/>
       <w:r>
-        <w:t xml:space="preserve"> – the given "</w:t>
+        <w:t xml:space="preserve"> </w:t>
+      </w:r>
+      <w:r>
+        <w:t>– the given "</w:t>
       </w:r>
       <w:proofErr w:type="spellStart"/>
       <w:r>
-        <w:t>auth_response</w:t>
+        <w:t>signed_request</w:t>
       </w:r>
       <w:proofErr w:type="spellEnd"/>
       <w:r>
         <w:t>" parameter is invalid</w:t>
+      </w:r>
+      <w:r>
+        <w:t>.</w:t>
       </w:r>
     </w:p>
     <w:p>
@@ -4307,6 +4309,41 @@
           <w:b/>
           <w:bCs/>
         </w:rPr>
+        <w:t>invalid_facebook_access_token</w:t>
+      </w:r>
+      <w:proofErr w:type="spellEnd"/>
+      <w:r>
+        <w:t xml:space="preserve"> </w:t>
+      </w:r>
+      <w:r>
+        <w:t>– the given "</w:t>
+      </w:r>
+      <w:proofErr w:type="spellStart"/>
+      <w:r>
+        <w:t>access_token</w:t>
+      </w:r>
+      <w:proofErr w:type="spellEnd"/>
+      <w:r>
+        <w:t>" parameter is invalid.</w:t>
+      </w:r>
+      <w:r>
+        <w:t xml:space="preserve"> </w:t>
+      </w:r>
+    </w:p>
+    <w:p>
+      <w:pPr>
+        <w:pStyle w:val="ListParagraph"/>
+        <w:numPr>
+          <w:ilvl w:val="0"/>
+          <w:numId w:val="16"/>
+        </w:numPr>
+      </w:pPr>
+      <w:proofErr w:type="spellStart"/>
+      <w:r>
+        <w:rPr>
+          <w:b/>
+          <w:bCs/>
+        </w:rPr>
         <w:t>missing_facebook_email</w:t>
       </w:r>
       <w:proofErr w:type="spellEnd"/>
@@ -4337,7 +4374,7 @@
           <w:rtl/>
         </w:rPr>
       </w:pPr>
-      <w:bookmarkStart w:id="10" w:name="_Toc393011992"/>
+      <w:bookmarkStart w:id="9" w:name="_Toc393011992"/>
       <w:r>
         <w:rPr>
           <w:b/>
@@ -4371,7 +4408,7 @@
       <w:r>
         <w:t xml:space="preserve"> – Logout</w:t>
       </w:r>
-      <w:bookmarkEnd w:id="10"/>
+      <w:bookmarkEnd w:id="9"/>
     </w:p>
     <w:p>
       <w:r>
@@ -4425,57 +4462,57 @@
           <w:rtl/>
         </w:rPr>
       </w:pPr>
-      <w:bookmarkStart w:id="11" w:name="_Toc393011993"/>
+      <w:bookmarkStart w:id="10" w:name="_Toc393011993"/>
       <w:r>
         <w:t>Account Registration</w:t>
       </w:r>
       <w:r>
         <w:t xml:space="preserve"> &amp; Data</w:t>
       </w:r>
+      <w:bookmarkEnd w:id="10"/>
+    </w:p>
+    <w:p>
+      <w:pPr>
+        <w:pStyle w:val="Heading2"/>
+      </w:pPr>
+      <w:bookmarkStart w:id="11" w:name="_Toc393011994"/>
+      <w:r>
+        <w:rPr>
+          <w:b/>
+          <w:bCs/>
+        </w:rPr>
+        <w:t>[POST] /</w:t>
+      </w:r>
+      <w:proofErr w:type="spellStart"/>
+      <w:r>
+        <w:rPr>
+          <w:b/>
+          <w:bCs/>
+        </w:rPr>
+        <w:t>api</w:t>
+      </w:r>
+      <w:proofErr w:type="spellEnd"/>
+      <w:r>
+        <w:rPr>
+          <w:b/>
+          <w:bCs/>
+        </w:rPr>
+        <w:t>/</w:t>
+      </w:r>
+      <w:r>
+        <w:rPr>
+          <w:b/>
+          <w:bCs/>
+        </w:rPr>
+        <w:t>registrations</w:t>
+      </w:r>
+      <w:r>
+        <w:t xml:space="preserve"> – </w:t>
+      </w:r>
+      <w:r>
+        <w:t>Register a new user account with email &amp; password</w:t>
+      </w:r>
       <w:bookmarkEnd w:id="11"/>
-    </w:p>
-    <w:p>
-      <w:pPr>
-        <w:pStyle w:val="Heading2"/>
-      </w:pPr>
-      <w:bookmarkStart w:id="12" w:name="_Toc393011994"/>
-      <w:r>
-        <w:rPr>
-          <w:b/>
-          <w:bCs/>
-        </w:rPr>
-        <w:t>[POST] /</w:t>
-      </w:r>
-      <w:proofErr w:type="spellStart"/>
-      <w:r>
-        <w:rPr>
-          <w:b/>
-          <w:bCs/>
-        </w:rPr>
-        <w:t>api</w:t>
-      </w:r>
-      <w:proofErr w:type="spellEnd"/>
-      <w:r>
-        <w:rPr>
-          <w:b/>
-          <w:bCs/>
-        </w:rPr>
-        <w:t>/</w:t>
-      </w:r>
-      <w:r>
-        <w:rPr>
-          <w:b/>
-          <w:bCs/>
-        </w:rPr>
-        <w:t>registrations</w:t>
-      </w:r>
-      <w:r>
-        <w:t xml:space="preserve"> – </w:t>
-      </w:r>
-      <w:r>
-        <w:t>Register a new user account with email &amp; password</w:t>
-      </w:r>
-      <w:bookmarkEnd w:id="12"/>
     </w:p>
     <w:p>
       <w:r>
@@ -4693,26 +4730,26 @@
       <w:r>
         <w:t>:</w:t>
       </w:r>
+      <w:r>
+        <w:fldChar w:fldCharType="begin"/>
+      </w:r>
+      <w:r>
+        <w:instrText xml:space="preserve"> REF _Ref386451556 \h </w:instrText>
+      </w:r>
+      <w:r>
+        <w:fldChar w:fldCharType="separate"/>
+      </w:r>
+      <w:r>
+        <w:t>Authorization</w:t>
+      </w:r>
+      <w:proofErr w:type="spellEnd"/>
+      <w:r>
+        <w:t xml:space="preserve"> Token</w:t>
+      </w:r>
+      <w:r>
+        <w:fldChar w:fldCharType="end"/>
+      </w:r>
       <w:proofErr w:type="gramEnd"/>
-      <w:r>
-        <w:fldChar w:fldCharType="begin"/>
-      </w:r>
-      <w:r>
-        <w:instrText xml:space="preserve"> REF _Ref386451556 \h </w:instrText>
-      </w:r>
-      <w:r>
-        <w:fldChar w:fldCharType="separate"/>
-      </w:r>
-      <w:r>
-        <w:t>Authorization</w:t>
-      </w:r>
-      <w:proofErr w:type="spellEnd"/>
-      <w:r>
-        <w:t xml:space="preserve"> Token</w:t>
-      </w:r>
-      <w:r>
-        <w:fldChar w:fldCharType="end"/>
-      </w:r>
     </w:p>
     <w:p>
       <w:pPr>
@@ -5473,7 +5510,7 @@
       <w:pPr>
         <w:pStyle w:val="Heading2"/>
       </w:pPr>
-      <w:bookmarkStart w:id="13" w:name="_Toc393011995"/>
+      <w:bookmarkStart w:id="12" w:name="_Toc393011995"/>
       <w:r>
         <w:rPr>
           <w:b/>
@@ -5528,7 +5565,7 @@
       <w:r>
         <w:t xml:space="preserve"> – Get data about the current logged in user account</w:t>
       </w:r>
-      <w:bookmarkEnd w:id="13"/>
+      <w:bookmarkEnd w:id="12"/>
     </w:p>
     <w:p>
       <w:r>
@@ -5581,7 +5618,7 @@
       <w:pPr>
         <w:pStyle w:val="Heading2"/>
       </w:pPr>
-      <w:bookmarkStart w:id="14" w:name="_Toc393011996"/>
+      <w:bookmarkStart w:id="13" w:name="_Toc393011996"/>
       <w:r>
         <w:rPr>
           <w:b/>
@@ -5644,7 +5681,7 @@
       <w:r>
         <w:t>Register a new user account via Facebook</w:t>
       </w:r>
-      <w:bookmarkEnd w:id="14"/>
+      <w:bookmarkEnd w:id="13"/>
     </w:p>
     <w:p>
       <w:r>
@@ -5671,27 +5708,11 @@
           <w:b/>
           <w:bCs/>
         </w:rPr>
-        <w:t>auth_response</w:t>
+        <w:t>signed_request</w:t>
       </w:r>
       <w:proofErr w:type="spellEnd"/>
       <w:r>
-        <w:t xml:space="preserve"> – the "</w:t>
-      </w:r>
-      <w:proofErr w:type="spellStart"/>
-      <w:r>
-        <w:t>authResponse</w:t>
-      </w:r>
-      <w:proofErr w:type="spellEnd"/>
-      <w:r>
-        <w:t xml:space="preserve">" object received as part of a successful </w:t>
-      </w:r>
-      <w:proofErr w:type="spellStart"/>
-      <w:r>
-        <w:t>facebook</w:t>
-      </w:r>
-      <w:proofErr w:type="spellEnd"/>
-      <w:r>
-        <w:t xml:space="preserve"> login (on the client side)</w:t>
+        <w:t xml:space="preserve"> – the signed request received after a successful login with Facebook on the client side.</w:t>
       </w:r>
     </w:p>
     <w:p>
@@ -5708,11 +5729,11 @@
           <w:b/>
           <w:bCs/>
         </w:rPr>
-        <w:t>reg_code</w:t>
+        <w:t>access_token</w:t>
       </w:r>
       <w:proofErr w:type="spellEnd"/>
       <w:r>
-        <w:t xml:space="preserve"> – a valid group registration code</w:t>
+        <w:t xml:space="preserve"> – the access token received after a successful login with Facebook on the client side.</w:t>
       </w:r>
     </w:p>
     <w:p>
@@ -5723,6 +5744,29 @@
           <w:numId w:val="9"/>
         </w:numPr>
       </w:pPr>
+      <w:bookmarkStart w:id="14" w:name="_GoBack"/>
+      <w:bookmarkEnd w:id="14"/>
+      <w:proofErr w:type="spellStart"/>
+      <w:r>
+        <w:rPr>
+          <w:b/>
+          <w:bCs/>
+        </w:rPr>
+        <w:t>reg_code</w:t>
+      </w:r>
+      <w:proofErr w:type="spellEnd"/>
+      <w:r>
+        <w:t xml:space="preserve"> – a valid group registration code</w:t>
+      </w:r>
+    </w:p>
+    <w:p>
+      <w:pPr>
+        <w:pStyle w:val="ListParagraph"/>
+        <w:numPr>
+          <w:ilvl w:val="0"/>
+          <w:numId w:val="9"/>
+        </w:numPr>
+      </w:pPr>
       <w:proofErr w:type="spellStart"/>
       <w:r>
         <w:rPr>
@@ -5899,7 +5943,7 @@
           <w:b/>
           <w:bCs/>
         </w:rPr>
-        <w:t>invalid_facebook_authentication</w:t>
+        <w:t>invalid_facebook_signed_request</w:t>
       </w:r>
       <w:proofErr w:type="spellEnd"/>
       <w:r>
@@ -5907,11 +5951,11 @@
       </w:r>
       <w:proofErr w:type="spellStart"/>
       <w:r>
-        <w:t>auth_response</w:t>
+        <w:t>signed_request</w:t>
       </w:r>
       <w:proofErr w:type="spellEnd"/>
       <w:r>
-        <w:t>" parameter is invalid</w:t>
+        <w:t>" parameter is invalid.</w:t>
       </w:r>
     </w:p>
     <w:p>
@@ -5928,6 +5972,35 @@
           <w:b/>
           <w:bCs/>
         </w:rPr>
+        <w:t>invalid_facebook_access_token</w:t>
+      </w:r>
+      <w:proofErr w:type="spellEnd"/>
+      <w:r>
+        <w:t xml:space="preserve"> – the given "</w:t>
+      </w:r>
+      <w:proofErr w:type="spellStart"/>
+      <w:r>
+        <w:t>access_token</w:t>
+      </w:r>
+      <w:proofErr w:type="spellEnd"/>
+      <w:r>
+        <w:t xml:space="preserve">" parameter is invalid. </w:t>
+      </w:r>
+    </w:p>
+    <w:p>
+      <w:pPr>
+        <w:pStyle w:val="ListParagraph"/>
+        <w:numPr>
+          <w:ilvl w:val="0"/>
+          <w:numId w:val="16"/>
+        </w:numPr>
+      </w:pPr>
+      <w:proofErr w:type="spellStart"/>
+      <w:r>
+        <w:rPr>
+          <w:b/>
+          <w:bCs/>
+        </w:rPr>
         <w:t>missing_facebook_email</w:t>
       </w:r>
       <w:proofErr w:type="spellEnd"/>
@@ -6285,6 +6358,7 @@
         <w:rPr>
           <w:rStyle w:val="SubtleEmphasis"/>
         </w:rPr>
+        <w:lastRenderedPageBreak/>
         <w:t>Parameters</w:t>
       </w:r>
       <w:r>
@@ -6304,7 +6378,6 @@
           <w:b/>
           <w:bCs/>
         </w:rPr>
-        <w:lastRenderedPageBreak/>
         <w:t>email</w:t>
       </w:r>
       <w:r>
@@ -6956,6 +7029,7 @@
         <w:pStyle w:val="CodeBlock"/>
       </w:pPr>
       <w:r>
+        <w:lastRenderedPageBreak/>
         <w:t xml:space="preserve">        },</w:t>
       </w:r>
     </w:p>
@@ -6972,7 +7046,6 @@
         <w:pStyle w:val="CodeBlock"/>
       </w:pPr>
       <w:r>
-        <w:lastRenderedPageBreak/>
         <w:t xml:space="preserve">            "</w:t>
       </w:r>
       <w:proofErr w:type="gramStart"/>
@@ -7057,10 +7130,7 @@
         <w:pStyle w:val="CodeBlock"/>
       </w:pPr>
       <w:r>
-        <w:t xml:space="preserve">            </w:t>
-      </w:r>
-      <w:r>
-        <w:t>"</w:t>
+        <w:t xml:space="preserve">            "</w:t>
       </w:r>
       <w:proofErr w:type="spellStart"/>
       <w:r>
@@ -7760,6 +7830,7 @@
           <w:b/>
           <w:bCs/>
         </w:rPr>
+        <w:lastRenderedPageBreak/>
         <w:t>id</w:t>
       </w:r>
       <w:r>
@@ -7771,7 +7842,6 @@
         <w:rPr>
           <w:rStyle w:val="SubtleEmphasis"/>
         </w:rPr>
-        <w:lastRenderedPageBreak/>
         <w:t>Response</w:t>
       </w:r>
       <w:r>
@@ -8375,6 +8445,7 @@
         </w:numPr>
       </w:pPr>
       <w:r>
+        <w:lastRenderedPageBreak/>
         <w:t xml:space="preserve">Each </w:t>
       </w:r>
       <w:r>
@@ -8439,7 +8510,6 @@
           <w:b/>
           <w:bCs/>
         </w:rPr>
-        <w:lastRenderedPageBreak/>
         <w:t xml:space="preserve"> </w:t>
       </w:r>
       <w:bookmarkStart w:id="25" w:name="_Toc393012007"/>
@@ -9226,6 +9296,7 @@
       </w:pPr>
       <w:bookmarkStart w:id="26" w:name="_Toc393012008"/>
       <w:r>
+        <w:lastRenderedPageBreak/>
         <w:t>Scores</w:t>
       </w:r>
       <w:bookmarkEnd w:id="26"/>
@@ -9240,7 +9311,6 @@
           <w:b/>
           <w:bCs/>
         </w:rPr>
-        <w:lastRenderedPageBreak/>
         <w:t>[</w:t>
       </w:r>
       <w:r>
@@ -9726,6 +9796,7 @@
         <w:rPr>
           <w:color w:val="FF0000"/>
         </w:rPr>
+        <w:lastRenderedPageBreak/>
         <w:t>Not yet implemented</w:t>
       </w:r>
     </w:p>
@@ -9738,7 +9809,6 @@
           <w:b/>
           <w:bCs/>
         </w:rPr>
-        <w:lastRenderedPageBreak/>
         <w:t xml:space="preserve"> </w:t>
       </w:r>
       <w:bookmarkStart w:id="31" w:name="_Toc393012013"/>
@@ -14566,7 +14636,7 @@
 </file>
 
 <file path=customXml/itemProps1.xml><?xml version="1.0" encoding="utf-8"?>
-<ds:datastoreItem xmlns:ds="http://schemas.openxmlformats.org/officeDocument/2006/customXml" ds:itemID="{ED243B20-B312-477E-9813-E440C2485E2B}">
+<ds:datastoreItem xmlns:ds="http://schemas.openxmlformats.org/officeDocument/2006/customXml" ds:itemID="{6F2F2B85-D91D-4A2B-8E8D-14DD920374C2}">
   <ds:schemaRefs>
     <ds:schemaRef ds:uri="http://schemas.openxmlformats.org/officeDocument/2006/bibliography"/>
   </ds:schemaRefs>

</xml_diff>

<commit_message>
added api banner image
</commit_message>
<xml_diff>
--- a/docs/api_v1_doc.docx
+++ b/docs/api_v1_doc.docx
@@ -25,6 +25,8 @@
         </w:tabs>
       </w:pPr>
     </w:p>
+    <w:bookmarkStart w:id="0" w:name="_GoBack"/>
+    <w:bookmarkEnd w:id="0"/>
     <w:p>
       <w:pPr>
         <w:pStyle w:val="TOC1"/>
@@ -46,7 +48,7 @@
       <w:r>
         <w:fldChar w:fldCharType="separate"/>
       </w:r>
-      <w:hyperlink w:anchor="_Toc393011984" w:history="1">
+      <w:hyperlink w:anchor="_Toc393660598" w:history="1">
         <w:r>
           <w:rPr>
             <w:rStyle w:val="Hyperlink"/>
@@ -74,7 +76,7 @@
             <w:noProof/>
             <w:webHidden/>
           </w:rPr>
-          <w:instrText xml:space="preserve"> PAGEREF _Toc393011984 \h </w:instrText>
+          <w:instrText xml:space="preserve"> PAGEREF _Toc393660598 \h </w:instrText>
         </w:r>
         <w:r>
           <w:rPr>
@@ -120,7 +122,7 @@
           <w:szCs w:val="22"/>
         </w:rPr>
       </w:pPr>
-      <w:hyperlink w:anchor="_Toc393011985" w:history="1">
+      <w:hyperlink w:anchor="_Toc393660599" w:history="1">
         <w:r>
           <w:rPr>
             <w:rStyle w:val="Hyperlink"/>
@@ -148,7 +150,7 @@
             <w:noProof/>
             <w:webHidden/>
           </w:rPr>
-          <w:instrText xml:space="preserve"> PAGEREF _Toc393011985 \h </w:instrText>
+          <w:instrText xml:space="preserve"> PAGEREF _Toc393660599 \h </w:instrText>
         </w:r>
         <w:r>
           <w:rPr>
@@ -194,7 +196,7 @@
           <w:szCs w:val="22"/>
         </w:rPr>
       </w:pPr>
-      <w:hyperlink w:anchor="_Toc393011986" w:history="1">
+      <w:hyperlink w:anchor="_Toc393660600" w:history="1">
         <w:r>
           <w:rPr>
             <w:rStyle w:val="Hyperlink"/>
@@ -222,7 +224,7 @@
             <w:noProof/>
             <w:webHidden/>
           </w:rPr>
-          <w:instrText xml:space="preserve"> PAGEREF _Toc393011986 \h </w:instrText>
+          <w:instrText xml:space="preserve"> PAGEREF _Toc393660600 \h </w:instrText>
         </w:r>
         <w:r>
           <w:rPr>
@@ -268,7 +270,7 @@
           <w:szCs w:val="22"/>
         </w:rPr>
       </w:pPr>
-      <w:hyperlink w:anchor="_Toc393011987" w:history="1">
+      <w:hyperlink w:anchor="_Toc393660601" w:history="1">
         <w:r>
           <w:rPr>
             <w:rStyle w:val="Hyperlink"/>
@@ -296,7 +298,7 @@
             <w:noProof/>
             <w:webHidden/>
           </w:rPr>
-          <w:instrText xml:space="preserve"> PAGEREF _Toc393011987 \h </w:instrText>
+          <w:instrText xml:space="preserve"> PAGEREF _Toc393660601 \h </w:instrText>
         </w:r>
         <w:r>
           <w:rPr>
@@ -342,7 +344,7 @@
           <w:szCs w:val="22"/>
         </w:rPr>
       </w:pPr>
-      <w:hyperlink w:anchor="_Toc393011988" w:history="1">
+      <w:hyperlink w:anchor="_Toc393660602" w:history="1">
         <w:r>
           <w:rPr>
             <w:rStyle w:val="Hyperlink"/>
@@ -370,7 +372,7 @@
             <w:noProof/>
             <w:webHidden/>
           </w:rPr>
-          <w:instrText xml:space="preserve"> PAGEREF _Toc393011988 \h </w:instrText>
+          <w:instrText xml:space="preserve"> PAGEREF _Toc393660602 \h </w:instrText>
         </w:r>
         <w:r>
           <w:rPr>
@@ -416,7 +418,7 @@
           <w:szCs w:val="22"/>
         </w:rPr>
       </w:pPr>
-      <w:hyperlink w:anchor="_Toc393011989" w:history="1">
+      <w:hyperlink w:anchor="_Toc393660603" w:history="1">
         <w:r>
           <w:rPr>
             <w:rStyle w:val="Hyperlink"/>
@@ -444,7 +446,7 @@
             <w:noProof/>
             <w:webHidden/>
           </w:rPr>
-          <w:instrText xml:space="preserve"> PAGEREF _Toc393011989 \h </w:instrText>
+          <w:instrText xml:space="preserve"> PAGEREF _Toc393660603 \h </w:instrText>
         </w:r>
         <w:r>
           <w:rPr>
@@ -490,7 +492,7 @@
           <w:szCs w:val="22"/>
         </w:rPr>
       </w:pPr>
-      <w:hyperlink w:anchor="_Toc393011990" w:history="1">
+      <w:hyperlink w:anchor="_Toc393660604" w:history="1">
         <w:r>
           <w:rPr>
             <w:rStyle w:val="Hyperlink"/>
@@ -527,7 +529,7 @@
             <w:noProof/>
             <w:webHidden/>
           </w:rPr>
-          <w:instrText xml:space="preserve"> PAGEREF _Toc393011990 \h </w:instrText>
+          <w:instrText xml:space="preserve"> PAGEREF _Toc393660604 \h </w:instrText>
         </w:r>
         <w:r>
           <w:rPr>
@@ -573,7 +575,7 @@
           <w:szCs w:val="22"/>
         </w:rPr>
       </w:pPr>
-      <w:hyperlink w:anchor="_Toc393011991" w:history="1">
+      <w:hyperlink w:anchor="_Toc393660605" w:history="1">
         <w:r>
           <w:rPr>
             <w:rStyle w:val="Hyperlink"/>
@@ -610,7 +612,7 @@
             <w:noProof/>
             <w:webHidden/>
           </w:rPr>
-          <w:instrText xml:space="preserve"> PAGEREF _Toc393011991 \h </w:instrText>
+          <w:instrText xml:space="preserve"> PAGEREF _Toc393660605 \h </w:instrText>
         </w:r>
         <w:r>
           <w:rPr>
@@ -656,7 +658,7 @@
           <w:szCs w:val="22"/>
         </w:rPr>
       </w:pPr>
-      <w:hyperlink w:anchor="_Toc393011992" w:history="1">
+      <w:hyperlink w:anchor="_Toc393660606" w:history="1">
         <w:r>
           <w:rPr>
             <w:rStyle w:val="Hyperlink"/>
@@ -693,7 +695,7 @@
             <w:noProof/>
             <w:webHidden/>
           </w:rPr>
-          <w:instrText xml:space="preserve"> PAGEREF _Toc393011992 \h </w:instrText>
+          <w:instrText xml:space="preserve"> PAGEREF _Toc393660606 \h </w:instrText>
         </w:r>
         <w:r>
           <w:rPr>
@@ -739,7 +741,7 @@
           <w:szCs w:val="22"/>
         </w:rPr>
       </w:pPr>
-      <w:hyperlink w:anchor="_Toc393011993" w:history="1">
+      <w:hyperlink w:anchor="_Toc393660607" w:history="1">
         <w:r>
           <w:rPr>
             <w:rStyle w:val="Hyperlink"/>
@@ -767,7 +769,7 @@
             <w:noProof/>
             <w:webHidden/>
           </w:rPr>
-          <w:instrText xml:space="preserve"> PAGEREF _Toc393011993 \h </w:instrText>
+          <w:instrText xml:space="preserve"> PAGEREF _Toc393660607 \h </w:instrText>
         </w:r>
         <w:r>
           <w:rPr>
@@ -813,7 +815,7 @@
           <w:szCs w:val="22"/>
         </w:rPr>
       </w:pPr>
-      <w:hyperlink w:anchor="_Toc393011994" w:history="1">
+      <w:hyperlink w:anchor="_Toc393660608" w:history="1">
         <w:r>
           <w:rPr>
             <w:rStyle w:val="Hyperlink"/>
@@ -850,7 +852,7 @@
             <w:noProof/>
             <w:webHidden/>
           </w:rPr>
-          <w:instrText xml:space="preserve"> PAGEREF _Toc393011994 \h </w:instrText>
+          <w:instrText xml:space="preserve"> PAGEREF _Toc393660608 \h </w:instrText>
         </w:r>
         <w:r>
           <w:rPr>
@@ -896,7 +898,7 @@
           <w:szCs w:val="22"/>
         </w:rPr>
       </w:pPr>
-      <w:hyperlink w:anchor="_Toc393011995" w:history="1">
+      <w:hyperlink w:anchor="_Toc393660609" w:history="1">
         <w:r>
           <w:rPr>
             <w:rStyle w:val="Hyperlink"/>
@@ -933,7 +935,7 @@
             <w:noProof/>
             <w:webHidden/>
           </w:rPr>
-          <w:instrText xml:space="preserve"> PAGEREF _Toc393011995 \h </w:instrText>
+          <w:instrText xml:space="preserve"> PAGEREF _Toc393660609 \h </w:instrText>
         </w:r>
         <w:r>
           <w:rPr>
@@ -979,7 +981,7 @@
           <w:szCs w:val="22"/>
         </w:rPr>
       </w:pPr>
-      <w:hyperlink w:anchor="_Toc393011996" w:history="1">
+      <w:hyperlink w:anchor="_Toc393660610" w:history="1">
         <w:r>
           <w:rPr>
             <w:rStyle w:val="Hyperlink"/>
@@ -1016,7 +1018,7 @@
             <w:noProof/>
             <w:webHidden/>
           </w:rPr>
-          <w:instrText xml:space="preserve"> PAGEREF _Toc393011996 \h </w:instrText>
+          <w:instrText xml:space="preserve"> PAGEREF _Toc393660610 \h </w:instrText>
         </w:r>
         <w:r>
           <w:rPr>
@@ -1062,7 +1064,7 @@
           <w:szCs w:val="22"/>
         </w:rPr>
       </w:pPr>
-      <w:hyperlink w:anchor="_Toc393011997" w:history="1">
+      <w:hyperlink w:anchor="_Toc393660611" w:history="1">
         <w:r>
           <w:rPr>
             <w:rStyle w:val="Hyperlink"/>
@@ -1099,7 +1101,7 @@
             <w:noProof/>
             <w:webHidden/>
           </w:rPr>
-          <w:instrText xml:space="preserve"> PAGEREF _Toc393011997 \h </w:instrText>
+          <w:instrText xml:space="preserve"> PAGEREF _Toc393660611 \h </w:instrText>
         </w:r>
         <w:r>
           <w:rPr>
@@ -1145,7 +1147,7 @@
           <w:szCs w:val="22"/>
         </w:rPr>
       </w:pPr>
-      <w:hyperlink w:anchor="_Toc393011998" w:history="1">
+      <w:hyperlink w:anchor="_Toc393660612" w:history="1">
         <w:r>
           <w:rPr>
             <w:rStyle w:val="Hyperlink"/>
@@ -1173,7 +1175,7 @@
             <w:noProof/>
             <w:webHidden/>
           </w:rPr>
-          <w:instrText xml:space="preserve"> PAGEREF _Toc393011998 \h </w:instrText>
+          <w:instrText xml:space="preserve"> PAGEREF _Toc393660612 \h </w:instrText>
         </w:r>
         <w:r>
           <w:rPr>
@@ -1219,7 +1221,7 @@
           <w:szCs w:val="22"/>
         </w:rPr>
       </w:pPr>
-      <w:hyperlink w:anchor="_Toc393011999" w:history="1">
+      <w:hyperlink w:anchor="_Toc393660613" w:history="1">
         <w:r>
           <w:rPr>
             <w:rStyle w:val="Hyperlink"/>
@@ -1256,7 +1258,7 @@
             <w:noProof/>
             <w:webHidden/>
           </w:rPr>
-          <w:instrText xml:space="preserve"> PAGEREF _Toc393011999 \h </w:instrText>
+          <w:instrText xml:space="preserve"> PAGEREF _Toc393660613 \h </w:instrText>
         </w:r>
         <w:r>
           <w:rPr>
@@ -1302,7 +1304,7 @@
           <w:szCs w:val="22"/>
         </w:rPr>
       </w:pPr>
-      <w:hyperlink w:anchor="_Toc393012000" w:history="1">
+      <w:hyperlink w:anchor="_Toc393660614" w:history="1">
         <w:r>
           <w:rPr>
             <w:rStyle w:val="Hyperlink"/>
@@ -1339,7 +1341,7 @@
             <w:noProof/>
             <w:webHidden/>
           </w:rPr>
-          <w:instrText xml:space="preserve"> PAGEREF _Toc393012000 \h </w:instrText>
+          <w:instrText xml:space="preserve"> PAGEREF _Toc393660614 \h </w:instrText>
         </w:r>
         <w:r>
           <w:rPr>
@@ -1385,7 +1387,7 @@
           <w:szCs w:val="22"/>
         </w:rPr>
       </w:pPr>
-      <w:hyperlink w:anchor="_Toc393012001" w:history="1">
+      <w:hyperlink w:anchor="_Toc393660615" w:history="1">
         <w:r>
           <w:rPr>
             <w:rStyle w:val="Hyperlink"/>
@@ -1413,7 +1415,7 @@
             <w:noProof/>
             <w:webHidden/>
           </w:rPr>
-          <w:instrText xml:space="preserve"> PAGEREF _Toc393012001 \h </w:instrText>
+          <w:instrText xml:space="preserve"> PAGEREF _Toc393660615 \h </w:instrText>
         </w:r>
         <w:r>
           <w:rPr>
@@ -1459,7 +1461,7 @@
           <w:szCs w:val="22"/>
         </w:rPr>
       </w:pPr>
-      <w:hyperlink w:anchor="_Toc393012002" w:history="1">
+      <w:hyperlink w:anchor="_Toc393660616" w:history="1">
         <w:r>
           <w:rPr>
             <w:rStyle w:val="Hyperlink"/>
@@ -1496,7 +1498,7 @@
             <w:noProof/>
             <w:webHidden/>
           </w:rPr>
-          <w:instrText xml:space="preserve"> PAGEREF _Toc393012002 \h </w:instrText>
+          <w:instrText xml:space="preserve"> PAGEREF _Toc393660616 \h </w:instrText>
         </w:r>
         <w:r>
           <w:rPr>
@@ -1542,7 +1544,7 @@
           <w:szCs w:val="22"/>
         </w:rPr>
       </w:pPr>
-      <w:hyperlink w:anchor="_Toc393012003" w:history="1">
+      <w:hyperlink w:anchor="_Toc393660617" w:history="1">
         <w:r>
           <w:rPr>
             <w:rStyle w:val="Hyperlink"/>
@@ -1579,7 +1581,7 @@
             <w:noProof/>
             <w:webHidden/>
           </w:rPr>
-          <w:instrText xml:space="preserve"> PAGEREF _Toc393012003 \h </w:instrText>
+          <w:instrText xml:space="preserve"> PAGEREF _Toc393660617 \h </w:instrText>
         </w:r>
         <w:r>
           <w:rPr>
@@ -1625,7 +1627,7 @@
           <w:szCs w:val="22"/>
         </w:rPr>
       </w:pPr>
-      <w:hyperlink w:anchor="_Toc393012004" w:history="1">
+      <w:hyperlink w:anchor="_Toc393660618" w:history="1">
         <w:r>
           <w:rPr>
             <w:rStyle w:val="Hyperlink"/>
@@ -1662,7 +1664,7 @@
             <w:noProof/>
             <w:webHidden/>
           </w:rPr>
-          <w:instrText xml:space="preserve"> PAGEREF _Toc393012004 \h </w:instrText>
+          <w:instrText xml:space="preserve"> PAGEREF _Toc393660618 \h </w:instrText>
         </w:r>
         <w:r>
           <w:rPr>
@@ -1708,7 +1710,7 @@
           <w:szCs w:val="22"/>
         </w:rPr>
       </w:pPr>
-      <w:hyperlink w:anchor="_Toc393012005" w:history="1">
+      <w:hyperlink w:anchor="_Toc393660619" w:history="1">
         <w:r>
           <w:rPr>
             <w:rStyle w:val="Hyperlink"/>
@@ -1736,7 +1738,7 @@
             <w:noProof/>
             <w:webHidden/>
           </w:rPr>
-          <w:instrText xml:space="preserve"> PAGEREF _Toc393012005 \h </w:instrText>
+          <w:instrText xml:space="preserve"> PAGEREF _Toc393660619 \h </w:instrText>
         </w:r>
         <w:r>
           <w:rPr>
@@ -1782,7 +1784,7 @@
           <w:szCs w:val="22"/>
         </w:rPr>
       </w:pPr>
-      <w:hyperlink w:anchor="_Toc393012006" w:history="1">
+      <w:hyperlink w:anchor="_Toc393660620" w:history="1">
         <w:r>
           <w:rPr>
             <w:rStyle w:val="Hyperlink"/>
@@ -1819,7 +1821,7 @@
             <w:noProof/>
             <w:webHidden/>
           </w:rPr>
-          <w:instrText xml:space="preserve"> PAGEREF _Toc393012006 \h </w:instrText>
+          <w:instrText xml:space="preserve"> PAGEREF _Toc393660620 \h </w:instrText>
         </w:r>
         <w:r>
           <w:rPr>
@@ -1865,7 +1867,7 @@
           <w:szCs w:val="22"/>
         </w:rPr>
       </w:pPr>
-      <w:hyperlink w:anchor="_Toc393012007" w:history="1">
+      <w:hyperlink w:anchor="_Toc393660621" w:history="1">
         <w:r>
           <w:rPr>
             <w:rStyle w:val="Hyperlink"/>
@@ -1902,7 +1904,7 @@
             <w:noProof/>
             <w:webHidden/>
           </w:rPr>
-          <w:instrText xml:space="preserve"> PAGEREF _Toc393012007 \h </w:instrText>
+          <w:instrText xml:space="preserve"> PAGEREF _Toc393660621 \h </w:instrText>
         </w:r>
         <w:r>
           <w:rPr>
@@ -1948,7 +1950,7 @@
           <w:szCs w:val="22"/>
         </w:rPr>
       </w:pPr>
-      <w:hyperlink w:anchor="_Toc393012008" w:history="1">
+      <w:hyperlink w:anchor="_Toc393660622" w:history="1">
         <w:r>
           <w:rPr>
             <w:rStyle w:val="Hyperlink"/>
@@ -1976,7 +1978,7 @@
             <w:noProof/>
             <w:webHidden/>
           </w:rPr>
-          <w:instrText xml:space="preserve"> PAGEREF _Toc393012008 \h </w:instrText>
+          <w:instrText xml:space="preserve"> PAGEREF _Toc393660622 \h </w:instrText>
         </w:r>
         <w:r>
           <w:rPr>
@@ -2022,7 +2024,7 @@
           <w:szCs w:val="22"/>
         </w:rPr>
       </w:pPr>
-      <w:hyperlink w:anchor="_Toc393012009" w:history="1">
+      <w:hyperlink w:anchor="_Toc393660623" w:history="1">
         <w:r>
           <w:rPr>
             <w:rStyle w:val="Hyperlink"/>
@@ -2059,7 +2061,7 @@
             <w:noProof/>
             <w:webHidden/>
           </w:rPr>
-          <w:instrText xml:space="preserve"> PAGEREF _Toc393012009 \h </w:instrText>
+          <w:instrText xml:space="preserve"> PAGEREF _Toc393660623 \h </w:instrText>
         </w:r>
         <w:r>
           <w:rPr>
@@ -2105,7 +2107,7 @@
           <w:szCs w:val="22"/>
         </w:rPr>
       </w:pPr>
-      <w:hyperlink w:anchor="_Toc393012010" w:history="1">
+      <w:hyperlink w:anchor="_Toc393660624" w:history="1">
         <w:r>
           <w:rPr>
             <w:rStyle w:val="Hyperlink"/>
@@ -2133,7 +2135,7 @@
             <w:noProof/>
             <w:webHidden/>
           </w:rPr>
-          <w:instrText xml:space="preserve"> PAGEREF _Toc393012010 \h </w:instrText>
+          <w:instrText xml:space="preserve"> PAGEREF _Toc393660624 \h </w:instrText>
         </w:r>
         <w:r>
           <w:rPr>
@@ -2179,7 +2181,7 @@
           <w:szCs w:val="22"/>
         </w:rPr>
       </w:pPr>
-      <w:hyperlink w:anchor="_Toc393012011" w:history="1">
+      <w:hyperlink w:anchor="_Toc393660625" w:history="1">
         <w:r>
           <w:rPr>
             <w:rStyle w:val="Hyperlink"/>
@@ -2207,7 +2209,7 @@
             <w:noProof/>
             <w:webHidden/>
           </w:rPr>
-          <w:instrText xml:space="preserve"> PAGEREF _Toc393012011 \h </w:instrText>
+          <w:instrText xml:space="preserve"> PAGEREF _Toc393660625 \h </w:instrText>
         </w:r>
         <w:r>
           <w:rPr>
@@ -2253,7 +2255,7 @@
           <w:szCs w:val="22"/>
         </w:rPr>
       </w:pPr>
-      <w:hyperlink w:anchor="_Toc393012012" w:history="1">
+      <w:hyperlink w:anchor="_Toc393660626" w:history="1">
         <w:r>
           <w:rPr>
             <w:rStyle w:val="Hyperlink"/>
@@ -2290,7 +2292,7 @@
             <w:noProof/>
             <w:webHidden/>
           </w:rPr>
-          <w:instrText xml:space="preserve"> PAGEREF _Toc393012012 \h </w:instrText>
+          <w:instrText xml:space="preserve"> PAGEREF _Toc393660626 \h </w:instrText>
         </w:r>
         <w:r>
           <w:rPr>
@@ -2336,7 +2338,7 @@
           <w:szCs w:val="22"/>
         </w:rPr>
       </w:pPr>
-      <w:hyperlink w:anchor="_Toc393012013" w:history="1">
+      <w:hyperlink w:anchor="_Toc393660627" w:history="1">
         <w:r>
           <w:rPr>
             <w:rStyle w:val="Hyperlink"/>
@@ -2351,7 +2353,7 @@
             <w:rStyle w:val="Hyperlink"/>
             <w:noProof/>
           </w:rPr>
-          <w:t xml:space="preserve"> – indicate a click on the campaign with the given ID</w:t>
+          <w:t xml:space="preserve"> – indicates a click on the campaign with the given ID</w:t>
         </w:r>
         <w:r>
           <w:rPr>
@@ -2373,7 +2375,7 @@
             <w:noProof/>
             <w:webHidden/>
           </w:rPr>
-          <w:instrText xml:space="preserve"> PAGEREF _Toc393012013 \h </w:instrText>
+          <w:instrText xml:space="preserve"> PAGEREF _Toc393660627 \h </w:instrText>
         </w:r>
         <w:r>
           <w:rPr>
@@ -2395,7 +2397,7 @@
             <w:noProof/>
             <w:webHidden/>
           </w:rPr>
-          <w:t>12</w:t>
+          <w:t>13</w:t>
         </w:r>
         <w:r>
           <w:rPr>
@@ -2419,7 +2421,7 @@
           <w:szCs w:val="22"/>
         </w:rPr>
       </w:pPr>
-      <w:hyperlink w:anchor="_Toc393012014" w:history="1">
+      <w:hyperlink w:anchor="_Toc393660628" w:history="1">
         <w:r>
           <w:rPr>
             <w:rStyle w:val="Hyperlink"/>
@@ -2447,7 +2449,7 @@
             <w:noProof/>
             <w:webHidden/>
           </w:rPr>
-          <w:instrText xml:space="preserve"> PAGEREF _Toc393012014 \h </w:instrText>
+          <w:instrText xml:space="preserve"> PAGEREF _Toc393660628 \h </w:instrText>
         </w:r>
         <w:r>
           <w:rPr>
@@ -2493,7 +2495,7 @@
           <w:szCs w:val="22"/>
         </w:rPr>
       </w:pPr>
-      <w:hyperlink w:anchor="_Toc393012015" w:history="1">
+      <w:hyperlink w:anchor="_Toc393660629" w:history="1">
         <w:r>
           <w:rPr>
             <w:rStyle w:val="Hyperlink"/>
@@ -2530,7 +2532,7 @@
             <w:noProof/>
             <w:webHidden/>
           </w:rPr>
-          <w:instrText xml:space="preserve"> PAGEREF _Toc393012015 \h </w:instrText>
+          <w:instrText xml:space="preserve"> PAGEREF _Toc393660629 \h </w:instrText>
         </w:r>
         <w:r>
           <w:rPr>
@@ -2576,7 +2578,7 @@
           <w:szCs w:val="22"/>
         </w:rPr>
       </w:pPr>
-      <w:hyperlink w:anchor="_Toc393012016" w:history="1">
+      <w:hyperlink w:anchor="_Toc393660630" w:history="1">
         <w:r>
           <w:rPr>
             <w:rStyle w:val="Hyperlink"/>
@@ -2604,7 +2606,7 @@
             <w:noProof/>
             <w:webHidden/>
           </w:rPr>
-          <w:instrText xml:space="preserve"> PAGEREF _Toc393012016 \h </w:instrText>
+          <w:instrText xml:space="preserve"> PAGEREF _Toc393660630 \h </w:instrText>
         </w:r>
         <w:r>
           <w:rPr>
@@ -2663,24 +2665,24 @@
           <w:rtl/>
         </w:rPr>
       </w:pPr>
-      <w:bookmarkStart w:id="0" w:name="_Toc393011984"/>
+      <w:bookmarkStart w:id="1" w:name="_Toc393660598"/>
       <w:r>
         <w:lastRenderedPageBreak/>
         <w:t>General</w:t>
       </w:r>
-      <w:bookmarkEnd w:id="0"/>
+      <w:bookmarkEnd w:id="1"/>
     </w:p>
     <w:p>
       <w:pPr>
         <w:pStyle w:val="Heading2"/>
       </w:pPr>
-      <w:bookmarkStart w:id="1" w:name="_Ref386451556"/>
-      <w:bookmarkStart w:id="2" w:name="_Toc393011985"/>
+      <w:bookmarkStart w:id="2" w:name="_Ref386451556"/>
+      <w:bookmarkStart w:id="3" w:name="_Toc393660599"/>
       <w:r>
         <w:t>Authorization Token</w:t>
       </w:r>
-      <w:bookmarkEnd w:id="1"/>
       <w:bookmarkEnd w:id="2"/>
+      <w:bookmarkEnd w:id="3"/>
     </w:p>
     <w:p>
       <w:r>
@@ -2784,7 +2786,7 @@
       <w:pPr>
         <w:pStyle w:val="Heading2"/>
       </w:pPr>
-      <w:bookmarkStart w:id="3" w:name="_Toc393011986"/>
+      <w:bookmarkStart w:id="4" w:name="_Toc393660600"/>
       <w:r>
         <w:t>Response</w:t>
       </w:r>
@@ -2800,7 +2802,7 @@
       <w:r>
         <w:t>s</w:t>
       </w:r>
-      <w:bookmarkEnd w:id="3"/>
+      <w:bookmarkEnd w:id="4"/>
     </w:p>
     <w:p>
       <w:r>
@@ -3034,14 +3036,14 @@
       <w:pPr>
         <w:pStyle w:val="Heading2"/>
       </w:pPr>
-      <w:bookmarkStart w:id="4" w:name="_Toc393011987"/>
+      <w:bookmarkStart w:id="5" w:name="_Toc393660601"/>
       <w:r>
         <w:t xml:space="preserve">Successful </w:t>
       </w:r>
       <w:r>
         <w:t>Response Layout</w:t>
       </w:r>
-      <w:bookmarkEnd w:id="4"/>
+      <w:bookmarkEnd w:id="5"/>
     </w:p>
     <w:p>
       <w:r>
@@ -3321,11 +3323,11 @@
       <w:pPr>
         <w:pStyle w:val="Heading2"/>
       </w:pPr>
-      <w:bookmarkStart w:id="5" w:name="_Toc393011988"/>
+      <w:bookmarkStart w:id="6" w:name="_Toc393660602"/>
       <w:r>
         <w:t>Error Response Layout</w:t>
       </w:r>
-      <w:bookmarkEnd w:id="5"/>
+      <w:bookmarkEnd w:id="6"/>
     </w:p>
     <w:p>
       <w:r>
@@ -3708,14 +3710,14 @@
       <w:pPr>
         <w:pStyle w:val="Heading1"/>
       </w:pPr>
-      <w:bookmarkStart w:id="6" w:name="_Toc393011989"/>
+      <w:bookmarkStart w:id="7" w:name="_Toc393660603"/>
       <w:r>
         <w:t xml:space="preserve">Authentication - </w:t>
       </w:r>
       <w:r>
         <w:t>Login &amp; Logout</w:t>
       </w:r>
-      <w:bookmarkEnd w:id="6"/>
+      <w:bookmarkEnd w:id="7"/>
     </w:p>
     <w:p>
       <w:pPr>
@@ -3728,7 +3730,7 @@
         </w:rPr>
         <w:t xml:space="preserve"> </w:t>
       </w:r>
-      <w:bookmarkStart w:id="7" w:name="_Toc393011990"/>
+      <w:bookmarkStart w:id="8" w:name="_Toc393660604"/>
       <w:r>
         <w:rPr>
           <w:b/>
@@ -3755,7 +3757,7 @@
       <w:r>
         <w:t xml:space="preserve"> – Login via Email &amp; Password</w:t>
       </w:r>
-      <w:bookmarkEnd w:id="7"/>
+      <w:bookmarkEnd w:id="8"/>
     </w:p>
     <w:p>
       <w:r>
@@ -3914,6 +3916,7 @@
         </w:rPr>
       </w:pPr>
       <w:r>
+        <w:lastRenderedPageBreak/>
         <w:t xml:space="preserve">    }</w:t>
       </w:r>
     </w:p>
@@ -3922,7 +3925,6 @@
         <w:pStyle w:val="CodeBlock"/>
       </w:pPr>
       <w:r>
-        <w:lastRenderedPageBreak/>
         <w:t>}</w:t>
       </w:r>
     </w:p>
@@ -3991,7 +3993,7 @@
       <w:pPr>
         <w:pStyle w:val="Heading2"/>
       </w:pPr>
-      <w:bookmarkStart w:id="8" w:name="_Toc393011991"/>
+      <w:bookmarkStart w:id="9" w:name="_Toc393660605"/>
       <w:r>
         <w:rPr>
           <w:b/>
@@ -4050,7 +4052,7 @@
       <w:r>
         <w:t xml:space="preserve"> – Login via Facebook</w:t>
       </w:r>
-      <w:bookmarkEnd w:id="8"/>
+      <w:bookmarkEnd w:id="9"/>
     </w:p>
     <w:p>
       <w:r>
@@ -4309,7 +4311,7 @@
           <w:rtl/>
         </w:rPr>
       </w:pPr>
-      <w:bookmarkStart w:id="9" w:name="_Toc393011992"/>
+      <w:bookmarkStart w:id="10" w:name="_Toc393660606"/>
       <w:r>
         <w:rPr>
           <w:b/>
@@ -4343,7 +4345,7 @@
       <w:r>
         <w:t xml:space="preserve"> – Logout</w:t>
       </w:r>
-      <w:bookmarkEnd w:id="9"/>
+      <w:bookmarkEnd w:id="10"/>
     </w:p>
     <w:p>
       <w:r>
@@ -4397,20 +4399,20 @@
           <w:rtl/>
         </w:rPr>
       </w:pPr>
-      <w:bookmarkStart w:id="10" w:name="_Toc393011993"/>
+      <w:bookmarkStart w:id="11" w:name="_Toc393660607"/>
       <w:r>
         <w:t>Account Registration</w:t>
       </w:r>
       <w:r>
         <w:t xml:space="preserve"> &amp; Data</w:t>
       </w:r>
-      <w:bookmarkEnd w:id="10"/>
+      <w:bookmarkEnd w:id="11"/>
     </w:p>
     <w:p>
       <w:pPr>
         <w:pStyle w:val="Heading2"/>
       </w:pPr>
-      <w:bookmarkStart w:id="11" w:name="_Toc393011994"/>
+      <w:bookmarkStart w:id="12" w:name="_Toc393660608"/>
       <w:r>
         <w:rPr>
           <w:b/>
@@ -4447,7 +4449,7 @@
       <w:r>
         <w:t>Register a new user account with email &amp; password</w:t>
       </w:r>
-      <w:bookmarkEnd w:id="11"/>
+      <w:bookmarkEnd w:id="12"/>
     </w:p>
     <w:p>
       <w:r>
@@ -4634,6 +4636,7 @@
           <w:b/>
           <w:bCs/>
         </w:rPr>
+        <w:lastRenderedPageBreak/>
         <w:t>tos_accepted</w:t>
       </w:r>
       <w:proofErr w:type="spellEnd"/>
@@ -4646,7 +4649,6 @@
         <w:rPr>
           <w:rStyle w:val="SubtleEmphasis"/>
         </w:rPr>
-        <w:lastRenderedPageBreak/>
         <w:t xml:space="preserve"> Response</w:t>
       </w:r>
       <w:r>
@@ -4665,6 +4667,7 @@
       <w:r>
         <w:t>:</w:t>
       </w:r>
+      <w:proofErr w:type="gramEnd"/>
       <w:r>
         <w:fldChar w:fldCharType="begin"/>
       </w:r>
@@ -4684,7 +4687,6 @@
       <w:r>
         <w:fldChar w:fldCharType="end"/>
       </w:r>
-      <w:proofErr w:type="gramEnd"/>
     </w:p>
     <w:p>
       <w:pPr>
@@ -5445,7 +5447,7 @@
       <w:pPr>
         <w:pStyle w:val="Heading2"/>
       </w:pPr>
-      <w:bookmarkStart w:id="12" w:name="_Toc393011995"/>
+      <w:bookmarkStart w:id="13" w:name="_Toc393660609"/>
       <w:r>
         <w:rPr>
           <w:b/>
@@ -5500,7 +5502,7 @@
       <w:r>
         <w:t xml:space="preserve"> – Get data about the current logged in user account</w:t>
       </w:r>
-      <w:bookmarkEnd w:id="12"/>
+      <w:bookmarkEnd w:id="13"/>
     </w:p>
     <w:p>
       <w:r>
@@ -5553,12 +5555,13 @@
       <w:pPr>
         <w:pStyle w:val="Heading2"/>
       </w:pPr>
-      <w:bookmarkStart w:id="13" w:name="_Toc393011996"/>
-      <w:r>
-        <w:rPr>
-          <w:b/>
-          <w:bCs/>
-        </w:rPr>
+      <w:bookmarkStart w:id="14" w:name="_Toc393660610"/>
+      <w:r>
+        <w:rPr>
+          <w:b/>
+          <w:bCs/>
+        </w:rPr>
+        <w:lastRenderedPageBreak/>
         <w:t>[POST] /</w:t>
       </w:r>
       <w:proofErr w:type="spellStart"/>
@@ -5615,14 +5618,13 @@
       <w:r>
         <w:t>Register a new user account via Facebook</w:t>
       </w:r>
-      <w:bookmarkEnd w:id="13"/>
+      <w:bookmarkEnd w:id="14"/>
     </w:p>
     <w:p>
       <w:r>
         <w:rPr>
           <w:rStyle w:val="SubtleEmphasis"/>
         </w:rPr>
-        <w:lastRenderedPageBreak/>
         <w:t>Parameters</w:t>
       </w:r>
       <w:r>
@@ -5849,8 +5851,6 @@
           <w:numId w:val="16"/>
         </w:numPr>
       </w:pPr>
-      <w:bookmarkStart w:id="14" w:name="_GoBack"/>
-      <w:bookmarkEnd w:id="14"/>
       <w:proofErr w:type="spellStart"/>
       <w:r>
         <w:rPr>
@@ -5913,7 +5913,7 @@
       <w:pPr>
         <w:pStyle w:val="Heading2"/>
       </w:pPr>
-      <w:bookmarkStart w:id="15" w:name="_Toc393011997"/>
+      <w:bookmarkStart w:id="15" w:name="_Toc393660611"/>
       <w:r>
         <w:rPr>
           <w:b/>
@@ -6192,7 +6192,7 @@
       <w:pPr>
         <w:pStyle w:val="Heading1"/>
       </w:pPr>
-      <w:bookmarkStart w:id="16" w:name="_Toc393011998"/>
+      <w:bookmarkStart w:id="16" w:name="_Toc393660612"/>
       <w:r>
         <w:t>Password Reset</w:t>
       </w:r>
@@ -6202,7 +6202,7 @@
       <w:pPr>
         <w:pStyle w:val="Heading2"/>
       </w:pPr>
-      <w:bookmarkStart w:id="17" w:name="_Toc393011999"/>
+      <w:bookmarkStart w:id="17" w:name="_Toc393660613"/>
       <w:r>
         <w:rPr>
           <w:b/>
@@ -6262,6 +6262,7 @@
           <w:b/>
           <w:bCs/>
         </w:rPr>
+        <w:lastRenderedPageBreak/>
         <w:t>email</w:t>
       </w:r>
       <w:r>
@@ -6273,7 +6274,6 @@
         <w:rPr>
           <w:rStyle w:val="SubtleEmphasis"/>
         </w:rPr>
-        <w:lastRenderedPageBreak/>
         <w:t>Response</w:t>
       </w:r>
       <w:r>
@@ -6294,7 +6294,7 @@
           <w:color w:val="FFFFFF" w:themeColor="background1"/>
         </w:rPr>
       </w:pPr>
-      <w:bookmarkStart w:id="18" w:name="_Toc393012000"/>
+      <w:bookmarkStart w:id="18" w:name="_Toc393660614"/>
       <w:r>
         <w:rPr>
           <w:b/>
@@ -6418,7 +6418,7 @@
       <w:pPr>
         <w:pStyle w:val="Heading1"/>
       </w:pPr>
-      <w:bookmarkStart w:id="19" w:name="_Toc393012001"/>
+      <w:bookmarkStart w:id="19" w:name="_Toc393660615"/>
       <w:r>
         <w:t>Interactive Videos</w:t>
       </w:r>
@@ -6428,7 +6428,7 @@
       <w:pPr>
         <w:pStyle w:val="Heading2"/>
       </w:pPr>
-      <w:bookmarkStart w:id="20" w:name="_Toc393012002"/>
+      <w:bookmarkStart w:id="20" w:name="_Toc393660616"/>
       <w:r>
         <w:rPr>
           <w:b/>
@@ -6930,6 +6930,7 @@
         <w:pStyle w:val="CodeBlock"/>
       </w:pPr>
       <w:r>
+        <w:lastRenderedPageBreak/>
         <w:t xml:space="preserve">            "</w:t>
       </w:r>
       <w:proofErr w:type="gramStart"/>
@@ -6968,7 +6969,6 @@
         <w:pStyle w:val="CodeBlock"/>
       </w:pPr>
       <w:r>
-        <w:lastRenderedPageBreak/>
         <w:t xml:space="preserve">            "description": "",</w:t>
       </w:r>
     </w:p>
@@ -7253,7 +7253,7 @@
       <w:pPr>
         <w:pStyle w:val="Heading2"/>
       </w:pPr>
-      <w:bookmarkStart w:id="21" w:name="_Toc393012003"/>
+      <w:bookmarkStart w:id="21" w:name="_Toc393660617"/>
       <w:r>
         <w:rPr>
           <w:b/>
@@ -7450,7 +7450,7 @@
       <w:pPr>
         <w:pStyle w:val="Heading2"/>
       </w:pPr>
-      <w:bookmarkStart w:id="22" w:name="_Toc393012004"/>
+      <w:bookmarkStart w:id="22" w:name="_Toc393660618"/>
       <w:r>
         <w:rPr>
           <w:b/>
@@ -7640,7 +7640,7 @@
       <w:pPr>
         <w:pStyle w:val="Heading1"/>
       </w:pPr>
-      <w:bookmarkStart w:id="23" w:name="_Toc393012005"/>
+      <w:bookmarkStart w:id="23" w:name="_Toc393660619"/>
       <w:r>
         <w:t>Surveys</w:t>
       </w:r>
@@ -7650,7 +7650,7 @@
       <w:pPr>
         <w:pStyle w:val="Heading2"/>
       </w:pPr>
-      <w:bookmarkStart w:id="24" w:name="_Toc393012006"/>
+      <w:bookmarkStart w:id="24" w:name="_Toc393660620"/>
       <w:r>
         <w:rPr>
           <w:b/>
@@ -7726,6 +7726,7 @@
         <w:rPr>
           <w:rStyle w:val="SubtleEmphasis"/>
         </w:rPr>
+        <w:lastRenderedPageBreak/>
         <w:t>Response</w:t>
       </w:r>
       <w:r>
@@ -7735,7 +7736,6 @@
     <w:p>
       <w:proofErr w:type="gramStart"/>
       <w:r>
-        <w:lastRenderedPageBreak/>
         <w:t>The required survey that includes a list of questions and their answers.</w:t>
       </w:r>
       <w:proofErr w:type="gramEnd"/>
@@ -8394,9 +8394,10 @@
           <w:b/>
           <w:bCs/>
         </w:rPr>
+        <w:lastRenderedPageBreak/>
         <w:t xml:space="preserve"> </w:t>
       </w:r>
-      <w:bookmarkStart w:id="25" w:name="_Toc393012007"/>
+      <w:bookmarkStart w:id="25" w:name="_Toc393660621"/>
       <w:r>
         <w:rPr>
           <w:b/>
@@ -8446,7 +8447,6 @@
         <w:rPr>
           <w:rStyle w:val="SubtleEmphasis"/>
         </w:rPr>
-        <w:lastRenderedPageBreak/>
         <w:t>Parameters</w:t>
       </w:r>
       <w:r>
@@ -9179,7 +9179,7 @@
       <w:pPr>
         <w:pStyle w:val="Heading1"/>
       </w:pPr>
-      <w:bookmarkStart w:id="26" w:name="_Toc393012008"/>
+      <w:bookmarkStart w:id="26" w:name="_Toc393660622"/>
       <w:r>
         <w:t>Scores</w:t>
       </w:r>
@@ -9189,12 +9189,13 @@
       <w:pPr>
         <w:pStyle w:val="Heading2"/>
       </w:pPr>
-      <w:bookmarkStart w:id="27" w:name="_Toc393012009"/>
-      <w:r>
-        <w:rPr>
-          <w:b/>
-          <w:bCs/>
-        </w:rPr>
+      <w:bookmarkStart w:id="27" w:name="_Toc393660623"/>
+      <w:r>
+        <w:rPr>
+          <w:b/>
+          <w:bCs/>
+        </w:rPr>
+        <w:lastRenderedPageBreak/>
         <w:t>[</w:t>
       </w:r>
       <w:r>
@@ -9257,7 +9258,6 @@
         </w:rPr>
       </w:pPr>
       <w:r>
-        <w:lastRenderedPageBreak/>
         <w:t>None</w:t>
       </w:r>
     </w:p>
@@ -9403,7 +9403,7 @@
       <w:pPr>
         <w:pStyle w:val="Heading2"/>
       </w:pPr>
-      <w:bookmarkStart w:id="28" w:name="_Toc393012010"/>
+      <w:bookmarkStart w:id="28" w:name="_Toc393660624"/>
       <w:r>
         <w:t>Score updates</w:t>
       </w:r>
@@ -9625,7 +9625,7 @@
       <w:pPr>
         <w:pStyle w:val="Heading1"/>
       </w:pPr>
-      <w:bookmarkStart w:id="29" w:name="_Toc393012011"/>
+      <w:bookmarkStart w:id="29" w:name="_Toc393660625"/>
       <w:r>
         <w:t>Campaigns</w:t>
       </w:r>
@@ -9635,7 +9635,7 @@
       <w:pPr>
         <w:pStyle w:val="Heading2"/>
       </w:pPr>
-      <w:bookmarkStart w:id="30" w:name="_Toc393012012"/>
+      <w:bookmarkStart w:id="30" w:name="_Toc393660626"/>
       <w:r>
         <w:rPr>
           <w:b/>
@@ -9672,30 +9672,220 @@
       <w:bookmarkEnd w:id="30"/>
     </w:p>
     <w:p>
-      <w:pPr>
-        <w:rPr>
-          <w:color w:val="FF0000"/>
-        </w:rPr>
-      </w:pPr>
-      <w:r>
-        <w:rPr>
-          <w:color w:val="FF0000"/>
-        </w:rPr>
-        <w:t>Not yet implemented</w:t>
+      <w:r>
+        <w:rPr>
+          <w:rStyle w:val="SubtleEmphasis"/>
+        </w:rPr>
+        <w:t>Parameters</w:t>
+      </w:r>
+      <w:r>
+        <w:t>:</w:t>
+      </w:r>
+    </w:p>
+    <w:p>
+      <w:pPr>
+        <w:rPr>
+          <w:rStyle w:val="SubtleEmphasis"/>
+        </w:rPr>
+      </w:pPr>
+      <w:r>
+        <w:t>None</w:t>
+      </w:r>
+    </w:p>
+    <w:p>
+      <w:r>
+        <w:rPr>
+          <w:rStyle w:val="SubtleEmphasis"/>
+        </w:rPr>
+        <w:lastRenderedPageBreak/>
+        <w:t>Response</w:t>
+      </w:r>
+      <w:r>
+        <w:t>:</w:t>
+      </w:r>
+    </w:p>
+    <w:p>
+      <w:r>
+        <w:t>The current campaign for the signed in user:</w:t>
+      </w:r>
+    </w:p>
+    <w:p>
+      <w:pPr>
+        <w:pStyle w:val="CodeBlock"/>
+      </w:pPr>
+      <w:r>
+        <w:t>{</w:t>
+      </w:r>
+    </w:p>
+    <w:p>
+      <w:pPr>
+        <w:pStyle w:val="CodeBlock"/>
+        <w:ind w:left="720"/>
+      </w:pPr>
+      <w:proofErr w:type="gramStart"/>
+      <w:r>
+        <w:t>data</w:t>
+      </w:r>
+      <w:proofErr w:type="gramEnd"/>
+      <w:r>
+        <w:t>: {</w:t>
+      </w:r>
+    </w:p>
+    <w:p>
+      <w:pPr>
+        <w:pStyle w:val="CodeBlock"/>
+        <w:ind w:left="1440"/>
+      </w:pPr>
+      <w:proofErr w:type="gramStart"/>
+      <w:r>
+        <w:t>id</w:t>
+      </w:r>
+      <w:proofErr w:type="gramEnd"/>
+      <w:r>
+        <w:t>: 3,</w:t>
+      </w:r>
+    </w:p>
+    <w:p>
+      <w:pPr>
+        <w:pStyle w:val="CodeBlock"/>
+        <w:ind w:left="1440"/>
+      </w:pPr>
+      <w:proofErr w:type="gramStart"/>
+      <w:r>
+        <w:t>name</w:t>
+      </w:r>
+      <w:proofErr w:type="gramEnd"/>
+      <w:r>
+        <w:t>: "Test campaign"</w:t>
+      </w:r>
+      <w:r>
+        <w:t>,</w:t>
+      </w:r>
+    </w:p>
+    <w:p>
+      <w:pPr>
+        <w:pStyle w:val="CodeBlock"/>
+        <w:ind w:left="1440"/>
+      </w:pPr>
+      <w:r>
+        <w:t>trophy_name: "</w:t>
+      </w:r>
+      <w:r>
+        <w:t>Name of trophy</w:t>
+      </w:r>
+      <w:r>
+        <w:t>"</w:t>
+      </w:r>
+      <w:r>
+        <w:t>,</w:t>
+      </w:r>
+    </w:p>
+    <w:p>
+      <w:pPr>
+        <w:pStyle w:val="CodeBlock"/>
+        <w:ind w:left="1440"/>
+      </w:pPr>
+      <w:r>
+        <w:t>landing_page: http://www.</w:t>
+      </w:r>
+      <w:r>
+        <w:t>link-to-landing-page</w:t>
+      </w:r>
+      <w:r>
+        <w:t>.com</w:t>
+      </w:r>
+      <w:r>
+        <w:t>,</w:t>
+      </w:r>
+    </w:p>
+    <w:p>
+      <w:pPr>
+        <w:pStyle w:val="CodeBlock"/>
+        <w:ind w:left="1440"/>
+      </w:pPr>
+      <w:r>
+        <w:t xml:space="preserve">banner_image: </w:t>
+      </w:r>
+      <w:r>
+        <w:t>http://www.link-to-image.com</w:t>
+      </w:r>
+    </w:p>
+    <w:p>
+      <w:pPr>
+        <w:pStyle w:val="CodeBlock"/>
+        <w:ind w:left="720"/>
+      </w:pPr>
+      <w:r>
+        <w:t>}</w:t>
+      </w:r>
+    </w:p>
+    <w:p>
+      <w:pPr>
+        <w:pStyle w:val="CodeBlock"/>
+        <w:rPr>
+          <w:rStyle w:val="SubtleEmphasis"/>
+        </w:rPr>
+      </w:pPr>
+      <w:r>
+        <w:t>}</w:t>
+      </w:r>
+    </w:p>
+    <w:p>
+      <w:pPr>
+        <w:rPr>
+          <w:i/>
+          <w:iCs/>
+          <w:color w:val="243F60" w:themeColor="accent1" w:themeShade="7F"/>
+        </w:rPr>
+      </w:pPr>
+      <w:r>
+        <w:rPr>
+          <w:rStyle w:val="SubtleEmphasis"/>
+        </w:rPr>
+        <w:t xml:space="preserve">Possible </w:t>
+      </w:r>
+      <w:r>
+        <w:rPr>
+          <w:rStyle w:val="SubtleEmphasis"/>
+        </w:rPr>
+        <w:t xml:space="preserve">specific </w:t>
+      </w:r>
+      <w:r>
+        <w:rPr>
+          <w:rStyle w:val="SubtleEmphasis"/>
+        </w:rPr>
+        <w:t>errors</w:t>
+      </w:r>
+      <w:r>
+        <w:rPr>
+          <w:rStyle w:val="SubtleEmphasis"/>
+        </w:rPr>
+        <w:t xml:space="preserve"> keys</w:t>
+      </w:r>
+      <w:r>
+        <w:rPr>
+          <w:rStyle w:val="SubtleEmphasis"/>
+        </w:rPr>
+        <w:t>:</w:t>
+      </w:r>
+    </w:p>
+    <w:p>
+      <w:pPr>
+        <w:rPr>
+          <w:i/>
+          <w:iCs/>
+          <w:color w:val="243F60" w:themeColor="accent1" w:themeShade="7F"/>
+        </w:rPr>
+      </w:pPr>
+      <w:r>
+        <w:t>None</w:t>
       </w:r>
     </w:p>
     <w:p>
       <w:pPr>
         <w:pStyle w:val="Heading2"/>
       </w:pPr>
-      <w:r>
-        <w:rPr>
-          <w:b/>
-          <w:bCs/>
-        </w:rPr>
-        <w:t xml:space="preserve"> </w:t>
-      </w:r>
-      <w:bookmarkStart w:id="31" w:name="_Toc393012013"/>
+      <w:bookmarkStart w:id="31" w:name="_Toc393660627"/>
       <w:r>
         <w:rPr>
           <w:b/>
@@ -9743,30 +9933,130 @@
         <w:t>/click</w:t>
       </w:r>
       <w:r>
-        <w:t xml:space="preserve"> – indicate a click on the campaign with the given ID</w:t>
+        <w:t xml:space="preserve"> – indicate</w:t>
+      </w:r>
+      <w:r>
+        <w:t>s</w:t>
+      </w:r>
+      <w:r>
+        <w:t xml:space="preserve"> a click on the campaign with the given ID</w:t>
       </w:r>
       <w:bookmarkEnd w:id="31"/>
     </w:p>
     <w:p>
-      <w:pPr>
-        <w:rPr>
-          <w:color w:val="FF0000"/>
-        </w:rPr>
-      </w:pPr>
-      <w:r>
-        <w:rPr>
-          <w:color w:val="FF0000"/>
-        </w:rPr>
-        <w:t>Not yet implemented</w:t>
+      <w:r>
+        <w:rPr>
+          <w:rStyle w:val="SubtleEmphasis"/>
+        </w:rPr>
+        <w:t>Parameters</w:t>
+      </w:r>
+      <w:r>
+        <w:t>:</w:t>
+      </w:r>
+    </w:p>
+    <w:p>
+      <w:pPr>
+        <w:pStyle w:val="ListParagraph"/>
+        <w:numPr>
+          <w:ilvl w:val="0"/>
+          <w:numId w:val="19"/>
+        </w:numPr>
+        <w:rPr>
+          <w:rStyle w:val="SubtleEmphasis"/>
+        </w:rPr>
+      </w:pPr>
+      <w:proofErr w:type="gramStart"/>
+      <w:r>
+        <w:rPr>
+          <w:b/>
+          <w:bCs/>
+        </w:rPr>
+        <w:t>id</w:t>
+      </w:r>
+      <w:proofErr w:type="gramEnd"/>
+      <w:r>
+        <w:t xml:space="preserve"> – part of the URL – the ID of the clicked campaign</w:t>
+      </w:r>
+      <w:r>
+        <w:t>.</w:t>
+      </w:r>
+    </w:p>
+    <w:p>
+      <w:r>
+        <w:rPr>
+          <w:rStyle w:val="SubtleEmphasis"/>
+        </w:rPr>
+        <w:t>Response</w:t>
+      </w:r>
+      <w:r>
+        <w:t>:</w:t>
+      </w:r>
+    </w:p>
+    <w:p>
+      <w:r>
+        <w:t>Empty data</w:t>
+      </w:r>
+    </w:p>
+    <w:p>
+      <w:pPr>
+        <w:rPr>
+          <w:rStyle w:val="SubtleEmphasis"/>
+        </w:rPr>
+      </w:pPr>
+      <w:r>
+        <w:rPr>
+          <w:rStyle w:val="SubtleEmphasis"/>
+        </w:rPr>
+        <w:t xml:space="preserve">Possible </w:t>
+      </w:r>
+      <w:r>
+        <w:rPr>
+          <w:rStyle w:val="SubtleEmphasis"/>
+        </w:rPr>
+        <w:t xml:space="preserve">specific </w:t>
+      </w:r>
+      <w:r>
+        <w:rPr>
+          <w:rStyle w:val="SubtleEmphasis"/>
+        </w:rPr>
+        <w:t>errors</w:t>
+      </w:r>
+      <w:r>
+        <w:rPr>
+          <w:rStyle w:val="SubtleEmphasis"/>
+        </w:rPr>
+        <w:t xml:space="preserve"> keys</w:t>
+      </w:r>
+      <w:r>
+        <w:rPr>
+          <w:rStyle w:val="SubtleEmphasis"/>
+        </w:rPr>
+        <w:t>:</w:t>
+      </w:r>
+    </w:p>
+    <w:p>
+      <w:pPr>
+        <w:rPr>
+          <w:i/>
+          <w:iCs/>
+        </w:rPr>
+      </w:pPr>
+      <w:r>
+        <w:rPr>
+          <w:rStyle w:val="SubtleEmphasis"/>
+          <w:i w:val="0"/>
+          <w:iCs w:val="0"/>
+          <w:color w:val="auto"/>
+        </w:rPr>
+        <w:t>None</w:t>
       </w:r>
     </w:p>
     <w:p>
       <w:pPr>
         <w:pStyle w:val="Heading1"/>
       </w:pPr>
-      <w:bookmarkStart w:id="32" w:name="_Toc393012014"/>
-      <w:r>
-        <w:lastRenderedPageBreak/>
+      <w:bookmarkStart w:id="32" w:name="_Toc393660628"/>
+      <w:r>
         <w:t>Invites</w:t>
       </w:r>
       <w:bookmarkEnd w:id="32"/>
@@ -9775,7 +10065,7 @@
       <w:pPr>
         <w:pStyle w:val="Heading2"/>
       </w:pPr>
-      <w:bookmarkStart w:id="33" w:name="_Toc393012015"/>
+      <w:bookmarkStart w:id="33" w:name="_Toc393660629"/>
       <w:r>
         <w:rPr>
           <w:b/>
@@ -9896,7 +10186,7 @@
       <w:pPr>
         <w:pStyle w:val="Heading1"/>
       </w:pPr>
-      <w:bookmarkStart w:id="34" w:name="_Toc393012016"/>
+      <w:bookmarkStart w:id="34" w:name="_Toc393660630"/>
       <w:r>
         <w:t>Interactive Video Choices</w:t>
       </w:r>
@@ -14521,7 +14811,7 @@
 </file>
 
 <file path=customXml/itemProps1.xml><?xml version="1.0" encoding="utf-8"?>
-<ds:datastoreItem xmlns:ds="http://schemas.openxmlformats.org/officeDocument/2006/customXml" ds:itemID="{8A00E4E9-2115-435B-B975-B0675A35FB1B}">
+<ds:datastoreItem xmlns:ds="http://schemas.openxmlformats.org/officeDocument/2006/customXml" ds:itemID="{EA59A27A-27D0-4805-830D-60C00AB2E7C7}">
   <ds:schemaRefs>
     <ds:schemaRef ds:uri="http://schemas.openxmlformats.org/officeDocument/2006/bibliography"/>
   </ds:schemaRefs>

</xml_diff>

<commit_message>
keeping player invites in the database and added friend_type attribute
</commit_message>
<xml_diff>
--- a/docs/api_v1_doc.docx
+++ b/docs/api_v1_doc.docx
@@ -25,8 +25,6 @@
         </w:tabs>
       </w:pPr>
     </w:p>
-    <w:bookmarkStart w:id="0" w:name="_GoBack"/>
-    <w:bookmarkEnd w:id="0"/>
     <w:p>
       <w:pPr>
         <w:pStyle w:val="TOC1"/>
@@ -2665,24 +2663,24 @@
           <w:rtl/>
         </w:rPr>
       </w:pPr>
-      <w:bookmarkStart w:id="1" w:name="_Toc393660598"/>
+      <w:bookmarkStart w:id="0" w:name="_Toc393660598"/>
       <w:r>
         <w:lastRenderedPageBreak/>
         <w:t>General</w:t>
       </w:r>
+      <w:bookmarkEnd w:id="0"/>
+    </w:p>
+    <w:p>
+      <w:pPr>
+        <w:pStyle w:val="Heading2"/>
+      </w:pPr>
+      <w:bookmarkStart w:id="1" w:name="_Ref386451556"/>
+      <w:bookmarkStart w:id="2" w:name="_Toc393660599"/>
+      <w:r>
+        <w:t>Authorization Token</w:t>
+      </w:r>
       <w:bookmarkEnd w:id="1"/>
-    </w:p>
-    <w:p>
-      <w:pPr>
-        <w:pStyle w:val="Heading2"/>
-      </w:pPr>
-      <w:bookmarkStart w:id="2" w:name="_Ref386451556"/>
-      <w:bookmarkStart w:id="3" w:name="_Toc393660599"/>
-      <w:r>
-        <w:t>Authorization Token</w:t>
-      </w:r>
       <w:bookmarkEnd w:id="2"/>
-      <w:bookmarkEnd w:id="3"/>
     </w:p>
     <w:p>
       <w:r>
@@ -2786,7 +2784,7 @@
       <w:pPr>
         <w:pStyle w:val="Heading2"/>
       </w:pPr>
-      <w:bookmarkStart w:id="4" w:name="_Toc393660600"/>
+      <w:bookmarkStart w:id="3" w:name="_Toc393660600"/>
       <w:r>
         <w:t>Response</w:t>
       </w:r>
@@ -2802,7 +2800,7 @@
       <w:r>
         <w:t>s</w:t>
       </w:r>
-      <w:bookmarkEnd w:id="4"/>
+      <w:bookmarkEnd w:id="3"/>
     </w:p>
     <w:p>
       <w:r>
@@ -3036,14 +3034,14 @@
       <w:pPr>
         <w:pStyle w:val="Heading2"/>
       </w:pPr>
-      <w:bookmarkStart w:id="5" w:name="_Toc393660601"/>
+      <w:bookmarkStart w:id="4" w:name="_Toc393660601"/>
       <w:r>
         <w:t xml:space="preserve">Successful </w:t>
       </w:r>
       <w:r>
         <w:t>Response Layout</w:t>
       </w:r>
-      <w:bookmarkEnd w:id="5"/>
+      <w:bookmarkEnd w:id="4"/>
     </w:p>
     <w:p>
       <w:r>
@@ -3323,11 +3321,11 @@
       <w:pPr>
         <w:pStyle w:val="Heading2"/>
       </w:pPr>
-      <w:bookmarkStart w:id="6" w:name="_Toc393660602"/>
+      <w:bookmarkStart w:id="5" w:name="_Toc393660602"/>
       <w:r>
         <w:t>Error Response Layout</w:t>
       </w:r>
-      <w:bookmarkEnd w:id="6"/>
+      <w:bookmarkEnd w:id="5"/>
     </w:p>
     <w:p>
       <w:r>
@@ -3710,54 +3708,54 @@
       <w:pPr>
         <w:pStyle w:val="Heading1"/>
       </w:pPr>
-      <w:bookmarkStart w:id="7" w:name="_Toc393660603"/>
+      <w:bookmarkStart w:id="6" w:name="_Toc393660603"/>
       <w:r>
         <w:t xml:space="preserve">Authentication - </w:t>
       </w:r>
       <w:r>
         <w:t>Login &amp; Logout</w:t>
       </w:r>
+      <w:bookmarkEnd w:id="6"/>
+    </w:p>
+    <w:p>
+      <w:pPr>
+        <w:pStyle w:val="Heading2"/>
+      </w:pPr>
+      <w:r>
+        <w:rPr>
+          <w:b/>
+          <w:bCs/>
+        </w:rPr>
+        <w:t xml:space="preserve"> </w:t>
+      </w:r>
+      <w:bookmarkStart w:id="7" w:name="_Toc393660604"/>
+      <w:r>
+        <w:rPr>
+          <w:b/>
+          <w:bCs/>
+        </w:rPr>
+        <w:t>[POST] /</w:t>
+      </w:r>
+      <w:proofErr w:type="spellStart"/>
+      <w:r>
+        <w:rPr>
+          <w:b/>
+          <w:bCs/>
+        </w:rPr>
+        <w:t>api</w:t>
+      </w:r>
+      <w:proofErr w:type="spellEnd"/>
+      <w:r>
+        <w:rPr>
+          <w:b/>
+          <w:bCs/>
+        </w:rPr>
+        <w:t>/sessions</w:t>
+      </w:r>
+      <w:r>
+        <w:t xml:space="preserve"> – Login via Email &amp; Password</w:t>
+      </w:r>
       <w:bookmarkEnd w:id="7"/>
-    </w:p>
-    <w:p>
-      <w:pPr>
-        <w:pStyle w:val="Heading2"/>
-      </w:pPr>
-      <w:r>
-        <w:rPr>
-          <w:b/>
-          <w:bCs/>
-        </w:rPr>
-        <w:t xml:space="preserve"> </w:t>
-      </w:r>
-      <w:bookmarkStart w:id="8" w:name="_Toc393660604"/>
-      <w:r>
-        <w:rPr>
-          <w:b/>
-          <w:bCs/>
-        </w:rPr>
-        <w:t>[POST] /</w:t>
-      </w:r>
-      <w:proofErr w:type="spellStart"/>
-      <w:r>
-        <w:rPr>
-          <w:b/>
-          <w:bCs/>
-        </w:rPr>
-        <w:t>api</w:t>
-      </w:r>
-      <w:proofErr w:type="spellEnd"/>
-      <w:r>
-        <w:rPr>
-          <w:b/>
-          <w:bCs/>
-        </w:rPr>
-        <w:t>/sessions</w:t>
-      </w:r>
-      <w:r>
-        <w:t xml:space="preserve"> – Login via Email &amp; Password</w:t>
-      </w:r>
-      <w:bookmarkEnd w:id="8"/>
     </w:p>
     <w:p>
       <w:r>
@@ -3916,15 +3914,15 @@
         </w:rPr>
       </w:pPr>
       <w:r>
+        <w:t xml:space="preserve">    }</w:t>
+      </w:r>
+    </w:p>
+    <w:p>
+      <w:pPr>
+        <w:pStyle w:val="CodeBlock"/>
+      </w:pPr>
+      <w:r>
         <w:lastRenderedPageBreak/>
-        <w:t xml:space="preserve">    }</w:t>
-      </w:r>
-    </w:p>
-    <w:p>
-      <w:pPr>
-        <w:pStyle w:val="CodeBlock"/>
-      </w:pPr>
-      <w:r>
         <w:t>}</w:t>
       </w:r>
     </w:p>
@@ -3993,7 +3991,7 @@
       <w:pPr>
         <w:pStyle w:val="Heading2"/>
       </w:pPr>
-      <w:bookmarkStart w:id="9" w:name="_Toc393660605"/>
+      <w:bookmarkStart w:id="8" w:name="_Toc393660605"/>
       <w:r>
         <w:rPr>
           <w:b/>
@@ -4052,7 +4050,7 @@
       <w:r>
         <w:t xml:space="preserve"> – Login via Facebook</w:t>
       </w:r>
-      <w:bookmarkEnd w:id="9"/>
+      <w:bookmarkEnd w:id="8"/>
     </w:p>
     <w:p>
       <w:r>
@@ -4311,7 +4309,7 @@
           <w:rtl/>
         </w:rPr>
       </w:pPr>
-      <w:bookmarkStart w:id="10" w:name="_Toc393660606"/>
+      <w:bookmarkStart w:id="9" w:name="_Toc393660606"/>
       <w:r>
         <w:rPr>
           <w:b/>
@@ -4345,7 +4343,7 @@
       <w:r>
         <w:t xml:space="preserve"> – Logout</w:t>
       </w:r>
-      <w:bookmarkEnd w:id="10"/>
+      <w:bookmarkEnd w:id="9"/>
     </w:p>
     <w:p>
       <w:r>
@@ -4399,57 +4397,57 @@
           <w:rtl/>
         </w:rPr>
       </w:pPr>
-      <w:bookmarkStart w:id="11" w:name="_Toc393660607"/>
+      <w:bookmarkStart w:id="10" w:name="_Toc393660607"/>
       <w:r>
         <w:t>Account Registration</w:t>
       </w:r>
       <w:r>
         <w:t xml:space="preserve"> &amp; Data</w:t>
       </w:r>
+      <w:bookmarkEnd w:id="10"/>
+    </w:p>
+    <w:p>
+      <w:pPr>
+        <w:pStyle w:val="Heading2"/>
+      </w:pPr>
+      <w:bookmarkStart w:id="11" w:name="_Toc393660608"/>
+      <w:r>
+        <w:rPr>
+          <w:b/>
+          <w:bCs/>
+        </w:rPr>
+        <w:t>[POST] /</w:t>
+      </w:r>
+      <w:proofErr w:type="spellStart"/>
+      <w:r>
+        <w:rPr>
+          <w:b/>
+          <w:bCs/>
+        </w:rPr>
+        <w:t>api</w:t>
+      </w:r>
+      <w:proofErr w:type="spellEnd"/>
+      <w:r>
+        <w:rPr>
+          <w:b/>
+          <w:bCs/>
+        </w:rPr>
+        <w:t>/</w:t>
+      </w:r>
+      <w:r>
+        <w:rPr>
+          <w:b/>
+          <w:bCs/>
+        </w:rPr>
+        <w:t>registrations</w:t>
+      </w:r>
+      <w:r>
+        <w:t xml:space="preserve"> – </w:t>
+      </w:r>
+      <w:r>
+        <w:t>Register a new user account with email &amp; password</w:t>
+      </w:r>
       <w:bookmarkEnd w:id="11"/>
-    </w:p>
-    <w:p>
-      <w:pPr>
-        <w:pStyle w:val="Heading2"/>
-      </w:pPr>
-      <w:bookmarkStart w:id="12" w:name="_Toc393660608"/>
-      <w:r>
-        <w:rPr>
-          <w:b/>
-          <w:bCs/>
-        </w:rPr>
-        <w:t>[POST] /</w:t>
-      </w:r>
-      <w:proofErr w:type="spellStart"/>
-      <w:r>
-        <w:rPr>
-          <w:b/>
-          <w:bCs/>
-        </w:rPr>
-        <w:t>api</w:t>
-      </w:r>
-      <w:proofErr w:type="spellEnd"/>
-      <w:r>
-        <w:rPr>
-          <w:b/>
-          <w:bCs/>
-        </w:rPr>
-        <w:t>/</w:t>
-      </w:r>
-      <w:r>
-        <w:rPr>
-          <w:b/>
-          <w:bCs/>
-        </w:rPr>
-        <w:t>registrations</w:t>
-      </w:r>
-      <w:r>
-        <w:t xml:space="preserve"> – </w:t>
-      </w:r>
-      <w:r>
-        <w:t>Register a new user account with email &amp; password</w:t>
-      </w:r>
-      <w:bookmarkEnd w:id="12"/>
     </w:p>
     <w:p>
       <w:r>
@@ -4636,57 +4634,57 @@
           <w:b/>
           <w:bCs/>
         </w:rPr>
+        <w:t>tos_accepted</w:t>
+      </w:r>
+      <w:proofErr w:type="spellEnd"/>
+      <w:r>
+        <w:t xml:space="preserve"> – "true" if user accepted the terms of service</w:t>
+      </w:r>
+    </w:p>
+    <w:p>
+      <w:r>
+        <w:rPr>
+          <w:rStyle w:val="SubtleEmphasis"/>
+        </w:rPr>
         <w:lastRenderedPageBreak/>
-        <w:t>tos_accepted</w:t>
+        <w:t xml:space="preserve"> Response</w:t>
+      </w:r>
+      <w:r>
+        <w:t>:</w:t>
+      </w:r>
+    </w:p>
+    <w:p>
+      <w:r>
+        <w:t xml:space="preserve">The created user's </w:t>
+      </w:r>
+      <w:proofErr w:type="spellStart"/>
+      <w:r>
+        <w:t>details</w:t>
+      </w:r>
+      <w:proofErr w:type="gramStart"/>
+      <w:r>
+        <w:t>:</w:t>
+      </w:r>
+      <w:r>
+        <w:fldChar w:fldCharType="begin"/>
+      </w:r>
+      <w:r>
+        <w:instrText xml:space="preserve"> REF _Ref386451556 \h </w:instrText>
+      </w:r>
+      <w:r>
+        <w:fldChar w:fldCharType="separate"/>
+      </w:r>
+      <w:r>
+        <w:t>Authorization</w:t>
       </w:r>
       <w:proofErr w:type="spellEnd"/>
       <w:r>
-        <w:t xml:space="preserve"> – "true" if user accepted the terms of service</w:t>
-      </w:r>
-    </w:p>
-    <w:p>
-      <w:r>
-        <w:rPr>
-          <w:rStyle w:val="SubtleEmphasis"/>
-        </w:rPr>
-        <w:t xml:space="preserve"> Response</w:t>
-      </w:r>
-      <w:r>
-        <w:t>:</w:t>
-      </w:r>
-    </w:p>
-    <w:p>
-      <w:r>
-        <w:t xml:space="preserve">The created user's </w:t>
-      </w:r>
-      <w:proofErr w:type="spellStart"/>
-      <w:r>
-        <w:t>details</w:t>
-      </w:r>
-      <w:proofErr w:type="gramStart"/>
-      <w:r>
-        <w:t>:</w:t>
+        <w:t xml:space="preserve"> Token</w:t>
+      </w:r>
+      <w:r>
+        <w:fldChar w:fldCharType="end"/>
       </w:r>
       <w:proofErr w:type="gramEnd"/>
-      <w:r>
-        <w:fldChar w:fldCharType="begin"/>
-      </w:r>
-      <w:r>
-        <w:instrText xml:space="preserve"> REF _Ref386451556 \h </w:instrText>
-      </w:r>
-      <w:r>
-        <w:fldChar w:fldCharType="separate"/>
-      </w:r>
-      <w:r>
-        <w:t>Authorization</w:t>
-      </w:r>
-      <w:proofErr w:type="spellEnd"/>
-      <w:r>
-        <w:t xml:space="preserve"> Token</w:t>
-      </w:r>
-      <w:r>
-        <w:fldChar w:fldCharType="end"/>
-      </w:r>
     </w:p>
     <w:p>
       <w:pPr>
@@ -5447,7 +5445,7 @@
       <w:pPr>
         <w:pStyle w:val="Heading2"/>
       </w:pPr>
-      <w:bookmarkStart w:id="13" w:name="_Toc393660609"/>
+      <w:bookmarkStart w:id="12" w:name="_Toc393660609"/>
       <w:r>
         <w:rPr>
           <w:b/>
@@ -5502,6 +5500,121 @@
       <w:r>
         <w:t xml:space="preserve"> – Get data about the current logged in user account</w:t>
       </w:r>
+      <w:bookmarkEnd w:id="12"/>
+    </w:p>
+    <w:p>
+      <w:r>
+        <w:rPr>
+          <w:rStyle w:val="SubtleEmphasis"/>
+        </w:rPr>
+        <w:t>Response</w:t>
+      </w:r>
+      <w:r>
+        <w:t>:</w:t>
+      </w:r>
+    </w:p>
+    <w:p>
+      <w:r>
+        <w:t xml:space="preserve">The same </w:t>
+      </w:r>
+      <w:r>
+        <w:t xml:space="preserve">Response </w:t>
+      </w:r>
+      <w:r>
+        <w:t xml:space="preserve">as after registration </w:t>
+      </w:r>
+      <w:proofErr w:type="gramStart"/>
+      <w:r>
+        <w:t>with</w:t>
+      </w:r>
+      <w:r>
+        <w:t xml:space="preserve">  "</w:t>
+      </w:r>
+      <w:proofErr w:type="gramEnd"/>
+      <w:r>
+        <w:t>[POST] /</w:t>
+      </w:r>
+      <w:proofErr w:type="spellStart"/>
+      <w:r>
+        <w:t>api</w:t>
+      </w:r>
+      <w:proofErr w:type="spellEnd"/>
+      <w:r>
+        <w:t>/registrations</w:t>
+      </w:r>
+      <w:r>
+        <w:t>"</w:t>
+      </w:r>
+      <w:r>
+        <w:t>.</w:t>
+      </w:r>
+    </w:p>
+    <w:p>
+      <w:pPr>
+        <w:pStyle w:val="Heading2"/>
+      </w:pPr>
+      <w:bookmarkStart w:id="13" w:name="_Toc393660610"/>
+      <w:r>
+        <w:rPr>
+          <w:b/>
+          <w:bCs/>
+        </w:rPr>
+        <w:t>[POST] /</w:t>
+      </w:r>
+      <w:proofErr w:type="spellStart"/>
+      <w:r>
+        <w:rPr>
+          <w:b/>
+          <w:bCs/>
+        </w:rPr>
+        <w:t>api</w:t>
+      </w:r>
+      <w:proofErr w:type="spellEnd"/>
+      <w:r>
+        <w:rPr>
+          <w:b/>
+          <w:bCs/>
+        </w:rPr>
+        <w:t>/</w:t>
+      </w:r>
+      <w:proofErr w:type="spellStart"/>
+      <w:r>
+        <w:rPr>
+          <w:b/>
+          <w:bCs/>
+        </w:rPr>
+        <w:t>auth</w:t>
+      </w:r>
+      <w:proofErr w:type="spellEnd"/>
+      <w:r>
+        <w:rPr>
+          <w:b/>
+          <w:bCs/>
+        </w:rPr>
+        <w:t>/</w:t>
+      </w:r>
+      <w:proofErr w:type="spellStart"/>
+      <w:r>
+        <w:rPr>
+          <w:b/>
+          <w:bCs/>
+        </w:rPr>
+        <w:t>facebook</w:t>
+      </w:r>
+      <w:proofErr w:type="spellEnd"/>
+      <w:r>
+        <w:rPr>
+          <w:b/>
+          <w:bCs/>
+        </w:rPr>
+        <w:t>/callback</w:t>
+      </w:r>
+      <w:r>
+        <w:t xml:space="preserve"> – </w:t>
+      </w:r>
+      <w:r>
+        <w:t>Register a new user account via Facebook</w:t>
+      </w:r>
       <w:bookmarkEnd w:id="13"/>
     </w:p>
     <w:p>
@@ -5509,122 +5622,7 @@
         <w:rPr>
           <w:rStyle w:val="SubtleEmphasis"/>
         </w:rPr>
-        <w:t>Response</w:t>
-      </w:r>
-      <w:r>
-        <w:t>:</w:t>
-      </w:r>
-    </w:p>
-    <w:p>
-      <w:r>
-        <w:t xml:space="preserve">The same </w:t>
-      </w:r>
-      <w:r>
-        <w:t xml:space="preserve">Response </w:t>
-      </w:r>
-      <w:r>
-        <w:t xml:space="preserve">as after registration </w:t>
-      </w:r>
-      <w:proofErr w:type="gramStart"/>
-      <w:r>
-        <w:t>with</w:t>
-      </w:r>
-      <w:r>
-        <w:t xml:space="preserve">  "</w:t>
-      </w:r>
-      <w:proofErr w:type="gramEnd"/>
-      <w:r>
-        <w:t>[POST] /</w:t>
-      </w:r>
-      <w:proofErr w:type="spellStart"/>
-      <w:r>
-        <w:t>api</w:t>
-      </w:r>
-      <w:proofErr w:type="spellEnd"/>
-      <w:r>
-        <w:t>/registrations</w:t>
-      </w:r>
-      <w:r>
-        <w:t>"</w:t>
-      </w:r>
-      <w:r>
-        <w:t>.</w:t>
-      </w:r>
-    </w:p>
-    <w:p>
-      <w:pPr>
-        <w:pStyle w:val="Heading2"/>
-      </w:pPr>
-      <w:bookmarkStart w:id="14" w:name="_Toc393660610"/>
-      <w:r>
-        <w:rPr>
-          <w:b/>
-          <w:bCs/>
-        </w:rPr>
         <w:lastRenderedPageBreak/>
-        <w:t>[POST] /</w:t>
-      </w:r>
-      <w:proofErr w:type="spellStart"/>
-      <w:r>
-        <w:rPr>
-          <w:b/>
-          <w:bCs/>
-        </w:rPr>
-        <w:t>api</w:t>
-      </w:r>
-      <w:proofErr w:type="spellEnd"/>
-      <w:r>
-        <w:rPr>
-          <w:b/>
-          <w:bCs/>
-        </w:rPr>
-        <w:t>/</w:t>
-      </w:r>
-      <w:proofErr w:type="spellStart"/>
-      <w:r>
-        <w:rPr>
-          <w:b/>
-          <w:bCs/>
-        </w:rPr>
-        <w:t>auth</w:t>
-      </w:r>
-      <w:proofErr w:type="spellEnd"/>
-      <w:r>
-        <w:rPr>
-          <w:b/>
-          <w:bCs/>
-        </w:rPr>
-        <w:t>/</w:t>
-      </w:r>
-      <w:proofErr w:type="spellStart"/>
-      <w:r>
-        <w:rPr>
-          <w:b/>
-          <w:bCs/>
-        </w:rPr>
-        <w:t>facebook</w:t>
-      </w:r>
-      <w:proofErr w:type="spellEnd"/>
-      <w:r>
-        <w:rPr>
-          <w:b/>
-          <w:bCs/>
-        </w:rPr>
-        <w:t>/callback</w:t>
-      </w:r>
-      <w:r>
-        <w:t xml:space="preserve"> – </w:t>
-      </w:r>
-      <w:r>
-        <w:t>Register a new user account via Facebook</w:t>
-      </w:r>
-      <w:bookmarkEnd w:id="14"/>
-    </w:p>
-    <w:p>
-      <w:r>
-        <w:rPr>
-          <w:rStyle w:val="SubtleEmphasis"/>
-        </w:rPr>
         <w:t>Parameters</w:t>
       </w:r>
       <w:r>
@@ -5913,7 +5911,7 @@
       <w:pPr>
         <w:pStyle w:val="Heading2"/>
       </w:pPr>
-      <w:bookmarkStart w:id="15" w:name="_Toc393660611"/>
+      <w:bookmarkStart w:id="14" w:name="_Toc393660611"/>
       <w:r>
         <w:rPr>
           <w:b/>
@@ -5963,7 +5961,7 @@
       <w:r>
         <w:t xml:space="preserve"> – Check validity of a registration code</w:t>
       </w:r>
-      <w:bookmarkEnd w:id="15"/>
+      <w:bookmarkEnd w:id="14"/>
     </w:p>
     <w:p>
       <w:r>
@@ -6192,51 +6190,51 @@
       <w:pPr>
         <w:pStyle w:val="Heading1"/>
       </w:pPr>
-      <w:bookmarkStart w:id="16" w:name="_Toc393660612"/>
+      <w:bookmarkStart w:id="15" w:name="_Toc393660612"/>
       <w:r>
         <w:t>Password Reset</w:t>
       </w:r>
+      <w:bookmarkEnd w:id="15"/>
+    </w:p>
+    <w:p>
+      <w:pPr>
+        <w:pStyle w:val="Heading2"/>
+      </w:pPr>
+      <w:bookmarkStart w:id="16" w:name="_Toc393660613"/>
+      <w:r>
+        <w:rPr>
+          <w:b/>
+          <w:bCs/>
+        </w:rPr>
+        <w:t>[POST] /</w:t>
+      </w:r>
+      <w:proofErr w:type="spellStart"/>
+      <w:r>
+        <w:rPr>
+          <w:b/>
+          <w:bCs/>
+        </w:rPr>
+        <w:t>api</w:t>
+      </w:r>
+      <w:proofErr w:type="spellEnd"/>
+      <w:r>
+        <w:rPr>
+          <w:b/>
+          <w:bCs/>
+        </w:rPr>
+        <w:t>/</w:t>
+      </w:r>
+      <w:r>
+        <w:rPr>
+          <w:b/>
+          <w:bCs/>
+        </w:rPr>
+        <w:t>password</w:t>
+      </w:r>
+      <w:r>
+        <w:t xml:space="preserve"> – Request password reset</w:t>
+      </w:r>
       <w:bookmarkEnd w:id="16"/>
-    </w:p>
-    <w:p>
-      <w:pPr>
-        <w:pStyle w:val="Heading2"/>
-      </w:pPr>
-      <w:bookmarkStart w:id="17" w:name="_Toc393660613"/>
-      <w:r>
-        <w:rPr>
-          <w:b/>
-          <w:bCs/>
-        </w:rPr>
-        <w:t>[POST] /</w:t>
-      </w:r>
-      <w:proofErr w:type="spellStart"/>
-      <w:r>
-        <w:rPr>
-          <w:b/>
-          <w:bCs/>
-        </w:rPr>
-        <w:t>api</w:t>
-      </w:r>
-      <w:proofErr w:type="spellEnd"/>
-      <w:r>
-        <w:rPr>
-          <w:b/>
-          <w:bCs/>
-        </w:rPr>
-        <w:t>/</w:t>
-      </w:r>
-      <w:r>
-        <w:rPr>
-          <w:b/>
-          <w:bCs/>
-        </w:rPr>
-        <w:t>password</w:t>
-      </w:r>
-      <w:r>
-        <w:t xml:space="preserve"> – Request password reset</w:t>
-      </w:r>
-      <w:bookmarkEnd w:id="17"/>
     </w:p>
     <w:p>
       <w:r>
@@ -6262,18 +6260,18 @@
           <w:b/>
           <w:bCs/>
         </w:rPr>
+        <w:t>email</w:t>
+      </w:r>
+      <w:r>
+        <w:t>– the user's email</w:t>
+      </w:r>
+    </w:p>
+    <w:p>
+      <w:r>
+        <w:rPr>
+          <w:rStyle w:val="SubtleEmphasis"/>
+        </w:rPr>
         <w:lastRenderedPageBreak/>
-        <w:t>email</w:t>
-      </w:r>
-      <w:r>
-        <w:t>– the user's email</w:t>
-      </w:r>
-    </w:p>
-    <w:p>
-      <w:r>
-        <w:rPr>
-          <w:rStyle w:val="SubtleEmphasis"/>
-        </w:rPr>
         <w:t>Response</w:t>
       </w:r>
       <w:r>
@@ -6294,7 +6292,7 @@
           <w:color w:val="FFFFFF" w:themeColor="background1"/>
         </w:rPr>
       </w:pPr>
-      <w:bookmarkStart w:id="18" w:name="_Toc393660614"/>
+      <w:bookmarkStart w:id="17" w:name="_Toc393660614"/>
       <w:r>
         <w:rPr>
           <w:b/>
@@ -6342,7 +6340,7 @@
       <w:r>
         <w:t xml:space="preserve"> – Change password using reset token</w:t>
       </w:r>
-      <w:bookmarkEnd w:id="18"/>
+      <w:bookmarkEnd w:id="17"/>
     </w:p>
     <w:p>
       <w:r>
@@ -6418,60 +6416,60 @@
       <w:pPr>
         <w:pStyle w:val="Heading1"/>
       </w:pPr>
-      <w:bookmarkStart w:id="19" w:name="_Toc393660615"/>
+      <w:bookmarkStart w:id="18" w:name="_Toc393660615"/>
       <w:r>
         <w:t>Interactive Videos</w:t>
       </w:r>
+      <w:bookmarkEnd w:id="18"/>
+    </w:p>
+    <w:p>
+      <w:pPr>
+        <w:pStyle w:val="Heading2"/>
+      </w:pPr>
+      <w:bookmarkStart w:id="19" w:name="_Toc393660616"/>
+      <w:r>
+        <w:rPr>
+          <w:b/>
+          <w:bCs/>
+        </w:rPr>
+        <w:t>[GET] /</w:t>
+      </w:r>
+      <w:proofErr w:type="spellStart"/>
+      <w:r>
+        <w:rPr>
+          <w:b/>
+          <w:bCs/>
+        </w:rPr>
+        <w:t>api</w:t>
+      </w:r>
+      <w:proofErr w:type="spellEnd"/>
+      <w:r>
+        <w:rPr>
+          <w:b/>
+          <w:bCs/>
+        </w:rPr>
+        <w:t>/</w:t>
+      </w:r>
+      <w:proofErr w:type="spellStart"/>
+      <w:r>
+        <w:rPr>
+          <w:b/>
+          <w:bCs/>
+        </w:rPr>
+        <w:t>interactive_videos</w:t>
+      </w:r>
+      <w:proofErr w:type="spellEnd"/>
+      <w:r>
+        <w:rPr>
+          <w:b/>
+          <w:bCs/>
+        </w:rPr>
+        <w:t>/</w:t>
+      </w:r>
+      <w:r>
+        <w:t xml:space="preserve"> - get a list of available videos</w:t>
+      </w:r>
       <w:bookmarkEnd w:id="19"/>
-    </w:p>
-    <w:p>
-      <w:pPr>
-        <w:pStyle w:val="Heading2"/>
-      </w:pPr>
-      <w:bookmarkStart w:id="20" w:name="_Toc393660616"/>
-      <w:r>
-        <w:rPr>
-          <w:b/>
-          <w:bCs/>
-        </w:rPr>
-        <w:t>[GET] /</w:t>
-      </w:r>
-      <w:proofErr w:type="spellStart"/>
-      <w:r>
-        <w:rPr>
-          <w:b/>
-          <w:bCs/>
-        </w:rPr>
-        <w:t>api</w:t>
-      </w:r>
-      <w:proofErr w:type="spellEnd"/>
-      <w:r>
-        <w:rPr>
-          <w:b/>
-          <w:bCs/>
-        </w:rPr>
-        <w:t>/</w:t>
-      </w:r>
-      <w:proofErr w:type="spellStart"/>
-      <w:r>
-        <w:rPr>
-          <w:b/>
-          <w:bCs/>
-        </w:rPr>
-        <w:t>interactive_videos</w:t>
-      </w:r>
-      <w:proofErr w:type="spellEnd"/>
-      <w:r>
-        <w:rPr>
-          <w:b/>
-          <w:bCs/>
-        </w:rPr>
-        <w:t>/</w:t>
-      </w:r>
-      <w:r>
-        <w:t xml:space="preserve"> - get a list of available videos</w:t>
-      </w:r>
-      <w:bookmarkEnd w:id="20"/>
     </w:p>
     <w:p>
       <w:r>
@@ -6930,45 +6928,45 @@
         <w:pStyle w:val="CodeBlock"/>
       </w:pPr>
       <w:r>
+        <w:t xml:space="preserve">            "</w:t>
+      </w:r>
+      <w:proofErr w:type="gramStart"/>
+      <w:r>
+        <w:t>id</w:t>
+      </w:r>
+      <w:proofErr w:type="gramEnd"/>
+      <w:r>
+        <w:t>": 3,</w:t>
+      </w:r>
+    </w:p>
+    <w:p>
+      <w:pPr>
+        <w:pStyle w:val="CodeBlock"/>
+      </w:pPr>
+      <w:r>
+        <w:t xml:space="preserve">            "</w:t>
+      </w:r>
+      <w:proofErr w:type="gramStart"/>
+      <w:r>
+        <w:t>name</w:t>
+      </w:r>
+      <w:proofErr w:type="gramEnd"/>
+      <w:r>
+        <w:t xml:space="preserve">": "Interactive video </w:t>
+      </w:r>
+      <w:r>
+        <w:t>3</w:t>
+      </w:r>
+      <w:r>
+        <w:t>",</w:t>
+      </w:r>
+    </w:p>
+    <w:p>
+      <w:pPr>
+        <w:pStyle w:val="CodeBlock"/>
+      </w:pPr>
+      <w:r>
         <w:lastRenderedPageBreak/>
-        <w:t xml:space="preserve">            "</w:t>
-      </w:r>
-      <w:proofErr w:type="gramStart"/>
-      <w:r>
-        <w:t>id</w:t>
-      </w:r>
-      <w:proofErr w:type="gramEnd"/>
-      <w:r>
-        <w:t>": 3,</w:t>
-      </w:r>
-    </w:p>
-    <w:p>
-      <w:pPr>
-        <w:pStyle w:val="CodeBlock"/>
-      </w:pPr>
-      <w:r>
-        <w:t xml:space="preserve">            "</w:t>
-      </w:r>
-      <w:proofErr w:type="gramStart"/>
-      <w:r>
-        <w:t>name</w:t>
-      </w:r>
-      <w:proofErr w:type="gramEnd"/>
-      <w:r>
-        <w:t xml:space="preserve">": "Interactive video </w:t>
-      </w:r>
-      <w:r>
-        <w:t>3</w:t>
-      </w:r>
-      <w:r>
-        <w:t>",</w:t>
-      </w:r>
-    </w:p>
-    <w:p>
-      <w:pPr>
-        <w:pStyle w:val="CodeBlock"/>
-      </w:pPr>
-      <w:r>
         <w:t xml:space="preserve">            "description": "",</w:t>
       </w:r>
     </w:p>
@@ -7113,7 +7111,24 @@
       </w:r>
       <w:proofErr w:type="gramEnd"/>
       <w:r>
-        <w:t xml:space="preserve"> – indicates whether the video is currently enabled for the user.</w:t>
+        <w:t xml:space="preserve"> – indicates whether the video is currently enabled for the </w:t>
+      </w:r>
+      <w:r>
+        <w:t>user's group</w:t>
+      </w:r>
+      <w:r>
+        <w:t>.</w:t>
+      </w:r>
+      <w:r>
+        <w:t xml:space="preserve"> </w:t>
+      </w:r>
+      <w:proofErr w:type="gramStart"/>
+      <w:r>
+        <w:t>it</w:t>
+      </w:r>
+      <w:proofErr w:type="gramEnd"/>
+      <w:r>
+        <w:t xml:space="preserve"> should be disabled for the specific user until they watch the video that comes before it.</w:t>
       </w:r>
     </w:p>
     <w:p>
@@ -7253,7 +7268,7 @@
       <w:pPr>
         <w:pStyle w:val="Heading2"/>
       </w:pPr>
-      <w:bookmarkStart w:id="21" w:name="_Toc393660617"/>
+      <w:bookmarkStart w:id="20" w:name="_Toc393660617"/>
       <w:r>
         <w:rPr>
           <w:b/>
@@ -7305,7 +7320,7 @@
       <w:r>
         <w:t xml:space="preserve"> – get a specific video by its ID</w:t>
       </w:r>
-      <w:bookmarkEnd w:id="21"/>
+      <w:bookmarkEnd w:id="20"/>
     </w:p>
     <w:p>
       <w:r>
@@ -7450,7 +7465,7 @@
       <w:pPr>
         <w:pStyle w:val="Heading2"/>
       </w:pPr>
-      <w:bookmarkStart w:id="22" w:name="_Toc393660618"/>
+      <w:bookmarkStart w:id="21" w:name="_Toc393660618"/>
       <w:r>
         <w:rPr>
           <w:b/>
@@ -7522,7 +7537,7 @@
       <w:r>
         <w:t>user finished watching a video</w:t>
       </w:r>
-      <w:bookmarkEnd w:id="22"/>
+      <w:bookmarkEnd w:id="21"/>
     </w:p>
     <w:p>
       <w:r>
@@ -7640,53 +7655,53 @@
       <w:pPr>
         <w:pStyle w:val="Heading1"/>
       </w:pPr>
-      <w:bookmarkStart w:id="23" w:name="_Toc393660619"/>
+      <w:bookmarkStart w:id="22" w:name="_Toc393660619"/>
       <w:r>
         <w:t>Surveys</w:t>
       </w:r>
+      <w:bookmarkEnd w:id="22"/>
+    </w:p>
+    <w:p>
+      <w:pPr>
+        <w:pStyle w:val="Heading2"/>
+      </w:pPr>
+      <w:bookmarkStart w:id="23" w:name="_Toc393660620"/>
+      <w:r>
+        <w:rPr>
+          <w:b/>
+          <w:bCs/>
+        </w:rPr>
+        <w:t>[GET] /</w:t>
+      </w:r>
+      <w:proofErr w:type="spellStart"/>
+      <w:r>
+        <w:rPr>
+          <w:b/>
+          <w:bCs/>
+        </w:rPr>
+        <w:t>api</w:t>
+      </w:r>
+      <w:proofErr w:type="spellEnd"/>
+      <w:r>
+        <w:rPr>
+          <w:b/>
+          <w:bCs/>
+        </w:rPr>
+        <w:t>/surveys/</w:t>
+      </w:r>
+      <w:proofErr w:type="gramStart"/>
+      <w:r>
+        <w:rPr>
+          <w:b/>
+          <w:bCs/>
+        </w:rPr>
+        <w:t>:id</w:t>
+      </w:r>
+      <w:proofErr w:type="gramEnd"/>
+      <w:r>
+        <w:t xml:space="preserve"> – get a specific survey by ids ID</w:t>
+      </w:r>
       <w:bookmarkEnd w:id="23"/>
-    </w:p>
-    <w:p>
-      <w:pPr>
-        <w:pStyle w:val="Heading2"/>
-      </w:pPr>
-      <w:bookmarkStart w:id="24" w:name="_Toc393660620"/>
-      <w:r>
-        <w:rPr>
-          <w:b/>
-          <w:bCs/>
-        </w:rPr>
-        <w:t>[GET] /</w:t>
-      </w:r>
-      <w:proofErr w:type="spellStart"/>
-      <w:r>
-        <w:rPr>
-          <w:b/>
-          <w:bCs/>
-        </w:rPr>
-        <w:t>api</w:t>
-      </w:r>
-      <w:proofErr w:type="spellEnd"/>
-      <w:r>
-        <w:rPr>
-          <w:b/>
-          <w:bCs/>
-        </w:rPr>
-        <w:t>/surveys/</w:t>
-      </w:r>
-      <w:proofErr w:type="gramStart"/>
-      <w:r>
-        <w:rPr>
-          <w:b/>
-          <w:bCs/>
-        </w:rPr>
-        <w:t>:id</w:t>
-      </w:r>
-      <w:proofErr w:type="gramEnd"/>
-      <w:r>
-        <w:t xml:space="preserve"> – get a specific survey by ids ID</w:t>
-      </w:r>
-      <w:bookmarkEnd w:id="24"/>
     </w:p>
     <w:p>
       <w:r>
@@ -7726,16 +7741,16 @@
         <w:rPr>
           <w:rStyle w:val="SubtleEmphasis"/>
         </w:rPr>
+        <w:t>Response</w:t>
+      </w:r>
+      <w:r>
+        <w:t>:</w:t>
+      </w:r>
+    </w:p>
+    <w:p>
+      <w:proofErr w:type="gramStart"/>
+      <w:r>
         <w:lastRenderedPageBreak/>
-        <w:t>Response</w:t>
-      </w:r>
-      <w:r>
-        <w:t>:</w:t>
-      </w:r>
-    </w:p>
-    <w:p>
-      <w:proofErr w:type="gramStart"/>
-      <w:r>
         <w:t>The required survey that includes a list of questions and their answers.</w:t>
       </w:r>
       <w:proofErr w:type="gramEnd"/>
@@ -8394,59 +8409,59 @@
           <w:b/>
           <w:bCs/>
         </w:rPr>
+        <w:t xml:space="preserve"> </w:t>
+      </w:r>
+      <w:bookmarkStart w:id="24" w:name="_Toc393660621"/>
+      <w:r>
+        <w:rPr>
+          <w:b/>
+          <w:bCs/>
+        </w:rPr>
+        <w:t>[POST] /</w:t>
+      </w:r>
+      <w:proofErr w:type="spellStart"/>
+      <w:r>
+        <w:rPr>
+          <w:b/>
+          <w:bCs/>
+        </w:rPr>
+        <w:t>api</w:t>
+      </w:r>
+      <w:proofErr w:type="spellEnd"/>
+      <w:r>
+        <w:rPr>
+          <w:b/>
+          <w:bCs/>
+        </w:rPr>
+        <w:t>/surveys/</w:t>
+      </w:r>
+      <w:proofErr w:type="gramStart"/>
+      <w:r>
+        <w:rPr>
+          <w:b/>
+          <w:bCs/>
+        </w:rPr>
+        <w:t>:id</w:t>
+      </w:r>
+      <w:proofErr w:type="gramEnd"/>
+      <w:r>
+        <w:rPr>
+          <w:b/>
+          <w:bCs/>
+        </w:rPr>
+        <w:t>/answers</w:t>
+      </w:r>
+      <w:r>
+        <w:t xml:space="preserve"> – post answers for a survey</w:t>
+      </w:r>
+      <w:bookmarkEnd w:id="24"/>
+    </w:p>
+    <w:p>
+      <w:r>
+        <w:rPr>
+          <w:rStyle w:val="SubtleEmphasis"/>
+        </w:rPr>
         <w:lastRenderedPageBreak/>
-        <w:t xml:space="preserve"> </w:t>
-      </w:r>
-      <w:bookmarkStart w:id="25" w:name="_Toc393660621"/>
-      <w:r>
-        <w:rPr>
-          <w:b/>
-          <w:bCs/>
-        </w:rPr>
-        <w:t>[POST] /</w:t>
-      </w:r>
-      <w:proofErr w:type="spellStart"/>
-      <w:r>
-        <w:rPr>
-          <w:b/>
-          <w:bCs/>
-        </w:rPr>
-        <w:t>api</w:t>
-      </w:r>
-      <w:proofErr w:type="spellEnd"/>
-      <w:r>
-        <w:rPr>
-          <w:b/>
-          <w:bCs/>
-        </w:rPr>
-        <w:t>/surveys/</w:t>
-      </w:r>
-      <w:proofErr w:type="gramStart"/>
-      <w:r>
-        <w:rPr>
-          <w:b/>
-          <w:bCs/>
-        </w:rPr>
-        <w:t>:id</w:t>
-      </w:r>
-      <w:proofErr w:type="gramEnd"/>
-      <w:r>
-        <w:rPr>
-          <w:b/>
-          <w:bCs/>
-        </w:rPr>
-        <w:t>/answers</w:t>
-      </w:r>
-      <w:r>
-        <w:t xml:space="preserve"> – post answers for a survey</w:t>
-      </w:r>
-      <w:bookmarkEnd w:id="25"/>
-    </w:p>
-    <w:p>
-      <w:r>
-        <w:rPr>
-          <w:rStyle w:val="SubtleEmphasis"/>
-        </w:rPr>
         <w:t>Parameters</w:t>
       </w:r>
       <w:r>
@@ -9179,85 +9194,85 @@
       <w:pPr>
         <w:pStyle w:val="Heading1"/>
       </w:pPr>
-      <w:bookmarkStart w:id="26" w:name="_Toc393660622"/>
+      <w:bookmarkStart w:id="25" w:name="_Toc393660622"/>
       <w:r>
         <w:t>Scores</w:t>
       </w:r>
+      <w:bookmarkEnd w:id="25"/>
+    </w:p>
+    <w:p>
+      <w:pPr>
+        <w:pStyle w:val="Heading2"/>
+      </w:pPr>
+      <w:bookmarkStart w:id="26" w:name="_Toc393660623"/>
+      <w:r>
+        <w:rPr>
+          <w:b/>
+          <w:bCs/>
+        </w:rPr>
+        <w:t>[</w:t>
+      </w:r>
+      <w:r>
+        <w:rPr>
+          <w:b/>
+          <w:bCs/>
+        </w:rPr>
+        <w:t>GET</w:t>
+      </w:r>
+      <w:r>
+        <w:rPr>
+          <w:b/>
+          <w:bCs/>
+        </w:rPr>
+        <w:t>] /</w:t>
+      </w:r>
+      <w:proofErr w:type="spellStart"/>
+      <w:r>
+        <w:rPr>
+          <w:b/>
+          <w:bCs/>
+        </w:rPr>
+        <w:t>api</w:t>
+      </w:r>
+      <w:proofErr w:type="spellEnd"/>
+      <w:r>
+        <w:rPr>
+          <w:b/>
+          <w:bCs/>
+        </w:rPr>
+        <w:t>/</w:t>
+      </w:r>
+      <w:r>
+        <w:rPr>
+          <w:b/>
+          <w:bCs/>
+        </w:rPr>
+        <w:t>scores</w:t>
+      </w:r>
+      <w:r>
+        <w:t xml:space="preserve"> – get the score of the current user and its group</w:t>
+      </w:r>
       <w:bookmarkEnd w:id="26"/>
     </w:p>
     <w:p>
-      <w:pPr>
-        <w:pStyle w:val="Heading2"/>
-      </w:pPr>
-      <w:bookmarkStart w:id="27" w:name="_Toc393660623"/>
-      <w:r>
-        <w:rPr>
-          <w:b/>
-          <w:bCs/>
-        </w:rPr>
+      <w:r>
+        <w:rPr>
+          <w:rStyle w:val="SubtleEmphasis"/>
+        </w:rPr>
+        <w:t>Parameters</w:t>
+      </w:r>
+      <w:r>
+        <w:t>:</w:t>
+      </w:r>
+    </w:p>
+    <w:p>
+      <w:pPr>
+        <w:rPr>
+          <w:rStyle w:val="SubtleEmphasis"/>
+        </w:rPr>
+      </w:pPr>
+      <w:r>
         <w:lastRenderedPageBreak/>
-        <w:t>[</w:t>
-      </w:r>
-      <w:r>
-        <w:rPr>
-          <w:b/>
-          <w:bCs/>
-        </w:rPr>
-        <w:t>GET</w:t>
-      </w:r>
-      <w:r>
-        <w:rPr>
-          <w:b/>
-          <w:bCs/>
-        </w:rPr>
-        <w:t>] /</w:t>
-      </w:r>
-      <w:proofErr w:type="spellStart"/>
-      <w:r>
-        <w:rPr>
-          <w:b/>
-          <w:bCs/>
-        </w:rPr>
-        <w:t>api</w:t>
-      </w:r>
-      <w:proofErr w:type="spellEnd"/>
-      <w:r>
-        <w:rPr>
-          <w:b/>
-          <w:bCs/>
-        </w:rPr>
-        <w:t>/</w:t>
-      </w:r>
-      <w:r>
-        <w:rPr>
-          <w:b/>
-          <w:bCs/>
-        </w:rPr>
-        <w:t>scores</w:t>
-      </w:r>
-      <w:r>
-        <w:t xml:space="preserve"> – get the score of the current user and its group</w:t>
-      </w:r>
-      <w:bookmarkEnd w:id="27"/>
-    </w:p>
-    <w:p>
-      <w:r>
-        <w:rPr>
-          <w:rStyle w:val="SubtleEmphasis"/>
-        </w:rPr>
-        <w:t>Parameters</w:t>
-      </w:r>
-      <w:r>
-        <w:t>:</w:t>
-      </w:r>
-    </w:p>
-    <w:p>
-      <w:pPr>
-        <w:rPr>
-          <w:rStyle w:val="SubtleEmphasis"/>
-        </w:rPr>
-      </w:pPr>
-      <w:r>
         <w:t>None</w:t>
       </w:r>
     </w:p>
@@ -9403,11 +9418,11 @@
       <w:pPr>
         <w:pStyle w:val="Heading2"/>
       </w:pPr>
-      <w:bookmarkStart w:id="28" w:name="_Toc393660624"/>
+      <w:bookmarkStart w:id="27" w:name="_Toc393660624"/>
       <w:r>
         <w:t>Score updates</w:t>
       </w:r>
-      <w:bookmarkEnd w:id="28"/>
+      <w:bookmarkEnd w:id="27"/>
     </w:p>
     <w:p>
       <w:r>
@@ -9625,53 +9640,53 @@
       <w:pPr>
         <w:pStyle w:val="Heading1"/>
       </w:pPr>
-      <w:bookmarkStart w:id="29" w:name="_Toc393660625"/>
+      <w:bookmarkStart w:id="28" w:name="_Toc393660625"/>
       <w:r>
         <w:t>Campaigns</w:t>
       </w:r>
+      <w:bookmarkEnd w:id="28"/>
+    </w:p>
+    <w:p>
+      <w:pPr>
+        <w:pStyle w:val="Heading2"/>
+      </w:pPr>
+      <w:bookmarkStart w:id="29" w:name="_Toc393660626"/>
+      <w:r>
+        <w:rPr>
+          <w:b/>
+          <w:bCs/>
+        </w:rPr>
+        <w:t>[GET] /</w:t>
+      </w:r>
+      <w:proofErr w:type="spellStart"/>
+      <w:r>
+        <w:rPr>
+          <w:b/>
+          <w:bCs/>
+        </w:rPr>
+        <w:t>api</w:t>
+      </w:r>
+      <w:proofErr w:type="spellEnd"/>
+      <w:r>
+        <w:rPr>
+          <w:b/>
+          <w:bCs/>
+        </w:rPr>
+        <w:t>/</w:t>
+      </w:r>
+      <w:r>
+        <w:rPr>
+          <w:b/>
+          <w:bCs/>
+        </w:rPr>
+        <w:t>campaigns/current</w:t>
+      </w:r>
+      <w:r>
+        <w:t xml:space="preserve"> – get the current campaign</w:t>
+      </w:r>
       <w:bookmarkEnd w:id="29"/>
     </w:p>
     <w:p>
-      <w:pPr>
-        <w:pStyle w:val="Heading2"/>
-      </w:pPr>
-      <w:bookmarkStart w:id="30" w:name="_Toc393660626"/>
-      <w:r>
-        <w:rPr>
-          <w:b/>
-          <w:bCs/>
-        </w:rPr>
-        <w:t>[GET] /</w:t>
-      </w:r>
-      <w:proofErr w:type="spellStart"/>
-      <w:r>
-        <w:rPr>
-          <w:b/>
-          <w:bCs/>
-        </w:rPr>
-        <w:t>api</w:t>
-      </w:r>
-      <w:proofErr w:type="spellEnd"/>
-      <w:r>
-        <w:rPr>
-          <w:b/>
-          <w:bCs/>
-        </w:rPr>
-        <w:t>/</w:t>
-      </w:r>
-      <w:r>
-        <w:rPr>
-          <w:b/>
-          <w:bCs/>
-        </w:rPr>
-        <w:t>campaigns/current</w:t>
-      </w:r>
-      <w:r>
-        <w:t xml:space="preserve"> – get the current campaign</w:t>
-      </w:r>
-      <w:bookmarkEnd w:id="30"/>
-    </w:p>
-    <w:p>
       <w:r>
         <w:rPr>
           <w:rStyle w:val="SubtleEmphasis"/>
@@ -9697,23 +9712,23 @@
         <w:rPr>
           <w:rStyle w:val="SubtleEmphasis"/>
         </w:rPr>
+        <w:t>Response</w:t>
+      </w:r>
+      <w:r>
+        <w:t>:</w:t>
+      </w:r>
+    </w:p>
+    <w:p>
+      <w:r>
+        <w:t>The current campaign for the signed in user:</w:t>
+      </w:r>
+    </w:p>
+    <w:p>
+      <w:pPr>
+        <w:pStyle w:val="CodeBlock"/>
+      </w:pPr>
+      <w:r>
         <w:lastRenderedPageBreak/>
-        <w:t>Response</w:t>
-      </w:r>
-      <w:r>
-        <w:t>:</w:t>
-      </w:r>
-    </w:p>
-    <w:p>
-      <w:r>
-        <w:t>The current campaign for the signed in user:</w:t>
-      </w:r>
-    </w:p>
-    <w:p>
-      <w:pPr>
-        <w:pStyle w:val="CodeBlock"/>
-      </w:pPr>
-      <w:r>
         <w:t>{</w:t>
       </w:r>
     </w:p>
@@ -9885,7 +9900,7 @@
       <w:pPr>
         <w:pStyle w:val="Heading2"/>
       </w:pPr>
-      <w:bookmarkStart w:id="31" w:name="_Toc393660627"/>
+      <w:bookmarkStart w:id="30" w:name="_Toc393660627"/>
       <w:r>
         <w:rPr>
           <w:b/>
@@ -9941,7 +9956,7 @@
       <w:r>
         <w:t xml:space="preserve"> a click on the campaign with the given ID</w:t>
       </w:r>
-      <w:bookmarkEnd w:id="31"/>
+      <w:bookmarkEnd w:id="30"/>
     </w:p>
     <w:p>
       <w:r>
@@ -10055,57 +10070,57 @@
       <w:pPr>
         <w:pStyle w:val="Heading1"/>
       </w:pPr>
-      <w:bookmarkStart w:id="32" w:name="_Toc393660628"/>
+      <w:bookmarkStart w:id="31" w:name="_Toc393660628"/>
       <w:r>
         <w:t>Invites</w:t>
       </w:r>
+      <w:bookmarkEnd w:id="31"/>
+    </w:p>
+    <w:p>
+      <w:pPr>
+        <w:pStyle w:val="Heading2"/>
+      </w:pPr>
+      <w:bookmarkStart w:id="32" w:name="_Toc393660629"/>
+      <w:r>
+        <w:rPr>
+          <w:b/>
+          <w:bCs/>
+        </w:rPr>
+        <w:t>[POST] /</w:t>
+      </w:r>
+      <w:proofErr w:type="spellStart"/>
+      <w:r>
+        <w:rPr>
+          <w:b/>
+          <w:bCs/>
+        </w:rPr>
+        <w:t>api</w:t>
+      </w:r>
+      <w:proofErr w:type="spellEnd"/>
+      <w:r>
+        <w:rPr>
+          <w:b/>
+          <w:bCs/>
+        </w:rPr>
+        <w:t>/</w:t>
+      </w:r>
+      <w:r>
+        <w:rPr>
+          <w:b/>
+          <w:bCs/>
+        </w:rPr>
+        <w:t>invites</w:t>
+      </w:r>
+      <w:r>
+        <w:t xml:space="preserve"> – invite another </w:t>
+      </w:r>
+      <w:r>
+        <w:t>person</w:t>
+      </w:r>
+      <w:r>
+        <w:t xml:space="preserve"> to the site</w:t>
+      </w:r>
       <w:bookmarkEnd w:id="32"/>
-    </w:p>
-    <w:p>
-      <w:pPr>
-        <w:pStyle w:val="Heading2"/>
-      </w:pPr>
-      <w:bookmarkStart w:id="33" w:name="_Toc393660629"/>
-      <w:r>
-        <w:rPr>
-          <w:b/>
-          <w:bCs/>
-        </w:rPr>
-        <w:t>[POST] /</w:t>
-      </w:r>
-      <w:proofErr w:type="spellStart"/>
-      <w:r>
-        <w:rPr>
-          <w:b/>
-          <w:bCs/>
-        </w:rPr>
-        <w:t>api</w:t>
-      </w:r>
-      <w:proofErr w:type="spellEnd"/>
-      <w:r>
-        <w:rPr>
-          <w:b/>
-          <w:bCs/>
-        </w:rPr>
-        <w:t>/</w:t>
-      </w:r>
-      <w:r>
-        <w:rPr>
-          <w:b/>
-          <w:bCs/>
-        </w:rPr>
-        <w:t>invites</w:t>
-      </w:r>
-      <w:r>
-        <w:t xml:space="preserve"> – invite another </w:t>
-      </w:r>
-      <w:r>
-        <w:t>person</w:t>
-      </w:r>
-      <w:r>
-        <w:t xml:space="preserve"> to the site</w:t>
-      </w:r>
-      <w:bookmarkEnd w:id="33"/>
     </w:p>
     <w:p>
       <w:r>
@@ -10164,6 +10179,58 @@
       </w:r>
       <w:r>
         <w:t xml:space="preserve"> – a message to send as the invitation's email body</w:t>
+      </w:r>
+    </w:p>
+    <w:p>
+      <w:pPr>
+        <w:pStyle w:val="ListParagraph"/>
+        <w:numPr>
+          <w:ilvl w:val="0"/>
+          <w:numId w:val="16"/>
+        </w:numPr>
+        <w:rPr>
+          <w:i/>
+          <w:iCs/>
+          <w:color w:val="243F60" w:themeColor="accent1" w:themeShade="7F"/>
+        </w:rPr>
+      </w:pPr>
+      <w:proofErr w:type="spellStart"/>
+      <w:r>
+        <w:rPr>
+          <w:b/>
+          <w:bCs/>
+        </w:rPr>
+        <w:t>friend_type</w:t>
+      </w:r>
+      <w:proofErr w:type="spellEnd"/>
+      <w:r>
+        <w:rPr>
+          <w:b/>
+          <w:bCs/>
+        </w:rPr>
+        <w:t xml:space="preserve"> </w:t>
+      </w:r>
+      <w:r>
+        <w:rPr>
+          <w:i/>
+          <w:iCs/>
+          <w:color w:val="243F60" w:themeColor="accent1" w:themeShade="7F"/>
+        </w:rPr>
+        <w:t xml:space="preserve">– </w:t>
+      </w:r>
+      <w:r>
+        <w:t>a strin</w:t>
+      </w:r>
+      <w:bookmarkStart w:id="33" w:name="_GoBack"/>
+      <w:bookmarkEnd w:id="33"/>
+      <w:r>
+        <w:t xml:space="preserve">g indicating </w:t>
+      </w:r>
+      <w:r>
+        <w:t xml:space="preserve">the </w:t>
+      </w:r>
+      <w:r>
+        <w:t>type of friend</w:t>
       </w:r>
     </w:p>
     <w:p>
@@ -12951,7 +13018,6 @@
   <w:style w:type="character" w:default="1" w:styleId="DefaultParagraphFont">
     <w:name w:val="Default Paragraph Font"/>
     <w:uiPriority w:val="1"/>
-    <w:semiHidden/>
     <w:unhideWhenUsed/>
   </w:style>
   <w:style w:type="table" w:default="1" w:styleId="TableNormal">
@@ -13929,7 +13995,6 @@
   <w:style w:type="character" w:default="1" w:styleId="DefaultParagraphFont">
     <w:name w:val="Default Paragraph Font"/>
     <w:uiPriority w:val="1"/>
-    <w:semiHidden/>
     <w:unhideWhenUsed/>
   </w:style>
   <w:style w:type="table" w:default="1" w:styleId="TableNormal">
@@ -14811,7 +14876,7 @@
 </file>
 
 <file path=customXml/itemProps1.xml><?xml version="1.0" encoding="utf-8"?>
-<ds:datastoreItem xmlns:ds="http://schemas.openxmlformats.org/officeDocument/2006/customXml" ds:itemID="{EA59A27A-27D0-4805-830D-60C00AB2E7C7}">
+<ds:datastoreItem xmlns:ds="http://schemas.openxmlformats.org/officeDocument/2006/customXml" ds:itemID="{C5C1254A-E461-421A-8D71-F3B1924F2AF6}">
   <ds:schemaRefs>
     <ds:schemaRef ds:uri="http://schemas.openxmlformats.org/officeDocument/2006/bibliography"/>
   </ds:schemaRefs>

</xml_diff>

<commit_message>
fixes for video enabled/watched
</commit_message>
<xml_diff>
--- a/docs/api_v1_doc.docx
+++ b/docs/api_v1_doc.docx
@@ -7111,24 +7111,10 @@
       </w:r>
       <w:proofErr w:type="gramEnd"/>
       <w:r>
-        <w:t xml:space="preserve"> – indicates whether the video is currently enabled for the </w:t>
-      </w:r>
-      <w:r>
-        <w:t>user's group</w:t>
-      </w:r>
-      <w:r>
-        <w:t>.</w:t>
-      </w:r>
-      <w:r>
-        <w:t xml:space="preserve"> </w:t>
-      </w:r>
-      <w:proofErr w:type="gramStart"/>
-      <w:r>
-        <w:t>it</w:t>
-      </w:r>
-      <w:proofErr w:type="gramEnd"/>
-      <w:r>
-        <w:t xml:space="preserve"> should be disabled for the specific user until they watch the video that comes before it.</w:t>
+        <w:t xml:space="preserve"> – indicates whether the video is currently enabled for </w:t>
+      </w:r>
+      <w:r>
+        <w:t>signed in user.</w:t>
       </w:r>
     </w:p>
     <w:p>
@@ -7166,14 +7152,7 @@
           <w:b/>
           <w:bCs/>
         </w:rPr>
-        <w:t>e</w:t>
-      </w:r>
-      <w:r>
-        <w:rPr>
-          <w:b/>
-          <w:bCs/>
-        </w:rPr>
-        <w:t>nabled_from</w:t>
+        <w:t>available_at</w:t>
       </w:r>
       <w:proofErr w:type="spellEnd"/>
       <w:r>
@@ -7187,7 +7166,18 @@
       <w:proofErr w:type="spellEnd"/>
       <w:proofErr w:type="gramEnd"/>
       <w:r>
-        <w:t xml:space="preserve"> timestamp.</w:t>
+        <w:t xml:space="preserve"> timestamp</w:t>
+      </w:r>
+      <w:r>
+        <w:t xml:space="preserve"> indicating the time of availability for the video</w:t>
+      </w:r>
+      <w:r>
+        <w:t xml:space="preserve"> (may still be disabled for the user if hasn't watched previous videos)</w:t>
+      </w:r>
+      <w:bookmarkStart w:id="20" w:name="_GoBack"/>
+      <w:bookmarkEnd w:id="20"/>
+      <w:r>
+        <w:t>.</w:t>
       </w:r>
     </w:p>
     <w:p>
@@ -7268,7 +7258,7 @@
       <w:pPr>
         <w:pStyle w:val="Heading2"/>
       </w:pPr>
-      <w:bookmarkStart w:id="20" w:name="_Toc393660617"/>
+      <w:bookmarkStart w:id="21" w:name="_Toc393660617"/>
       <w:r>
         <w:rPr>
           <w:b/>
@@ -7320,7 +7310,7 @@
       <w:r>
         <w:t xml:space="preserve"> – get a specific video by its ID</w:t>
       </w:r>
-      <w:bookmarkEnd w:id="20"/>
+      <w:bookmarkEnd w:id="21"/>
     </w:p>
     <w:p>
       <w:r>
@@ -7465,7 +7455,7 @@
       <w:pPr>
         <w:pStyle w:val="Heading2"/>
       </w:pPr>
-      <w:bookmarkStart w:id="21" w:name="_Toc393660618"/>
+      <w:bookmarkStart w:id="22" w:name="_Toc393660618"/>
       <w:r>
         <w:rPr>
           <w:b/>
@@ -7537,7 +7527,7 @@
       <w:r>
         <w:t>user finished watching a video</w:t>
       </w:r>
-      <w:bookmarkEnd w:id="21"/>
+      <w:bookmarkEnd w:id="22"/>
     </w:p>
     <w:p>
       <w:r>
@@ -7655,17 +7645,17 @@
       <w:pPr>
         <w:pStyle w:val="Heading1"/>
       </w:pPr>
-      <w:bookmarkStart w:id="22" w:name="_Toc393660619"/>
+      <w:bookmarkStart w:id="23" w:name="_Toc393660619"/>
       <w:r>
         <w:t>Surveys</w:t>
       </w:r>
-      <w:bookmarkEnd w:id="22"/>
+      <w:bookmarkEnd w:id="23"/>
     </w:p>
     <w:p>
       <w:pPr>
         <w:pStyle w:val="Heading2"/>
       </w:pPr>
-      <w:bookmarkStart w:id="23" w:name="_Toc393660620"/>
+      <w:bookmarkStart w:id="24" w:name="_Toc393660620"/>
       <w:r>
         <w:rPr>
           <w:b/>
@@ -7701,7 +7691,7 @@
       <w:r>
         <w:t xml:space="preserve"> – get a specific survey by ids ID</w:t>
       </w:r>
-      <w:bookmarkEnd w:id="23"/>
+      <w:bookmarkEnd w:id="24"/>
     </w:p>
     <w:p>
       <w:r>
@@ -8411,7 +8401,7 @@
         </w:rPr>
         <w:t xml:space="preserve"> </w:t>
       </w:r>
-      <w:bookmarkStart w:id="24" w:name="_Toc393660621"/>
+      <w:bookmarkStart w:id="25" w:name="_Toc393660621"/>
       <w:r>
         <w:rPr>
           <w:b/>
@@ -8454,7 +8444,7 @@
       <w:r>
         <w:t xml:space="preserve"> – post answers for a survey</w:t>
       </w:r>
-      <w:bookmarkEnd w:id="24"/>
+      <w:bookmarkEnd w:id="25"/>
     </w:p>
     <w:p>
       <w:r>
@@ -9194,17 +9184,17 @@
       <w:pPr>
         <w:pStyle w:val="Heading1"/>
       </w:pPr>
-      <w:bookmarkStart w:id="25" w:name="_Toc393660622"/>
+      <w:bookmarkStart w:id="26" w:name="_Toc393660622"/>
       <w:r>
         <w:t>Scores</w:t>
       </w:r>
-      <w:bookmarkEnd w:id="25"/>
+      <w:bookmarkEnd w:id="26"/>
     </w:p>
     <w:p>
       <w:pPr>
         <w:pStyle w:val="Heading2"/>
       </w:pPr>
-      <w:bookmarkStart w:id="26" w:name="_Toc393660623"/>
+      <w:bookmarkStart w:id="27" w:name="_Toc393660623"/>
       <w:r>
         <w:rPr>
           <w:b/>
@@ -9252,7 +9242,7 @@
       <w:r>
         <w:t xml:space="preserve"> – get the score of the current user and its group</w:t>
       </w:r>
-      <w:bookmarkEnd w:id="26"/>
+      <w:bookmarkEnd w:id="27"/>
     </w:p>
     <w:p>
       <w:r>
@@ -9418,11 +9408,11 @@
       <w:pPr>
         <w:pStyle w:val="Heading2"/>
       </w:pPr>
-      <w:bookmarkStart w:id="27" w:name="_Toc393660624"/>
+      <w:bookmarkStart w:id="28" w:name="_Toc393660624"/>
       <w:r>
         <w:t>Score updates</w:t>
       </w:r>
-      <w:bookmarkEnd w:id="27"/>
+      <w:bookmarkEnd w:id="28"/>
     </w:p>
     <w:p>
       <w:r>
@@ -9640,17 +9630,17 @@
       <w:pPr>
         <w:pStyle w:val="Heading1"/>
       </w:pPr>
-      <w:bookmarkStart w:id="28" w:name="_Toc393660625"/>
+      <w:bookmarkStart w:id="29" w:name="_Toc393660625"/>
       <w:r>
         <w:t>Campaigns</w:t>
       </w:r>
-      <w:bookmarkEnd w:id="28"/>
+      <w:bookmarkEnd w:id="29"/>
     </w:p>
     <w:p>
       <w:pPr>
         <w:pStyle w:val="Heading2"/>
       </w:pPr>
-      <w:bookmarkStart w:id="29" w:name="_Toc393660626"/>
+      <w:bookmarkStart w:id="30" w:name="_Toc393660626"/>
       <w:r>
         <w:rPr>
           <w:b/>
@@ -9684,7 +9674,7 @@
       <w:r>
         <w:t xml:space="preserve"> – get the current campaign</w:t>
       </w:r>
-      <w:bookmarkEnd w:id="29"/>
+      <w:bookmarkEnd w:id="30"/>
     </w:p>
     <w:p>
       <w:r>
@@ -9900,7 +9890,7 @@
       <w:pPr>
         <w:pStyle w:val="Heading2"/>
       </w:pPr>
-      <w:bookmarkStart w:id="30" w:name="_Toc393660627"/>
+      <w:bookmarkStart w:id="31" w:name="_Toc393660627"/>
       <w:r>
         <w:rPr>
           <w:b/>
@@ -9956,7 +9946,7 @@
       <w:r>
         <w:t xml:space="preserve"> a click on the campaign with the given ID</w:t>
       </w:r>
-      <w:bookmarkEnd w:id="30"/>
+      <w:bookmarkEnd w:id="31"/>
     </w:p>
     <w:p>
       <w:r>
@@ -10070,17 +10060,17 @@
       <w:pPr>
         <w:pStyle w:val="Heading1"/>
       </w:pPr>
-      <w:bookmarkStart w:id="31" w:name="_Toc393660628"/>
+      <w:bookmarkStart w:id="32" w:name="_Toc393660628"/>
       <w:r>
         <w:t>Invites</w:t>
       </w:r>
-      <w:bookmarkEnd w:id="31"/>
+      <w:bookmarkEnd w:id="32"/>
     </w:p>
     <w:p>
       <w:pPr>
         <w:pStyle w:val="Heading2"/>
       </w:pPr>
-      <w:bookmarkStart w:id="32" w:name="_Toc393660629"/>
+      <w:bookmarkStart w:id="33" w:name="_Toc393660629"/>
       <w:r>
         <w:rPr>
           <w:b/>
@@ -10120,7 +10110,7 @@
       <w:r>
         <w:t xml:space="preserve"> to the site</w:t>
       </w:r>
-      <w:bookmarkEnd w:id="32"/>
+      <w:bookmarkEnd w:id="33"/>
     </w:p>
     <w:p>
       <w:r>
@@ -10219,12 +10209,7 @@
         <w:t xml:space="preserve">– </w:t>
       </w:r>
       <w:r>
-        <w:t>a strin</w:t>
-      </w:r>
-      <w:bookmarkStart w:id="33" w:name="_GoBack"/>
-      <w:bookmarkEnd w:id="33"/>
-      <w:r>
-        <w:t xml:space="preserve">g indicating </w:t>
+        <w:t xml:space="preserve">a string indicating </w:t>
       </w:r>
       <w:r>
         <w:t xml:space="preserve">the </w:t>
@@ -13018,6 +13003,7 @@
   <w:style w:type="character" w:default="1" w:styleId="DefaultParagraphFont">
     <w:name w:val="Default Paragraph Font"/>
     <w:uiPriority w:val="1"/>
+    <w:semiHidden/>
     <w:unhideWhenUsed/>
   </w:style>
   <w:style w:type="table" w:default="1" w:styleId="TableNormal">
@@ -13995,6 +13981,7 @@
   <w:style w:type="character" w:default="1" w:styleId="DefaultParagraphFont">
     <w:name w:val="Default Paragraph Font"/>
     <w:uiPriority w:val="1"/>
+    <w:semiHidden/>
     <w:unhideWhenUsed/>
   </w:style>
   <w:style w:type="table" w:default="1" w:styleId="TableNormal">
@@ -14876,7 +14863,7 @@
 </file>
 
 <file path=customXml/itemProps1.xml><?xml version="1.0" encoding="utf-8"?>
-<ds:datastoreItem xmlns:ds="http://schemas.openxmlformats.org/officeDocument/2006/customXml" ds:itemID="{C5C1254A-E461-421A-8D71-F3B1924F2AF6}">
+<ds:datastoreItem xmlns:ds="http://schemas.openxmlformats.org/officeDocument/2006/customXml" ds:itemID="{34B19627-DDE1-4980-9C8A-DE1FC3E68113}">
   <ds:schemaRefs>
     <ds:schemaRef ds:uri="http://schemas.openxmlformats.org/officeDocument/2006/bibliography"/>
   </ds:schemaRefs>

</xml_diff>